<commit_message>
IK revision to UAV book is fixed Started working on the response to reviewers of JSSCE
</commit_message>
<xml_diff>
--- a/JSSCE_Special_Issue/JCSE_01r.docx
+++ b/JSSCE_Special_Issue/JCSE_01r.docx
@@ -103,8 +103,13 @@
       <w:pPr>
         <w:pStyle w:val="AuthorNames"/>
       </w:pPr>
-      <w:r>
-        <w:t>Enric Xargay</w:t>
+      <w:proofErr w:type="spellStart"/>
+      <w:r>
+        <w:t>Enric</w:t>
+      </w:r>
+      <w:proofErr w:type="spellEnd"/>
+      <w:r>
+        <w:t xml:space="preserve"> Xargay</w:t>
       </w:r>
       <w:r>
         <w:rPr>
@@ -145,8 +150,13 @@
       <w:pPr>
         <w:pStyle w:val="AuthorNames"/>
       </w:pPr>
-      <w:r>
-        <w:t>Chengyu Cao</w:t>
+      <w:proofErr w:type="spellStart"/>
+      <w:r>
+        <w:t>Chengyu</w:t>
+      </w:r>
+      <w:proofErr w:type="spellEnd"/>
+      <w:r>
+        <w:t xml:space="preserve"> Cao</w:t>
       </w:r>
       <w:r>
         <w:rPr>
@@ -1184,6 +1194,7 @@
         </w:rPr>
         <w:t>[4]</w:t>
       </w:r>
+      <w:proofErr w:type="gramStart"/>
       <w:r>
         <w:t>,</w:t>
       </w:r>
@@ -1191,7 +1202,14 @@
         <w:rPr>
           <w:noProof/>
         </w:rPr>
-        <w:t>[5]</w:t>
+        <w:t>[</w:t>
+      </w:r>
+      <w:proofErr w:type="gramEnd"/>
+      <w:r>
+        <w:rPr>
+          <w:noProof/>
+        </w:rPr>
+        <w:t>5]</w:t>
       </w:r>
       <w:r>
         <w:t>.</w:t>
@@ -1200,7 +1218,15 @@
         <w:t xml:space="preserve"> </w:t>
       </w:r>
       <w:r>
-        <w:t xml:space="preserve">In particular, one of the approaches that can help to solve this multi-objective optimization problem  is the </w:t>
+        <w:t xml:space="preserve">In particular, one of the approaches that can help to solve this multi-objective optimization </w:t>
+      </w:r>
+      <w:proofErr w:type="gramStart"/>
+      <w:r>
+        <w:t>problem  is</w:t>
+      </w:r>
+      <w:proofErr w:type="gramEnd"/>
+      <w:r>
+        <w:t xml:space="preserve"> the </w:t>
       </w:r>
       <w:r>
         <w:rPr>
@@ -1597,11 +1623,19 @@
           <w:lang w:val="en-US"/>
         </w:rPr>
       </w:pPr>
-      <w:r>
-        <w:rPr>
-          <w:lang w:val="en-US"/>
-        </w:rPr>
-        <w:t>Figure 1. GTM AirSTAR unmanned aircraft and its full-scale prototype.</w:t>
+      <w:proofErr w:type="gramStart"/>
+      <w:r>
+        <w:rPr>
+          <w:lang w:val="en-US"/>
+        </w:rPr>
+        <w:t>Figure 1.</w:t>
+      </w:r>
+      <w:proofErr w:type="gramEnd"/>
+      <w:r>
+        <w:rPr>
+          <w:lang w:val="en-US"/>
+        </w:rPr>
+        <w:t xml:space="preserve"> GTM AirSTAR unmanned aircraft and its full-scale prototype.</w:t>
       </w:r>
     </w:p>
     <w:p>
@@ -1848,7 +1882,15 @@
         <w:t xml:space="preserve"> FCS designed for this application </w:t>
       </w:r>
       <w:r>
-        <w:t xml:space="preserve">consists of a non-adaptive stability augmentation system (SAS) for pitch and roll, and a three-axes angle-of-attack (AOA, </w:t>
+        <w:t xml:space="preserve">consists of a non-adaptive stability augmentation system (SAS) for pitch and roll, and a </w:t>
+      </w:r>
+      <w:proofErr w:type="gramStart"/>
+      <w:r>
+        <w:t>three-axes</w:t>
+      </w:r>
+      <w:proofErr w:type="gramEnd"/>
+      <w:r>
+        <w:t xml:space="preserve"> angle-of-attack (AOA, </w:t>
       </w:r>
       <w:r>
         <w:rPr>
@@ -2118,7 +2160,7 @@
           <v:shape id="_x0000_i1025" type="#_x0000_t75" style="width:47.25pt;height:15.75pt" o:ole="">
             <v:imagedata r:id="rId9" o:title=""/>
           </v:shape>
-          <o:OLEObject Type="Embed" ProgID="Equation.DSMT4" ShapeID="_x0000_i1025" DrawAspect="Content" ObjectID="_1391761520" r:id="rId10"/>
+          <o:OLEObject Type="Embed" ProgID="Equation.DSMT4" ShapeID="_x0000_i1025" DrawAspect="Content" ObjectID="_1407058629" r:id="rId10"/>
         </w:object>
       </w:r>
       <w:r>
@@ -2127,9 +2169,11 @@
         </w:rPr>
         <w:t xml:space="preserve"> </w:t>
       </w:r>
+      <w:proofErr w:type="gramStart"/>
       <w:r>
         <w:t xml:space="preserve">to </w:t>
       </w:r>
+      <w:proofErr w:type="gramEnd"/>
       <w:r>
         <w:rPr>
           <w:position w:val="-10"/>
@@ -2138,7 +2182,7 @@
           <v:shape id="_x0000_i1026" type="#_x0000_t75" style="width:60.75pt;height:15.75pt" o:ole="">
             <v:imagedata r:id="rId11" o:title=""/>
           </v:shape>
-          <o:OLEObject Type="Embed" ProgID="Equation.DSMT4" ShapeID="_x0000_i1026" DrawAspect="Content" ObjectID="_1391761521" r:id="rId12"/>
+          <o:OLEObject Type="Embed" ProgID="Equation.DSMT4" ShapeID="_x0000_i1026" DrawAspect="Content" ObjectID="_1407058630" r:id="rId12"/>
         </w:object>
       </w:r>
       <w:r>
@@ -2156,7 +2200,7 @@
           <v:shape id="_x0000_i1027" type="#_x0000_t75" style="width:58.5pt;height:15.75pt" o:ole="">
             <v:imagedata r:id="rId13" o:title=""/>
           </v:shape>
-          <o:OLEObject Type="Embed" ProgID="Equation.DSMT4" ShapeID="_x0000_i1027" DrawAspect="Content" ObjectID="_1391761522" r:id="rId14"/>
+          <o:OLEObject Type="Embed" ProgID="Equation.DSMT4" ShapeID="_x0000_i1027" DrawAspect="Content" ObjectID="_1407058631" r:id="rId14"/>
         </w:object>
       </w:r>
       <w:r>
@@ -2170,7 +2214,7 @@
           <v:shape id="_x0000_i1028" type="#_x0000_t75" style="width:51pt;height:15.75pt" o:ole="">
             <v:imagedata r:id="rId15" o:title=""/>
           </v:shape>
-          <o:OLEObject Type="Embed" ProgID="Equation.DSMT4" ShapeID="_x0000_i1028" DrawAspect="Content" ObjectID="_1391761523" r:id="rId16"/>
+          <o:OLEObject Type="Embed" ProgID="Equation.DSMT4" ShapeID="_x0000_i1028" DrawAspect="Content" ObjectID="_1407058632" r:id="rId16"/>
         </w:object>
       </w:r>
       <w:r>
@@ -2245,7 +2289,7 @@
           <v:shape id="_x0000_i1029" type="#_x0000_t75" style="width:51.75pt;height:15.75pt" o:ole="">
             <v:imagedata r:id="rId17" o:title=""/>
           </v:shape>
-          <o:OLEObject Type="Embed" ProgID="Equation.DSMT4" ShapeID="_x0000_i1029" DrawAspect="Content" ObjectID="_1391761524" r:id="rId18"/>
+          <o:OLEObject Type="Embed" ProgID="Equation.DSMT4" ShapeID="_x0000_i1029" DrawAspect="Content" ObjectID="_1407058633" r:id="rId18"/>
         </w:object>
       </w:r>
       <w:r>
@@ -2320,7 +2364,7 @@
           <v:shape id="_x0000_i1030" type="#_x0000_t75" style="width:58.5pt;height:15.75pt" o:ole="">
             <v:imagedata r:id="rId19" o:title=""/>
           </v:shape>
-          <o:OLEObject Type="Embed" ProgID="Equation.DSMT4" ShapeID="_x0000_i1030" DrawAspect="Content" ObjectID="_1391761525" r:id="rId20"/>
+          <o:OLEObject Type="Embed" ProgID="Equation.DSMT4" ShapeID="_x0000_i1030" DrawAspect="Content" ObjectID="_1407058634" r:id="rId20"/>
         </w:object>
       </w:r>
       <w:r>
@@ -2437,7 +2481,7 @@
           <v:shape id="_x0000_i1031" type="#_x0000_t75" style="width:21pt;height:18pt" o:ole="">
             <v:imagedata r:id="rId21" o:title=""/>
           </v:shape>
-          <o:OLEObject Type="Embed" ProgID="Equation.DSMT4" ShapeID="_x0000_i1031" DrawAspect="Content" ObjectID="_1391761526" r:id="rId22"/>
+          <o:OLEObject Type="Embed" ProgID="Equation.DSMT4" ShapeID="_x0000_i1031" DrawAspect="Content" ObjectID="_1407058635" r:id="rId22"/>
         </w:object>
       </w:r>
       <w:r>
@@ -2458,12 +2502,14 @@
       <w:r>
         <w:t xml:space="preserve">3. This nominal design ensures a time-delay margin of the inner-loop of approximately 85 </w:t>
       </w:r>
+      <w:proofErr w:type="spellStart"/>
       <w:r>
         <w:rPr>
           <w:i/>
         </w:rPr>
         <w:t>msec</w:t>
       </w:r>
+      <w:proofErr w:type="spellEnd"/>
       <w:r>
         <w:t xml:space="preserve"> and a gain margin of 7.2 </w:t>
       </w:r>
@@ -2603,11 +2649,19 @@
           <w:lang w:val="en-US"/>
         </w:rPr>
       </w:pPr>
-      <w:r>
-        <w:rPr>
-          <w:lang w:val="en-US"/>
-        </w:rPr>
-        <w:t xml:space="preserve">Figure 2. Longitudinal channel of the </w:t>
+      <w:proofErr w:type="gramStart"/>
+      <w:r>
+        <w:rPr>
+          <w:lang w:val="en-US"/>
+        </w:rPr>
+        <w:t>Figure 2.</w:t>
+      </w:r>
+      <w:proofErr w:type="gramEnd"/>
+      <w:r>
+        <w:rPr>
+          <w:lang w:val="en-US"/>
+        </w:rPr>
+        <w:t xml:space="preserve"> Longitudinal channel of the </w:t>
       </w:r>
       <w:r>
         <w:rPr>
@@ -2829,7 +2883,7 @@
                 <v:shape id="_x0000_i1032" type="#_x0000_t75" style="width:13.5pt;height:21pt" o:ole="">
                   <v:imagedata r:id="rId26" o:title=""/>
                 </v:shape>
-                <o:OLEObject Type="Embed" ProgID="Equation.DSMT4" ShapeID="_x0000_i1032" DrawAspect="Content" ObjectID="_1391761527" r:id="rId27"/>
+                <o:OLEObject Type="Embed" ProgID="Equation.DSMT4" ShapeID="_x0000_i1032" DrawAspect="Content" ObjectID="_1407058636" r:id="rId27"/>
               </w:object>
             </w:r>
           </w:p>
@@ -2846,11 +2900,33 @@
           <w:lang w:val="en-US"/>
         </w:rPr>
       </w:pPr>
-      <w:r>
-        <w:rPr>
-          <w:lang w:val="en-US"/>
-        </w:rPr>
-        <w:t>Figure 3. Prototype Design. 3 deg-AOA step response for the</w:t>
+      <w:proofErr w:type="gramStart"/>
+      <w:r>
+        <w:rPr>
+          <w:lang w:val="en-US"/>
+        </w:rPr>
+        <w:t>Figure 3.</w:t>
+      </w:r>
+      <w:proofErr w:type="gramEnd"/>
+      <w:r>
+        <w:rPr>
+          <w:lang w:val="en-US"/>
+        </w:rPr>
+        <w:t xml:space="preserve"> </w:t>
+      </w:r>
+      <w:proofErr w:type="gramStart"/>
+      <w:r>
+        <w:rPr>
+          <w:lang w:val="en-US"/>
+        </w:rPr>
+        <w:t>Prototype Design.</w:t>
+      </w:r>
+      <w:proofErr w:type="gramEnd"/>
+      <w:r>
+        <w:rPr>
+          <w:lang w:val="en-US"/>
+        </w:rPr>
+        <w:t xml:space="preserve"> 3 deg-AOA step response for the</w:t>
       </w:r>
       <w:r>
         <w:rPr>
@@ -3136,9 +3212,11 @@
       <w:r>
         <w:t xml:space="preserve">Since the primary objective is to improve the FQ of the prototype design while guaranteeing satisfactory robustness margins, we include the natural frequency and the damping ratio of the </w:t>
       </w:r>
+      <w:proofErr w:type="spellStart"/>
       <w:r>
         <w:t>eigenvalues</w:t>
       </w:r>
+      <w:proofErr w:type="spellEnd"/>
       <w:r>
         <w:t xml:space="preserve"> of the state-predictor dynamics (which can speed up or slow down the response of the augmented aircraft), and the bandwidth of the low-pass filter in the matched channel (which can be used to adjust the time-delay margin of the inner-loop) as design variables (</w:t>
       </w:r>
@@ -3219,6 +3297,7 @@
         </w:rPr>
         <w:t xml:space="preserve">Natural frequency of the state-predictor </w:t>
       </w:r>
+      <w:proofErr w:type="spellStart"/>
       <w:r>
         <w:rPr>
           <w:i/>
@@ -3229,6 +3308,7 @@
         </w:rPr>
         <w:t>eigenvalues</w:t>
       </w:r>
+      <w:proofErr w:type="spellEnd"/>
       <w:r>
         <w:rPr>
           <w:i/>
@@ -3247,6 +3327,7 @@
         </w:rPr>
         <w:t>(</w:t>
       </w:r>
+      <w:proofErr w:type="spellStart"/>
       <w:r>
         <w:rPr>
           <w:i/>
@@ -3254,7 +3335,17 @@
           <w:szCs w:val="20"/>
           <w:lang w:val="en-US"/>
         </w:rPr>
-        <w:t>rad/sec</w:t>
+        <w:t>rad</w:t>
+      </w:r>
+      <w:proofErr w:type="spellEnd"/>
+      <w:r>
+        <w:rPr>
+          <w:i/>
+          <w:sz w:val="20"/>
+          <w:szCs w:val="20"/>
+          <w:lang w:val="en-US"/>
+        </w:rPr>
+        <w:t>/sec</w:t>
       </w:r>
       <w:r>
         <w:rPr>
@@ -3308,6 +3399,7 @@
         </w:rPr>
         <w:t xml:space="preserve">Damping ratio of the state-predictor </w:t>
       </w:r>
+      <w:proofErr w:type="spellStart"/>
       <w:r>
         <w:rPr>
           <w:i/>
@@ -3316,7 +3408,18 @@
           <w:szCs w:val="20"/>
           <w:lang w:val="en-US"/>
         </w:rPr>
-        <w:t>eigenvalues (dimensionless)</w:t>
+        <w:t>eigenvalues</w:t>
+      </w:r>
+      <w:proofErr w:type="spellEnd"/>
+      <w:r>
+        <w:rPr>
+          <w:i/>
+          <w:iCs/>
+          <w:sz w:val="20"/>
+          <w:szCs w:val="20"/>
+          <w:lang w:val="en-US"/>
+        </w:rPr>
+        <w:t xml:space="preserve"> (dimensionless)</w:t>
       </w:r>
     </w:p>
     <w:p>
@@ -3379,6 +3482,7 @@
         </w:rPr>
         <w:t>(</w:t>
       </w:r>
+      <w:proofErr w:type="spellStart"/>
       <w:r>
         <w:rPr>
           <w:i/>
@@ -3386,7 +3490,17 @@
           <w:szCs w:val="20"/>
           <w:lang w:val="en-US"/>
         </w:rPr>
-        <w:t>rad/sec</w:t>
+        <w:t>rad</w:t>
+      </w:r>
+      <w:proofErr w:type="spellEnd"/>
+      <w:r>
+        <w:rPr>
+          <w:i/>
+          <w:sz w:val="20"/>
+          <w:szCs w:val="20"/>
+          <w:lang w:val="en-US"/>
+        </w:rPr>
+        <w:t>/sec</w:t>
       </w:r>
       <w:r>
         <w:rPr>
@@ -3448,6 +3562,7 @@
         </w:rPr>
         <w:t xml:space="preserve"> (</w:t>
       </w:r>
+      <w:proofErr w:type="spellStart"/>
       <w:r>
         <w:rPr>
           <w:i/>
@@ -3455,7 +3570,17 @@
           <w:szCs w:val="20"/>
           <w:lang w:val="en-US"/>
         </w:rPr>
-        <w:t>rad/sec</w:t>
+        <w:t>rad</w:t>
+      </w:r>
+      <w:proofErr w:type="spellEnd"/>
+      <w:r>
+        <w:rPr>
+          <w:i/>
+          <w:sz w:val="20"/>
+          <w:szCs w:val="20"/>
+          <w:lang w:val="en-US"/>
+        </w:rPr>
+        <w:t>/sec</w:t>
       </w:r>
       <w:r>
         <w:rPr>
@@ -3679,6 +3804,7 @@
         <w:spacing w:after="120" w:line="480" w:lineRule="auto"/>
         <w:ind w:firstLine="288"/>
       </w:pPr>
+      <w:proofErr w:type="gramStart"/>
       <w:r>
         <w:rPr>
           <w:b/>
@@ -3686,6 +3812,7 @@
         </w:rPr>
         <w:t>Pilot-off-the-Loop Performance Metrics.</w:t>
       </w:r>
+      <w:proofErr w:type="gramEnd"/>
       <w:r>
         <w:t xml:space="preserve"> This first set of metrics evaluates the performance of the augmented aircraft by characterizing its response to step inputs. In particular, the pilot-off-the-loop performance metrics are based on the time-domain response to a step command of 3 </w:t>
       </w:r>
@@ -3808,7 +3935,7 @@
           <v:shape id="_x0000_i1033" type="#_x0000_t75" style="width:12.75pt;height:11.25pt" o:ole="">
             <v:imagedata r:id="rId28" o:title=""/>
           </v:shape>
-          <o:OLEObject Type="Embed" ProgID="Equation.DSMT4" ShapeID="_x0000_i1033" DrawAspect="Content" ObjectID="_1391761528" r:id="rId29"/>
+          <o:OLEObject Type="Embed" ProgID="Equation.DSMT4" ShapeID="_x0000_i1033" DrawAspect="Content" ObjectID="_1407058637" r:id="rId29"/>
         </w:object>
       </w:r>
       <w:r>
@@ -3828,7 +3955,7 @@
           <v:shape id="_x0000_i1034" type="#_x0000_t75" style="width:21pt;height:18pt" o:ole="">
             <v:imagedata r:id="rId30" o:title=""/>
           </v:shape>
-          <o:OLEObject Type="Embed" ProgID="Equation.DSMT4" ShapeID="_x0000_i1034" DrawAspect="Content" ObjectID="_1391761529" r:id="rId31"/>
+          <o:OLEObject Type="Embed" ProgID="Equation.DSMT4" ShapeID="_x0000_i1034" DrawAspect="Content" ObjectID="_1407058638" r:id="rId31"/>
         </w:object>
       </w:r>
       <w:r>
@@ -3854,7 +3981,7 @@
           <v:shape id="_x0000_i1035" type="#_x0000_t75" style="width:24pt;height:18pt" o:ole="">
             <v:imagedata r:id="rId32" o:title=""/>
           </v:shape>
-          <o:OLEObject Type="Embed" ProgID="Equation.DSMT4" ShapeID="_x0000_i1035" DrawAspect="Content" ObjectID="_1391761530" r:id="rId33"/>
+          <o:OLEObject Type="Embed" ProgID="Equation.DSMT4" ShapeID="_x0000_i1035" DrawAspect="Content" ObjectID="_1407058639" r:id="rId33"/>
         </w:object>
       </w:r>
       <w:r>
@@ -3886,7 +4013,7 @@
           <v:shape id="_x0000_i1036" type="#_x0000_t75" style="width:21pt;height:18pt" o:ole="">
             <v:imagedata r:id="rId34" o:title=""/>
           </v:shape>
-          <o:OLEObject Type="Embed" ProgID="Equation.DSMT4" ShapeID="_x0000_i1036" DrawAspect="Content" ObjectID="_1391761531" r:id="rId35"/>
+          <o:OLEObject Type="Embed" ProgID="Equation.DSMT4" ShapeID="_x0000_i1036" DrawAspect="Content" ObjectID="_1407058640" r:id="rId35"/>
         </w:object>
       </w:r>
       <w:r>
@@ -3906,7 +4033,7 @@
           <v:shape id="_x0000_i1037" type="#_x0000_t75" style="width:21pt;height:18pt" o:ole="">
             <v:imagedata r:id="rId36" o:title=""/>
           </v:shape>
-          <o:OLEObject Type="Embed" ProgID="Equation.DSMT4" ShapeID="_x0000_i1037" DrawAspect="Content" ObjectID="_1391761532" r:id="rId37"/>
+          <o:OLEObject Type="Embed" ProgID="Equation.DSMT4" ShapeID="_x0000_i1037" DrawAspect="Content" ObjectID="_1407058641" r:id="rId37"/>
         </w:object>
       </w:r>
       <w:r>
@@ -3924,6 +4051,8 @@
       <w:r>
         <w:fldChar w:fldCharType="end"/>
       </w:r>
+      <w:proofErr w:type="spellStart"/>
+      <w:proofErr w:type="gramStart"/>
       <w:r>
         <w:rPr>
           <w:i/>
@@ -3936,6 +4065,8 @@
         </w:rPr>
         <w:t>z</w:t>
       </w:r>
+      <w:proofErr w:type="spellEnd"/>
+      <w:proofErr w:type="gramEnd"/>
       <w:r>
         <w:t xml:space="preserve"> is the </w:t>
       </w:r>
@@ -3953,7 +4084,7 @@
           <v:shape id="_x0000_i1038" type="#_x0000_t75" style="width:12.75pt;height:18pt" o:ole="">
             <v:imagedata r:id="rId38" o:title=""/>
           </v:shape>
-          <o:OLEObject Type="Embed" ProgID="Equation.DSMT4" ShapeID="_x0000_i1038" DrawAspect="Content" ObjectID="_1391761533" r:id="rId39"/>
+          <o:OLEObject Type="Embed" ProgID="Equation.DSMT4" ShapeID="_x0000_i1038" DrawAspect="Content" ObjectID="_1407058642" r:id="rId39"/>
         </w:object>
       </w:r>
       <w:r>
@@ -3976,7 +4107,7 @@
           <v:shape id="_x0000_i1039" type="#_x0000_t75" style="width:10.5pt;height:21pt" o:ole="">
             <v:imagedata r:id="rId40" o:title=""/>
           </v:shape>
-          <o:OLEObject Type="Embed" ProgID="Equation.DSMT4" ShapeID="_x0000_i1039" DrawAspect="Content" ObjectID="_1391761534" r:id="rId41"/>
+          <o:OLEObject Type="Embed" ProgID="Equation.DSMT4" ShapeID="_x0000_i1039" DrawAspect="Content" ObjectID="_1407058643" r:id="rId41"/>
         </w:object>
       </w:r>
       <w:r>
@@ -3990,7 +4121,7 @@
           <v:shape id="_x0000_i1040" type="#_x0000_t75" style="width:13.5pt;height:21pt" o:ole="">
             <v:imagedata r:id="rId42" o:title=""/>
           </v:shape>
-          <o:OLEObject Type="Embed" ProgID="Equation.DSMT4" ShapeID="_x0000_i1040" DrawAspect="Content" ObjectID="_1391761535" r:id="rId43"/>
+          <o:OLEObject Type="Embed" ProgID="Equation.DSMT4" ShapeID="_x0000_i1040" DrawAspect="Content" ObjectID="_1407058644" r:id="rId43"/>
         </w:object>
       </w:r>
       <w:r>
@@ -4010,7 +4141,7 @@
           <v:shape id="_x0000_i1041" type="#_x0000_t75" style="width:48pt;height:21pt" o:ole="">
             <v:imagedata r:id="rId44" o:title=""/>
           </v:shape>
-          <o:OLEObject Type="Embed" ProgID="Equation.DSMT4" ShapeID="_x0000_i1041" DrawAspect="Content" ObjectID="_1391761536" r:id="rId45"/>
+          <o:OLEObject Type="Embed" ProgID="Equation.DSMT4" ShapeID="_x0000_i1041" DrawAspect="Content" ObjectID="_1407058645" r:id="rId45"/>
         </w:object>
       </w:r>
       <w:r>
@@ -4115,7 +4246,7 @@
           <v:shape id="_x0000_i1042" type="#_x0000_t75" style="width:238.5pt;height:42.75pt" o:ole="">
             <v:imagedata r:id="rId46" o:title=""/>
           </v:shape>
-          <o:OLEObject Type="Embed" ProgID="Equation.DSMT4" ShapeID="_x0000_i1042" DrawAspect="Content" ObjectID="_1391761537" r:id="rId47"/>
+          <o:OLEObject Type="Embed" ProgID="Equation.DSMT4" ShapeID="_x0000_i1042" DrawAspect="Content" ObjectID="_1407058646" r:id="rId47"/>
         </w:object>
       </w:r>
     </w:p>
@@ -4215,7 +4346,7 @@
           <v:shape id="_x0000_i1043" type="#_x0000_t75" style="width:120pt;height:26.25pt" o:ole="">
             <v:imagedata r:id="rId48" o:title=""/>
           </v:shape>
-          <o:OLEObject Type="Embed" ProgID="Equation.DSMT4" ShapeID="_x0000_i1043" DrawAspect="Content" ObjectID="_1391761538" r:id="rId49"/>
+          <o:OLEObject Type="Embed" ProgID="Equation.DSMT4" ShapeID="_x0000_i1043" DrawAspect="Content" ObjectID="_1407058647" r:id="rId49"/>
         </w:object>
       </w:r>
     </w:p>
@@ -4318,7 +4449,7 @@
           <v:shape id="_x0000_i1044" type="#_x0000_t75" style="width:112.5pt;height:42.75pt" o:ole="">
             <v:imagedata r:id="rId50" o:title=""/>
           </v:shape>
-          <o:OLEObject Type="Embed" ProgID="Equation.DSMT4" ShapeID="_x0000_i1044" DrawAspect="Content" ObjectID="_1391761539" r:id="rId51"/>
+          <o:OLEObject Type="Embed" ProgID="Equation.DSMT4" ShapeID="_x0000_i1044" DrawAspect="Content" ObjectID="_1407058648" r:id="rId51"/>
         </w:object>
       </w:r>
     </w:p>
@@ -4384,7 +4515,7 @@
           <v:shape id="_x0000_i1045" type="#_x0000_t75" style="width:270.75pt;height:42.75pt" o:ole="">
             <v:imagedata r:id="rId52" o:title=""/>
           </v:shape>
-          <o:OLEObject Type="Embed" ProgID="Equation.DSMT4" ShapeID="_x0000_i1045" DrawAspect="Content" ObjectID="_1391761540" r:id="rId53"/>
+          <o:OLEObject Type="Embed" ProgID="Equation.DSMT4" ShapeID="_x0000_i1045" DrawAspect="Content" ObjectID="_1407058649" r:id="rId53"/>
         </w:object>
       </w:r>
     </w:p>
@@ -4453,7 +4584,7 @@
           <v:shape id="_x0000_i1046" type="#_x0000_t75" style="width:120pt;height:26.25pt" o:ole="">
             <v:imagedata r:id="rId54" o:title=""/>
           </v:shape>
-          <o:OLEObject Type="Embed" ProgID="Equation.DSMT4" ShapeID="_x0000_i1046" DrawAspect="Content" ObjectID="_1391761541" r:id="rId55"/>
+          <o:OLEObject Type="Embed" ProgID="Equation.DSMT4" ShapeID="_x0000_i1046" DrawAspect="Content" ObjectID="_1407058650" r:id="rId55"/>
         </w:object>
       </w:r>
     </w:p>
@@ -4523,7 +4654,7 @@
           <v:shape id="_x0000_i1047" type="#_x0000_t75" style="width:114pt;height:42.75pt" o:ole="">
             <v:imagedata r:id="rId56" o:title=""/>
           </v:shape>
-          <o:OLEObject Type="Embed" ProgID="Equation.DSMT4" ShapeID="_x0000_i1047" DrawAspect="Content" ObjectID="_1391761542" r:id="rId57"/>
+          <o:OLEObject Type="Embed" ProgID="Equation.DSMT4" ShapeID="_x0000_i1047" DrawAspect="Content" ObjectID="_1407058651" r:id="rId57"/>
         </w:object>
       </w:r>
     </w:p>
@@ -4638,7 +4769,7 @@
           <v:shape id="_x0000_i1048" type="#_x0000_t75" style="width:82.5pt;height:26.25pt" o:ole="">
             <v:imagedata r:id="rId58" o:title=""/>
           </v:shape>
-          <o:OLEObject Type="Embed" ProgID="Equation.DSMT4" ShapeID="_x0000_i1048" DrawAspect="Content" ObjectID="_1391761543" r:id="rId59"/>
+          <o:OLEObject Type="Embed" ProgID="Equation.DSMT4" ShapeID="_x0000_i1048" DrawAspect="Content" ObjectID="_1407058652" r:id="rId59"/>
         </w:object>
       </w:r>
     </w:p>
@@ -4733,7 +4864,7 @@
           <v:shape id="_x0000_i1049" type="#_x0000_t75" style="width:75.75pt;height:42.75pt" o:ole="">
             <v:imagedata r:id="rId60" o:title=""/>
           </v:shape>
-          <o:OLEObject Type="Embed" ProgID="Equation.DSMT4" ShapeID="_x0000_i1049" DrawAspect="Content" ObjectID="_1391761544" r:id="rId61"/>
+          <o:OLEObject Type="Embed" ProgID="Equation.DSMT4" ShapeID="_x0000_i1049" DrawAspect="Content" ObjectID="_1407058653" r:id="rId61"/>
         </w:object>
       </w:r>
     </w:p>
@@ -4859,7 +4990,7 @@
           <v:shape id="_x0000_i1050" type="#_x0000_t75" style="width:80.25pt;height:25.5pt" o:ole="">
             <v:imagedata r:id="rId62" o:title=""/>
           </v:shape>
-          <o:OLEObject Type="Embed" ProgID="Equation.DSMT4" ShapeID="_x0000_i1050" DrawAspect="Content" ObjectID="_1391761545" r:id="rId63"/>
+          <o:OLEObject Type="Embed" ProgID="Equation.DSMT4" ShapeID="_x0000_i1050" DrawAspect="Content" ObjectID="_1407058654" r:id="rId63"/>
         </w:object>
       </w:r>
     </w:p>
@@ -4968,7 +5099,7 @@
           <v:shape id="_x0000_i1051" type="#_x0000_t75" style="width:90.75pt;height:25.5pt" o:ole="">
             <v:imagedata r:id="rId64" o:title=""/>
           </v:shape>
-          <o:OLEObject Type="Embed" ProgID="Equation.DSMT4" ShapeID="_x0000_i1051" DrawAspect="Content" ObjectID="_1391761546" r:id="rId65"/>
+          <o:OLEObject Type="Embed" ProgID="Equation.DSMT4" ShapeID="_x0000_i1051" DrawAspect="Content" ObjectID="_1407058655" r:id="rId65"/>
         </w:object>
       </w:r>
     </w:p>
@@ -5097,7 +5228,7 @@
           <v:shape id="_x0000_i1052" type="#_x0000_t75" style="width:21pt;height:18pt" o:ole="">
             <v:imagedata r:id="rId66" o:title=""/>
           </v:shape>
-          <o:OLEObject Type="Embed" ProgID="Equation.DSMT4" ShapeID="_x0000_i1052" DrawAspect="Content" ObjectID="_1391761547" r:id="rId67"/>
+          <o:OLEObject Type="Embed" ProgID="Equation.DSMT4" ShapeID="_x0000_i1052" DrawAspect="Content" ObjectID="_1407058656" r:id="rId67"/>
         </w:object>
       </w:r>
       <w:r>
@@ -5126,7 +5257,7 @@
           <v:shape id="_x0000_i1053" type="#_x0000_t75" style="width:89.25pt;height:26.25pt" o:ole="">
             <v:imagedata r:id="rId68" o:title=""/>
           </v:shape>
-          <o:OLEObject Type="Embed" ProgID="Equation.DSMT4" ShapeID="_x0000_i1053" DrawAspect="Content" ObjectID="_1391761548" r:id="rId69"/>
+          <o:OLEObject Type="Embed" ProgID="Equation.DSMT4" ShapeID="_x0000_i1053" DrawAspect="Content" ObjectID="_1407058657" r:id="rId69"/>
         </w:object>
       </w:r>
     </w:p>
@@ -5162,7 +5293,7 @@
           <v:shape id="_x0000_i1054" type="#_x0000_t75" style="width:21pt;height:18pt" o:ole="">
             <v:imagedata r:id="rId66" o:title=""/>
           </v:shape>
-          <o:OLEObject Type="Embed" ProgID="Equation.DSMT4" ShapeID="_x0000_i1054" DrawAspect="Content" ObjectID="_1391761549" r:id="rId70"/>
+          <o:OLEObject Type="Embed" ProgID="Equation.DSMT4" ShapeID="_x0000_i1054" DrawAspect="Content" ObjectID="_1407058658" r:id="rId70"/>
         </w:object>
       </w:r>
       <w:r>
@@ -5261,11 +5392,11 @@
           <w:noProof w:val="0"/>
           <w:position w:val="-26"/>
         </w:rPr>
-        <w:object w:dxaOrig="5160" w:dyaOrig="520">
-          <v:shape id="_x0000_i1055" type="#_x0000_t75" style="width:258pt;height:26.25pt" o:ole="">
+        <w:object w:dxaOrig="5240" w:dyaOrig="520">
+          <v:shape id="_x0000_i1058" type="#_x0000_t75" style="width:261.75pt;height:26.25pt" o:ole="">
             <v:imagedata r:id="rId71" o:title=""/>
           </v:shape>
-          <o:OLEObject Type="Embed" ProgID="Equation.DSMT4" ShapeID="_x0000_i1055" DrawAspect="Content" ObjectID="_1391761550" r:id="rId72"/>
+          <o:OLEObject Type="Embed" ProgID="Equation.DSMT4" ShapeID="_x0000_i1058" DrawAspect="Content" ObjectID="_1407058659" r:id="rId72"/>
         </w:object>
       </w:r>
     </w:p>
@@ -5356,10 +5487,10 @@
           <w:position w:val="-34"/>
         </w:rPr>
         <w:object w:dxaOrig="4980" w:dyaOrig="800">
-          <v:shape id="_x0000_i1056" type="#_x0000_t75" style="width:246pt;height:42.75pt" o:ole="">
+          <v:shape id="_x0000_i1055" type="#_x0000_t75" style="width:246pt;height:42.75pt" o:ole="">
             <v:imagedata r:id="rId73" o:title=""/>
           </v:shape>
-          <o:OLEObject Type="Embed" ProgID="Equation.DSMT4" ShapeID="_x0000_i1056" DrawAspect="Content" ObjectID="_1391761551" r:id="rId74"/>
+          <o:OLEObject Type="Embed" ProgID="Equation.DSMT4" ShapeID="_x0000_i1055" DrawAspect="Content" ObjectID="_1407058660" r:id="rId74"/>
         </w:object>
       </w:r>
     </w:p>
@@ -5420,6 +5551,7 @@
         <w:spacing w:after="120" w:line="480" w:lineRule="auto"/>
         <w:ind w:firstLine="288"/>
       </w:pPr>
+      <w:proofErr w:type="gramStart"/>
       <w:r>
         <w:rPr>
           <w:b/>
@@ -5427,7 +5559,17 @@
           <w:i/>
           <w:iCs/>
         </w:rPr>
-        <w:t xml:space="preserve">Robustness Margins. </w:t>
+        <w:t>Robustness Margins.</w:t>
+      </w:r>
+      <w:proofErr w:type="gramEnd"/>
+      <w:r>
+        <w:rPr>
+          <w:b/>
+          <w:bCs/>
+          <w:i/>
+          <w:iCs/>
+        </w:rPr>
+        <w:t xml:space="preserve"> </w:t>
       </w:r>
       <w:r>
         <w:t xml:space="preserve">In this preliminary study, the only robustness metric considered for optimization is the </w:t>
@@ -5497,12 +5639,14 @@
       <w:r>
         <w:t xml:space="preserve">25 </w:t>
       </w:r>
+      <w:proofErr w:type="spellStart"/>
       <w:r>
         <w:rPr>
           <w:i/>
         </w:rPr>
         <w:t>msec</w:t>
       </w:r>
+      <w:proofErr w:type="spellEnd"/>
       <w:r>
         <w:t xml:space="preserve"> that is already modeled in the AirSTAR simulation environment. </w:t>
       </w:r>
@@ -5512,6 +5656,7 @@
         <w:spacing w:after="120" w:line="480" w:lineRule="auto"/>
         <w:ind w:firstLine="288"/>
       </w:pPr>
+      <w:proofErr w:type="gramStart"/>
       <w:r>
         <w:rPr>
           <w:b/>
@@ -5526,6 +5671,7 @@
         </w:rPr>
         <w:t>.</w:t>
       </w:r>
+      <w:proofErr w:type="gramEnd"/>
       <w:r>
         <w:t xml:space="preserve"> </w:t>
       </w:r>
@@ -6320,7 +6466,13 @@
         <w:t>reference flight condition</w:t>
       </w:r>
       <w:r>
-        <w:t xml:space="preserve"> of 80 kt of (equivalent) airspeed and 1000 ft of altitude. Corresponding to this flight conditions a set of three criteria constraints were defined a priory:</w:t>
+        <w:t xml:space="preserve"> of 80 kt of (equivalent) airspeed and 1000 ft of altitude. Corresponding to this flight conditions a set of three criteria constraints were defined a prior</w:t>
+      </w:r>
+      <w:r>
+        <w:t>i</w:t>
+      </w:r>
+      <w:r>
+        <w:t>:</w:t>
       </w:r>
     </w:p>
     <w:p>
@@ -6499,10 +6651,18 @@
         <w:t xml:space="preserve">plots </w:t>
       </w:r>
       <w:r>
-        <w:t xml:space="preserve">are the most intuitive and effective tools used during the interactive analysis. A comprehensive introduction to the effective use of  </w:t>
-      </w:r>
-      <w:r>
-        <w:t xml:space="preserve">the </w:t>
+        <w:t xml:space="preserve">are the most intuitive and effective tools used during the interactive analysis. A comprehensive introduction to the effective use </w:t>
+      </w:r>
+      <w:proofErr w:type="gramStart"/>
+      <w:r>
+        <w:t xml:space="preserve">of  </w:t>
+      </w:r>
+      <w:r>
+        <w:t>the</w:t>
+      </w:r>
+      <w:proofErr w:type="gramEnd"/>
+      <w:r>
+        <w:t xml:space="preserve"> </w:t>
       </w:r>
       <w:r>
         <w:t xml:space="preserve">MOVI </w:t>
@@ -6627,8 +6787,13 @@
         <w:spacing w:line="480" w:lineRule="auto"/>
         <w:jc w:val="center"/>
       </w:pPr>
-      <w:r>
-        <w:t>Table 1. Initial intervals of design variables</w:t>
+      <w:proofErr w:type="gramStart"/>
+      <w:r>
+        <w:t>Table 1.</w:t>
+      </w:r>
+      <w:proofErr w:type="gramEnd"/>
+      <w:r>
+        <w:t xml:space="preserve"> Initial intervals of design variables</w:t>
       </w:r>
     </w:p>
     <w:tbl>
@@ -7398,7 +7563,13 @@
         <w:t xml:space="preserve"> useful </w:t>
       </w:r>
       <w:r>
-        <w:t>inside onto</w:t>
+        <w:t>insi</w:t>
+      </w:r>
+      <w:r>
+        <w:t>ght</w:t>
+      </w:r>
+      <w:r>
+        <w:t xml:space="preserve"> onto</w:t>
       </w:r>
       <w:r>
         <w:t xml:space="preserve"> the dynamics of the augmented aircraft. Similarly, the metric </w:t>
@@ -7610,9 +7781,14 @@
         <w:spacing w:line="480" w:lineRule="auto"/>
         <w:jc w:val="center"/>
       </w:pPr>
+      <w:proofErr w:type="gramStart"/>
       <w:r>
         <w:lastRenderedPageBreak/>
-        <w:t>Table 2. Criteria constraints</w:t>
+        <w:t>Table 2.</w:t>
+      </w:r>
+      <w:proofErr w:type="gramEnd"/>
+      <w:r>
+        <w:t xml:space="preserve"> Criteria constraints</w:t>
       </w:r>
     </w:p>
     <w:tbl>
@@ -8410,8 +8586,13 @@
         <w:spacing w:line="480" w:lineRule="auto"/>
         <w:jc w:val="center"/>
       </w:pPr>
-      <w:r>
-        <w:t>Table 3. Fragment of Criteria Table</w:t>
+      <w:proofErr w:type="gramStart"/>
+      <w:r>
+        <w:t>Table 3.</w:t>
+      </w:r>
+      <w:proofErr w:type="gramEnd"/>
+      <w:r>
+        <w:t xml:space="preserve"> Fragment of Criteria Table</w:t>
       </w:r>
     </w:p>
     <w:tbl>
@@ -12522,6 +12703,7 @@
       <w:r>
         <w:t xml:space="preserve">Analysis of the criteria table shows that solution #993 is the most preferable one. This solution is equivalent to others with respect to criterion </w:t>
       </w:r>
+      <w:proofErr w:type="gramStart"/>
       <w:r>
         <w:rPr>
           <w:i/>
@@ -12529,7 +12711,11 @@
         <w:t>P4</w:t>
       </w:r>
       <w:r>
-        <w:t>, it is superior to others over a set of 5 criteria {</w:t>
+        <w:t>,</w:t>
+      </w:r>
+      <w:proofErr w:type="gramEnd"/>
+      <w:r>
+        <w:t xml:space="preserve"> it is superior to others over a set of 5 criteria {</w:t>
       </w:r>
       <w:r>
         <w:rPr>
@@ -12566,8 +12752,16 @@
         <w:rPr>
           <w:i/>
         </w:rPr>
-        <w:t>P2, P3, FQ1, FQ2</w:t>
-      </w:r>
+        <w:t xml:space="preserve">P2, P3, FQ1, </w:t>
+      </w:r>
+      <w:proofErr w:type="gramStart"/>
+      <w:r>
+        <w:rPr>
+          <w:i/>
+        </w:rPr>
+        <w:t>FQ2</w:t>
+      </w:r>
+      <w:proofErr w:type="gramEnd"/>
       <w:r>
         <w:t xml:space="preserve">}. However, none of the solutions are superior </w:t>
       </w:r>
@@ -12984,11 +13178,26 @@
           <w:lang w:val="en-US"/>
         </w:rPr>
       </w:pPr>
-      <w:r>
-        <w:rPr>
-          <w:lang w:val="en-US"/>
-        </w:rPr>
-        <w:t xml:space="preserve">Figure 4. A histogram of </w:t>
+      <w:proofErr w:type="gramStart"/>
+      <w:r>
+        <w:rPr>
+          <w:lang w:val="en-US"/>
+        </w:rPr>
+        <w:t>Figure 4.</w:t>
+      </w:r>
+      <w:proofErr w:type="gramEnd"/>
+      <w:r>
+        <w:rPr>
+          <w:lang w:val="en-US"/>
+        </w:rPr>
+        <w:t xml:space="preserve"> </w:t>
+      </w:r>
+      <w:proofErr w:type="gramStart"/>
+      <w:r>
+        <w:rPr>
+          <w:lang w:val="en-US"/>
+        </w:rPr>
+        <w:t xml:space="preserve">A histogram of </w:t>
       </w:r>
       <w:r>
         <w:rPr>
@@ -13003,6 +13212,7 @@
         </w:rPr>
         <w:t xml:space="preserve"> distribution along with the prototype solution and the direction of improvement.</w:t>
       </w:r>
+      <w:proofErr w:type="gramEnd"/>
     </w:p>
     <w:p>
       <w:pPr>
@@ -13110,11 +13320,24 @@
           <w:b/>
         </w:rPr>
       </w:pPr>
+      <w:proofErr w:type="gramStart"/>
       <w:r>
         <w:t xml:space="preserve">Table </w:t>
       </w:r>
       <w:r>
-        <w:t>4. Refined  intervals of design variables</w:t>
+        <w:t>4.</w:t>
+      </w:r>
+      <w:proofErr w:type="gramEnd"/>
+      <w:r>
+        <w:t xml:space="preserve"> </w:t>
+      </w:r>
+      <w:proofErr w:type="gramStart"/>
+      <w:r>
+        <w:t>Refined  intervals</w:t>
+      </w:r>
+      <w:proofErr w:type="gramEnd"/>
+      <w:r>
+        <w:t xml:space="preserve"> of design variables</w:t>
       </w:r>
     </w:p>
     <w:tbl>
@@ -14089,11 +14312,16 @@
         <w:spacing w:line="480" w:lineRule="auto"/>
         <w:jc w:val="center"/>
       </w:pPr>
+      <w:proofErr w:type="gramStart"/>
       <w:r>
         <w:t xml:space="preserve">Table </w:t>
       </w:r>
       <w:r>
-        <w:t>5. Second iteration, refined criteria constraints</w:t>
+        <w:t>5.</w:t>
+      </w:r>
+      <w:proofErr w:type="gramEnd"/>
+      <w:r>
+        <w:t xml:space="preserve"> Second iteration, refined criteria constraints</w:t>
       </w:r>
     </w:p>
     <w:tbl>
@@ -15026,11 +15254,21 @@
         <w:spacing w:before="120" w:line="480" w:lineRule="auto"/>
         <w:jc w:val="center"/>
       </w:pPr>
+      <w:proofErr w:type="gramStart"/>
       <w:r>
         <w:t>Table 6.</w:t>
       </w:r>
-      <w:r>
-        <w:t xml:space="preserve"> Second  iteration. Table of design variables</w:t>
+      <w:proofErr w:type="gramEnd"/>
+      <w:r>
+        <w:t xml:space="preserve"> </w:t>
+      </w:r>
+      <w:proofErr w:type="gramStart"/>
+      <w:r>
+        <w:t>Second  iteration</w:t>
+      </w:r>
+      <w:proofErr w:type="gramEnd"/>
+      <w:r>
+        <w:t>. Table of design variables</w:t>
       </w:r>
     </w:p>
     <w:tbl>
@@ -16444,11 +16682,21 @@
         <w:spacing w:line="480" w:lineRule="auto"/>
         <w:jc w:val="center"/>
       </w:pPr>
+      <w:proofErr w:type="gramStart"/>
       <w:r>
         <w:t>Table 7.</w:t>
       </w:r>
-      <w:r>
-        <w:t xml:space="preserve"> Second  iteration. Table of criteria</w:t>
+      <w:proofErr w:type="gramEnd"/>
+      <w:r>
+        <w:t xml:space="preserve"> </w:t>
+      </w:r>
+      <w:proofErr w:type="gramStart"/>
+      <w:r>
+        <w:t>Second  iteration</w:t>
+      </w:r>
+      <w:proofErr w:type="gramEnd"/>
+      <w:r>
+        <w:t>. Table of criteria</w:t>
       </w:r>
     </w:p>
     <w:tbl>
@@ -21396,12 +21644,21 @@
           <w:lang w:val="en-US"/>
         </w:rPr>
       </w:pPr>
-      <w:r>
-        <w:rPr>
-          <w:lang w:val="en-US"/>
-        </w:rPr>
-        <w:t xml:space="preserve">Figure 6. </w:t>
-      </w:r>
+      <w:proofErr w:type="gramStart"/>
+      <w:r>
+        <w:rPr>
+          <w:lang w:val="en-US"/>
+        </w:rPr>
+        <w:t>Figure 6.</w:t>
+      </w:r>
+      <w:proofErr w:type="gramEnd"/>
+      <w:r>
+        <w:rPr>
+          <w:lang w:val="en-US"/>
+        </w:rPr>
+        <w:t xml:space="preserve"> </w:t>
+      </w:r>
+      <w:proofErr w:type="gramStart"/>
       <w:r>
         <w:rPr>
           <w:iCs/>
@@ -21413,7 +21670,21 @@
         <w:rPr>
           <w:lang w:val="en-US"/>
         </w:rPr>
-        <w:t xml:space="preserve">. Dependencies of criteria </w:t>
+        <w:t>.</w:t>
+      </w:r>
+      <w:proofErr w:type="gramEnd"/>
+      <w:r>
+        <w:rPr>
+          <w:lang w:val="en-US"/>
+        </w:rPr>
+        <w:t xml:space="preserve"> </w:t>
+      </w:r>
+      <w:proofErr w:type="gramStart"/>
+      <w:r>
+        <w:rPr>
+          <w:lang w:val="en-US"/>
+        </w:rPr>
+        <w:t xml:space="preserve">Dependencies of criteria </w:t>
       </w:r>
       <w:r>
         <w:rPr>
@@ -21451,6 +21722,7 @@
         </w:rPr>
         <w:t>DV3.</w:t>
       </w:r>
+      <w:proofErr w:type="gramEnd"/>
     </w:p>
     <w:p>
       <w:pPr>
@@ -21871,7 +22143,139 @@
           <w:szCs w:val="20"/>
           <w:lang w:val="en-US"/>
         </w:rPr>
-        <w:t xml:space="preserve"> was not obvious, now it becomes apparent that a smaller damping ratio result</w:t>
+        <w:t xml:space="preserve"> was not obvious, </w:t>
+      </w:r>
+      <w:r>
+        <w:rPr>
+          <w:sz w:val="20"/>
+          <w:szCs w:val="20"/>
+          <w:lang w:val="en-US"/>
+        </w:rPr>
+        <w:t xml:space="preserve">now </w:t>
+      </w:r>
+      <w:r>
+        <w:rPr>
+          <w:sz w:val="20"/>
+          <w:szCs w:val="20"/>
+          <w:lang w:val="en-US"/>
+        </w:rPr>
+        <w:t xml:space="preserve">it is clear that reducing the </w:t>
+      </w:r>
+      <w:r>
+        <w:rPr>
+          <w:i/>
+          <w:sz w:val="20"/>
+          <w:szCs w:val="20"/>
+          <w:lang w:val="en-US"/>
+        </w:rPr>
+        <w:t>DV2</w:t>
+      </w:r>
+      <w:r>
+        <w:rPr>
+          <w:sz w:val="20"/>
+          <w:szCs w:val="20"/>
+          <w:lang w:val="en-US"/>
+        </w:rPr>
+        <w:t xml:space="preserve"> from 0.85 of the prototype design to a</w:t>
+      </w:r>
+      <w:r>
+        <w:rPr>
+          <w:sz w:val="20"/>
+          <w:szCs w:val="20"/>
+          <w:lang w:val="en-US"/>
+        </w:rPr>
+        <w:t xml:space="preserve">bout 0.75 of optimal solutions </w:t>
+      </w:r>
+      <w:r>
+        <w:rPr>
+          <w:sz w:val="20"/>
+          <w:szCs w:val="20"/>
+          <w:lang w:val="en-US"/>
+        </w:rPr>
+        <w:t xml:space="preserve">reduces the tracking error captured by the criterion </w:t>
+      </w:r>
+      <w:r>
+        <w:rPr>
+          <w:i/>
+          <w:sz w:val="20"/>
+          <w:szCs w:val="20"/>
+          <w:lang w:val="en-US"/>
+        </w:rPr>
+        <w:t>FQ1</w:t>
+      </w:r>
+      <w:r>
+        <w:rPr>
+          <w:sz w:val="20"/>
+          <w:szCs w:val="20"/>
+          <w:lang w:val="en-US"/>
+        </w:rPr>
+        <w:t xml:space="preserve"> </w:t>
+      </w:r>
+      <w:r>
+        <w:rPr>
+          <w:sz w:val="20"/>
+          <w:szCs w:val="20"/>
+          <w:lang w:val="en-US"/>
+        </w:rPr>
+        <w:t xml:space="preserve">(pilot workload for </w:t>
+      </w:r>
+      <w:r>
+        <w:rPr>
+          <w:i/>
+          <w:iCs/>
+          <w:sz w:val="20"/>
+          <w:szCs w:val="20"/>
+          <w:lang w:val="en-US"/>
+        </w:rPr>
+        <w:t>FQ2</w:t>
+      </w:r>
+      <w:r>
+        <w:rPr>
+          <w:sz w:val="20"/>
+          <w:szCs w:val="20"/>
+          <w:lang w:val="en-US"/>
+        </w:rPr>
+        <w:t xml:space="preserve">) </w:t>
+      </w:r>
+      <w:r>
+        <w:rPr>
+          <w:sz w:val="20"/>
+          <w:szCs w:val="20"/>
+          <w:lang w:val="en-US"/>
+        </w:rPr>
+        <w:t>by about 20%</w:t>
+      </w:r>
+      <w:r>
+        <w:rPr>
+          <w:sz w:val="20"/>
+          <w:szCs w:val="20"/>
+          <w:lang w:val="en-US"/>
+        </w:rPr>
+        <w:t xml:space="preserve">. Thus, </w:t>
+      </w:r>
+      <w:r>
+        <w:rPr>
+          <w:sz w:val="20"/>
+          <w:szCs w:val="20"/>
+          <w:lang w:val="en-US"/>
+        </w:rPr>
+        <w:t>it becomes apparent that a smaller damping ratio</w:t>
+      </w:r>
+      <w:r>
+        <w:rPr>
+          <w:sz w:val="20"/>
+          <w:szCs w:val="20"/>
+          <w:lang w:val="en-US"/>
+        </w:rPr>
+        <w:t xml:space="preserve"> of the state predictor </w:t>
+      </w:r>
+      <w:r>
+        <w:rPr>
+          <w:sz w:val="20"/>
+          <w:szCs w:val="20"/>
+          <w:lang w:val="en-US"/>
+        </w:rPr>
+        <w:t>result</w:t>
       </w:r>
       <w:r>
         <w:rPr>
@@ -22032,11 +22436,19 @@
           </wp:inline>
         </w:drawing>
       </w:r>
-      <w:r>
-        <w:rPr>
-          <w:lang w:val="en-US"/>
-        </w:rPr>
-        <w:t xml:space="preserve">Figure 7. </w:t>
+      <w:proofErr w:type="gramStart"/>
+      <w:r>
+        <w:rPr>
+          <w:lang w:val="en-US"/>
+        </w:rPr>
+        <w:t>Figure 7.</w:t>
+      </w:r>
+      <w:proofErr w:type="gramEnd"/>
+      <w:r>
+        <w:rPr>
+          <w:lang w:val="en-US"/>
+        </w:rPr>
+        <w:t xml:space="preserve"> </w:t>
       </w:r>
       <w:r>
         <w:rPr>
@@ -22045,6 +22457,7 @@
         </w:rPr>
         <w:t xml:space="preserve"> </w:t>
       </w:r>
+      <w:proofErr w:type="gramStart"/>
       <w:r>
         <w:rPr>
           <w:iCs/>
@@ -22059,6 +22472,7 @@
         </w:rPr>
         <w:t>.</w:t>
       </w:r>
+      <w:proofErr w:type="gramEnd"/>
       <w:r>
         <w:rPr>
           <w:lang w:val="en-US"/>
@@ -22263,11 +22677,19 @@
           <w:b/>
         </w:rPr>
       </w:pPr>
+      <w:proofErr w:type="gramStart"/>
       <w:r>
         <w:rPr>
           <w:b/>
         </w:rPr>
-        <w:t xml:space="preserve">Figure 8. </w:t>
+        <w:t>Figure 8.</w:t>
+      </w:r>
+      <w:proofErr w:type="gramEnd"/>
+      <w:r>
+        <w:rPr>
+          <w:b/>
+        </w:rPr>
+        <w:t xml:space="preserve"> </w:t>
       </w:r>
       <w:r>
         <w:rPr>
@@ -22276,6 +22698,7 @@
         </w:rPr>
         <w:t xml:space="preserve"> </w:t>
       </w:r>
+      <w:proofErr w:type="gramStart"/>
       <w:r>
         <w:rPr>
           <w:b/>
@@ -22287,7 +22710,21 @@
         <w:rPr>
           <w:b/>
         </w:rPr>
-        <w:t xml:space="preserve">. Relation between criteria </w:t>
+        <w:t>.</w:t>
+      </w:r>
+      <w:proofErr w:type="gramEnd"/>
+      <w:r>
+        <w:rPr>
+          <w:b/>
+        </w:rPr>
+        <w:t xml:space="preserve"> </w:t>
+      </w:r>
+      <w:proofErr w:type="gramStart"/>
+      <w:r>
+        <w:rPr>
+          <w:b/>
+        </w:rPr>
+        <w:t xml:space="preserve">Relation between criteria </w:t>
       </w:r>
       <w:r>
         <w:rPr>
@@ -22315,6 +22752,7 @@
         </w:rPr>
         <w:t>(integral deviation of AOA).</w:t>
       </w:r>
+      <w:proofErr w:type="gramEnd"/>
     </w:p>
     <w:p>
       <w:pPr>
@@ -22563,10 +23001,10 @@
                 <w:position w:val="-6"/>
               </w:rPr>
               <w:object w:dxaOrig="240" w:dyaOrig="220">
-                <v:shape id="_x0000_i1057" type="#_x0000_t75" style="width:10.5pt;height:9pt" o:ole="">
+                <v:shape id="_x0000_i1056" type="#_x0000_t75" style="width:10.5pt;height:9pt" o:ole="">
                   <v:imagedata r:id="rId83" o:title=""/>
                 </v:shape>
-                <o:OLEObject Type="Embed" ProgID="Equation.DSMT4" ShapeID="_x0000_i1057" DrawAspect="Content" ObjectID="_1391761552" r:id="rId84"/>
+                <o:OLEObject Type="Embed" ProgID="Equation.DSMT4" ShapeID="_x0000_i1056" DrawAspect="Content" ObjectID="_1407058661" r:id="rId84"/>
               </w:object>
             </w:r>
           </w:p>
@@ -22596,10 +23034,10 @@
                 <w:position w:val="-12"/>
               </w:rPr>
               <w:object w:dxaOrig="260" w:dyaOrig="360">
-                <v:shape id="_x0000_i1058" type="#_x0000_t75" style="width:13.5pt;height:21pt" o:ole="">
+                <v:shape id="_x0000_i1057" type="#_x0000_t75" style="width:13.5pt;height:21pt" o:ole="">
                   <v:imagedata r:id="rId26" o:title=""/>
                 </v:shape>
-                <o:OLEObject Type="Embed" ProgID="Equation.DSMT4" ShapeID="_x0000_i1058" DrawAspect="Content" ObjectID="_1391761553" r:id="rId85"/>
+                <o:OLEObject Type="Embed" ProgID="Equation.DSMT4" ShapeID="_x0000_i1057" DrawAspect="Content" ObjectID="_1407058662" r:id="rId85"/>
               </w:object>
             </w:r>
           </w:p>
@@ -22618,12 +23056,21 @@
           <w:lang w:val="en-US"/>
         </w:rPr>
       </w:pPr>
-      <w:r>
-        <w:rPr>
-          <w:lang w:val="en-US"/>
-        </w:rPr>
-        <w:t xml:space="preserve">Figure 9. </w:t>
-      </w:r>
+      <w:proofErr w:type="gramStart"/>
+      <w:r>
+        <w:rPr>
+          <w:lang w:val="en-US"/>
+        </w:rPr>
+        <w:t>Figure 9.</w:t>
+      </w:r>
+      <w:proofErr w:type="gramEnd"/>
+      <w:r>
+        <w:rPr>
+          <w:lang w:val="en-US"/>
+        </w:rPr>
+        <w:t xml:space="preserve"> </w:t>
+      </w:r>
+      <w:proofErr w:type="gramStart"/>
       <w:r>
         <w:rPr>
           <w:iCs/>
@@ -22643,7 +23090,21 @@
         <w:rPr>
           <w:lang w:val="en-US"/>
         </w:rPr>
-        <w:t>#202. 3 deg-AOA step response</w:t>
+        <w:t>#202.</w:t>
+      </w:r>
+      <w:proofErr w:type="gramEnd"/>
+      <w:r>
+        <w:rPr>
+          <w:lang w:val="en-US"/>
+        </w:rPr>
+        <w:t xml:space="preserve"> </w:t>
+      </w:r>
+      <w:proofErr w:type="gramStart"/>
+      <w:r>
+        <w:rPr>
+          <w:lang w:val="en-US"/>
+        </w:rPr>
+        <w:t>3 deg-AOA step response</w:t>
       </w:r>
       <w:r>
         <w:rPr>
@@ -22651,6 +23112,7 @@
         </w:rPr>
         <w:t>.</w:t>
       </w:r>
+      <w:proofErr w:type="gramEnd"/>
     </w:p>
     <w:p>
       <w:pPr>
@@ -23015,8 +23477,15 @@
           <w:lang w:val="en-US"/>
         </w:rPr>
         <w:tab/>
+      </w:r>
+      <w:proofErr w:type="spellStart"/>
+      <w:r>
+        <w:rPr>
+          <w:lang w:val="en-US"/>
+        </w:rPr>
         <w:t>Jacklin</w:t>
       </w:r>
+      <w:proofErr w:type="spellEnd"/>
       <w:r>
         <w:rPr>
           <w:lang w:val="en-US"/>
@@ -23155,17 +23624,33 @@
         </w:rPr>
         <w:t xml:space="preserve"> </w:t>
       </w:r>
-      <w:r>
-        <w:rPr>
-          <w:lang w:val="en-US"/>
-        </w:rPr>
-        <w:t xml:space="preserve">Hayhurst, K.J., </w:t>
-      </w:r>
-      <w:r>
-        <w:rPr>
-          <w:lang w:val="en-US"/>
-        </w:rPr>
-        <w:t>Belcastro, C</w:t>
+      <w:proofErr w:type="spellStart"/>
+      <w:r>
+        <w:rPr>
+          <w:lang w:val="en-US"/>
+        </w:rPr>
+        <w:t>Hayhurst</w:t>
+      </w:r>
+      <w:proofErr w:type="spellEnd"/>
+      <w:r>
+        <w:rPr>
+          <w:lang w:val="en-US"/>
+        </w:rPr>
+        <w:t xml:space="preserve">, K.J., </w:t>
+      </w:r>
+      <w:proofErr w:type="spellStart"/>
+      <w:r>
+        <w:rPr>
+          <w:lang w:val="en-US"/>
+        </w:rPr>
+        <w:t>Belcastro</w:t>
+      </w:r>
+      <w:proofErr w:type="spellEnd"/>
+      <w:r>
+        <w:rPr>
+          <w:lang w:val="en-US"/>
+        </w:rPr>
+        <w:t>, C</w:t>
       </w:r>
       <w:r>
         <w:rPr>
@@ -23244,7 +23729,21 @@
         <w:rPr>
           <w:lang w:val="en-US"/>
         </w:rPr>
-        <w:t>, Lavretsky,</w:t>
+        <w:t xml:space="preserve">, </w:t>
+      </w:r>
+      <w:proofErr w:type="spellStart"/>
+      <w:r>
+        <w:rPr>
+          <w:lang w:val="en-US"/>
+        </w:rPr>
+        <w:t>Lavretsky</w:t>
+      </w:r>
+      <w:proofErr w:type="spellEnd"/>
+      <w:r>
+        <w:rPr>
+          <w:lang w:val="en-US"/>
+        </w:rPr>
+        <w:t>,</w:t>
       </w:r>
       <w:r>
         <w:rPr>
@@ -23325,11 +23824,19 @@
         </w:rPr>
         <w:tab/>
       </w:r>
-      <w:r>
-        <w:rPr>
-          <w:lang w:val="en-US"/>
-        </w:rPr>
-        <w:t xml:space="preserve">Jacklin, S. A., “Closing Certification Gaps in Adaptive Flight Control Software,” </w:t>
+      <w:proofErr w:type="spellStart"/>
+      <w:r>
+        <w:rPr>
+          <w:lang w:val="en-US"/>
+        </w:rPr>
+        <w:t>Jacklin</w:t>
+      </w:r>
+      <w:proofErr w:type="spellEnd"/>
+      <w:r>
+        <w:rPr>
+          <w:lang w:val="en-US"/>
+        </w:rPr>
+        <w:t xml:space="preserve">, S. A., “Closing Certification Gaps in Adaptive Flight Control Software,” </w:t>
       </w:r>
       <w:r>
         <w:rPr>
@@ -23568,7 +24075,21 @@
         <w:rPr>
           <w:lang w:val="en-US"/>
         </w:rPr>
-        <w:t xml:space="preserve"> and Matusov,</w:t>
+        <w:t xml:space="preserve"> and </w:t>
+      </w:r>
+      <w:proofErr w:type="spellStart"/>
+      <w:r>
+        <w:rPr>
+          <w:lang w:val="en-US"/>
+        </w:rPr>
+        <w:t>Matusov</w:t>
+      </w:r>
+      <w:proofErr w:type="spellEnd"/>
+      <w:r>
+        <w:rPr>
+          <w:lang w:val="en-US"/>
+        </w:rPr>
+        <w:t>,</w:t>
       </w:r>
       <w:r>
         <w:rPr>
@@ -23594,7 +24115,21 @@
         <w:rPr>
           <w:lang w:val="en-US"/>
         </w:rPr>
-        <w:t>. Dordrecht/Boston/London: Kluwer Academic Publishers, 2002.</w:t>
+        <w:t xml:space="preserve">. Dordrecht/Boston/London: </w:t>
+      </w:r>
+      <w:proofErr w:type="spellStart"/>
+      <w:r>
+        <w:rPr>
+          <w:lang w:val="en-US"/>
+        </w:rPr>
+        <w:t>Kluwer</w:t>
+      </w:r>
+      <w:proofErr w:type="spellEnd"/>
+      <w:r>
+        <w:rPr>
+          <w:lang w:val="en-US"/>
+        </w:rPr>
+        <w:t xml:space="preserve"> Academic Publishers, 2002.</w:t>
       </w:r>
     </w:p>
     <w:p>
@@ -23618,11 +24153,19 @@
         </w:rPr>
         <w:tab/>
       </w:r>
-      <w:r>
-        <w:rPr>
-          <w:lang w:val="en-US"/>
-        </w:rPr>
-        <w:t>Sobol’,</w:t>
+      <w:proofErr w:type="spellStart"/>
+      <w:r>
+        <w:rPr>
+          <w:lang w:val="en-US"/>
+        </w:rPr>
+        <w:t>Sobol</w:t>
+      </w:r>
+      <w:proofErr w:type="spellEnd"/>
+      <w:r>
+        <w:rPr>
+          <w:lang w:val="en-US"/>
+        </w:rPr>
+        <w:t>’,</w:t>
       </w:r>
       <w:r>
         <w:rPr>
@@ -23666,7 +24209,21 @@
         <w:rPr>
           <w:lang w:val="en-US"/>
         </w:rPr>
-        <w:t>, 2nd ed. Moscow: Drofa, 2006.</w:t>
+        <w:t xml:space="preserve">, 2nd ed. Moscow: </w:t>
+      </w:r>
+      <w:proofErr w:type="spellStart"/>
+      <w:r>
+        <w:rPr>
+          <w:lang w:val="en-US"/>
+        </w:rPr>
+        <w:t>Drofa</w:t>
+      </w:r>
+      <w:proofErr w:type="spellEnd"/>
+      <w:r>
+        <w:rPr>
+          <w:lang w:val="en-US"/>
+        </w:rPr>
+        <w:t>, 2006.</w:t>
       </w:r>
     </w:p>
     <w:p>
@@ -23731,8 +24288,16 @@
         <w:rPr>
           <w:lang w:val="en-US"/>
         </w:rPr>
-        <w:t xml:space="preserve"> “Software Package MOVI 1.4 for Windows: User’s Manual, Certificate of Registration.” .</w:t>
-      </w:r>
+        <w:t xml:space="preserve"> “Software Package MOVI 1.4 for Windows: User’s Manual, Certificate of Registration.</w:t>
+      </w:r>
+      <w:proofErr w:type="gramStart"/>
+      <w:r>
+        <w:rPr>
+          <w:lang w:val="en-US"/>
+        </w:rPr>
+        <w:t>” .</w:t>
+      </w:r>
+      <w:proofErr w:type="gramEnd"/>
     </w:p>
     <w:p>
       <w:pPr>
@@ -23861,7 +24426,21 @@
         <w:rPr>
           <w:lang w:val="en-US"/>
         </w:rPr>
-        <w:t xml:space="preserve"> and Belcastro, </w:t>
+        <w:t xml:space="preserve"> and </w:t>
+      </w:r>
+      <w:proofErr w:type="spellStart"/>
+      <w:r>
+        <w:rPr>
+          <w:lang w:val="en-US"/>
+        </w:rPr>
+        <w:t>Belcastro</w:t>
+      </w:r>
+      <w:proofErr w:type="spellEnd"/>
+      <w:r>
+        <w:rPr>
+          <w:lang w:val="en-US"/>
+        </w:rPr>
+        <w:t xml:space="preserve">, </w:t>
       </w:r>
       <w:r>
         <w:rPr>
@@ -23940,7 +24519,49 @@
         <w:rPr>
           <w:lang w:val="en-US"/>
         </w:rPr>
-        <w:t>J. V., Cunningham, K., Fremaux, C.M., Shah, G.H., Stewart, E.C., Rivers, R.A., Wilborn, J.E., Gato, W.,</w:t>
+        <w:t xml:space="preserve">J. V., Cunningham, K., </w:t>
+      </w:r>
+      <w:proofErr w:type="spellStart"/>
+      <w:r>
+        <w:rPr>
+          <w:lang w:val="en-US"/>
+        </w:rPr>
+        <w:t>Fremaux</w:t>
+      </w:r>
+      <w:proofErr w:type="spellEnd"/>
+      <w:r>
+        <w:rPr>
+          <w:lang w:val="en-US"/>
+        </w:rPr>
+        <w:t xml:space="preserve">, C.M., Shah, G.H., Stewart, E.C., Rivers, R.A., </w:t>
+      </w:r>
+      <w:proofErr w:type="spellStart"/>
+      <w:r>
+        <w:rPr>
+          <w:lang w:val="en-US"/>
+        </w:rPr>
+        <w:t>Wilborn</w:t>
+      </w:r>
+      <w:proofErr w:type="spellEnd"/>
+      <w:r>
+        <w:rPr>
+          <w:lang w:val="en-US"/>
+        </w:rPr>
+        <w:t xml:space="preserve">, J.E., </w:t>
+      </w:r>
+      <w:proofErr w:type="spellStart"/>
+      <w:r>
+        <w:rPr>
+          <w:lang w:val="en-US"/>
+        </w:rPr>
+        <w:t>Gato</w:t>
+      </w:r>
+      <w:proofErr w:type="spellEnd"/>
+      <w:r>
+        <w:rPr>
+          <w:lang w:val="en-US"/>
+        </w:rPr>
+        <w:t>, W.,</w:t>
       </w:r>
       <w:r>
         <w:rPr>
@@ -24138,7 +24759,14 @@
         <w:rPr>
           <w:lang w:val="en-US"/>
         </w:rPr>
-        <w:t xml:space="preserve">. Standard, “MIL-HDBK-1797 Flying qualities of piloted aircraft,” </w:t>
+        <w:t xml:space="preserve">. </w:t>
+      </w:r>
+      <w:proofErr w:type="gramStart"/>
+      <w:r>
+        <w:rPr>
+          <w:lang w:val="en-US"/>
+        </w:rPr>
+        <w:t xml:space="preserve">Standard, “MIL-HDBK-1797 Flying qualities of piloted aircraft,” </w:t>
       </w:r>
       <w:r>
         <w:rPr>
@@ -24166,6 +24794,7 @@
         </w:rPr>
         <w:t>.</w:t>
       </w:r>
+      <w:proofErr w:type="gramEnd"/>
     </w:p>
     <w:p>
       <w:pPr>
@@ -24507,11 +25136,19 @@
         </w:rPr>
         <w:t xml:space="preserve"> and </w:t>
       </w:r>
-      <w:r>
-        <w:rPr>
-          <w:lang w:val="en-US"/>
-        </w:rPr>
-        <w:t xml:space="preserve">Zou, </w:t>
+      <w:proofErr w:type="spellStart"/>
+      <w:r>
+        <w:rPr>
+          <w:lang w:val="en-US"/>
+        </w:rPr>
+        <w:t>Zou</w:t>
+      </w:r>
+      <w:proofErr w:type="spellEnd"/>
+      <w:r>
+        <w:rPr>
+          <w:lang w:val="en-US"/>
+        </w:rPr>
+        <w:t xml:space="preserve">, </w:t>
       </w:r>
       <w:r>
         <w:rPr>
@@ -24711,6 +25348,7 @@
           <w:lang w:val="en-US"/>
         </w:rPr>
       </w:pPr>
+      <w:proofErr w:type="gramStart"/>
       <w:r>
         <w:rPr>
           <w:lang w:val="en-US"/>
@@ -24747,8 +25385,16 @@
         <w:rPr>
           <w:lang w:val="en-US"/>
         </w:rPr>
-        <w:t xml:space="preserve">, 2011. </w:t>
-      </w:r>
+        <w:t>, 2011.</w:t>
+      </w:r>
+      <w:proofErr w:type="gramEnd"/>
+      <w:r>
+        <w:rPr>
+          <w:lang w:val="en-US"/>
+        </w:rPr>
+        <w:t xml:space="preserve"> </w:t>
+      </w:r>
+      <w:proofErr w:type="gramStart"/>
       <w:r>
         <w:rPr>
           <w:lang w:val="en-US"/>
@@ -24779,6 +25425,7 @@
         </w:rPr>
         <w:t xml:space="preserve"> http://www.mathworks.com/.</w:t>
       </w:r>
+      <w:proofErr w:type="gramEnd"/>
     </w:p>
     <w:p>
       <w:pPr>
@@ -24801,12 +25448,28 @@
         </w:rPr>
         <w:tab/>
       </w:r>
-      <w:r>
-        <w:rPr>
-          <w:lang w:val="en-US"/>
-        </w:rPr>
-        <w:t>Stepanyan, V., Krishnakumar</w:t>
-      </w:r>
+      <w:proofErr w:type="spellStart"/>
+      <w:r>
+        <w:rPr>
+          <w:lang w:val="en-US"/>
+        </w:rPr>
+        <w:t>Stepanyan</w:t>
+      </w:r>
+      <w:proofErr w:type="spellEnd"/>
+      <w:r>
+        <w:rPr>
+          <w:lang w:val="en-US"/>
+        </w:rPr>
+        <w:t xml:space="preserve">, V., </w:t>
+      </w:r>
+      <w:proofErr w:type="spellStart"/>
+      <w:r>
+        <w:rPr>
+          <w:lang w:val="en-US"/>
+        </w:rPr>
+        <w:t>Krishnakumar</w:t>
+      </w:r>
+      <w:proofErr w:type="spellEnd"/>
       <w:r>
         <w:rPr>
           <w:lang w:val="en-US"/>
@@ -24829,7 +25492,21 @@
         <w:rPr>
           <w:lang w:val="en-US"/>
         </w:rPr>
-        <w:t xml:space="preserve"> and Eykeren,</w:t>
+        <w:t xml:space="preserve"> and </w:t>
+      </w:r>
+      <w:proofErr w:type="spellStart"/>
+      <w:r>
+        <w:rPr>
+          <w:lang w:val="en-US"/>
+        </w:rPr>
+        <w:t>Eykeren</w:t>
+      </w:r>
+      <w:proofErr w:type="spellEnd"/>
+      <w:r>
+        <w:rPr>
+          <w:lang w:val="en-US"/>
+        </w:rPr>
+        <w:t>,</w:t>
       </w:r>
       <w:r>
         <w:rPr>
@@ -24888,7 +25565,21 @@
         <w:rPr>
           <w:lang w:val="en-US"/>
         </w:rPr>
-        <w:t>Bailey, R. E. and T. J. Bidlack, “Unified Pilot-Induced Oscillation Theory. Volume IV: Time-Domain Neal-Smith Criterion,” Tech. Rep. WL-TR-96-3031, Air Force Wright Laboratory, December 1995</w:t>
+        <w:t xml:space="preserve">Bailey, R. E. and T. J. </w:t>
+      </w:r>
+      <w:proofErr w:type="spellStart"/>
+      <w:r>
+        <w:rPr>
+          <w:lang w:val="en-US"/>
+        </w:rPr>
+        <w:t>Bidlack</w:t>
+      </w:r>
+      <w:proofErr w:type="spellEnd"/>
+      <w:r>
+        <w:rPr>
+          <w:lang w:val="en-US"/>
+        </w:rPr>
+        <w:t>, “Unified Pilot-Induced Oscillation Theory. Volume IV: Time-Domain Neal-Smith Criterion,” Tech. Rep. WL-TR-96-3031, Air Force Wright Laboratory, December 1995</w:t>
       </w:r>
       <w:r>
         <w:rPr>
@@ -24917,7 +25608,21 @@
           <w:lang w:val="en-US"/>
         </w:rPr>
         <w:tab/>
-        <w:t xml:space="preserve">R. Choe, E. Xargay, N. Hovakimyan, and I. M. Gregory, “L 1 Adaptive Control under Anomaly : Flying Qualities and Adverse Pilot Interaction,” </w:t>
+        <w:t xml:space="preserve">R. </w:t>
+      </w:r>
+      <w:proofErr w:type="spellStart"/>
+      <w:r>
+        <w:rPr>
+          <w:lang w:val="en-US"/>
+        </w:rPr>
+        <w:t>Choe</w:t>
+      </w:r>
+      <w:proofErr w:type="spellEnd"/>
+      <w:r>
+        <w:rPr>
+          <w:lang w:val="en-US"/>
+        </w:rPr>
+        <w:t xml:space="preserve">, E. Xargay, N. Hovakimyan, and I. M. Gregory, “L 1 Adaptive Control under Anomaly : Flying Qualities and Adverse Pilot Interaction,” </w:t>
       </w:r>
       <w:r>
         <w:rPr>
@@ -24933,11 +25638,19 @@
         </w:rPr>
         <w:t xml:space="preserve">, no. </w:t>
       </w:r>
-      <w:r>
-        <w:rPr>
-          <w:lang w:val="en-US"/>
-        </w:rPr>
-        <w:t xml:space="preserve">August, pp. 1-29, 2010. </w:t>
+      <w:proofErr w:type="gramStart"/>
+      <w:r>
+        <w:rPr>
+          <w:lang w:val="en-US"/>
+        </w:rPr>
+        <w:t>August, pp. 1-29, 2010.</w:t>
+      </w:r>
+      <w:proofErr w:type="gramEnd"/>
+      <w:r>
+        <w:rPr>
+          <w:lang w:val="en-US"/>
+        </w:rPr>
+        <w:t xml:space="preserve"> </w:t>
       </w:r>
     </w:p>
     <w:p>
@@ -24983,7 +25696,14 @@
       </w:r>
       <w:r>
         <w:tab/>
-        <w:t>angle of attack</w:t>
+      </w:r>
+      <w:proofErr w:type="gramStart"/>
+      <w:r>
+        <w:t>angle</w:t>
+      </w:r>
+      <w:proofErr w:type="gramEnd"/>
+      <w:r>
+        <w:t xml:space="preserve"> of attack</w:t>
       </w:r>
     </w:p>
     <w:p>
@@ -25007,7 +25727,14 @@
       </w:r>
       <w:r>
         <w:tab/>
-        <w:t>angle of sideslip</w:t>
+      </w:r>
+      <w:proofErr w:type="gramStart"/>
+      <w:r>
+        <w:t>angle</w:t>
+      </w:r>
+      <w:proofErr w:type="gramEnd"/>
+      <w:r>
+        <w:t xml:space="preserve"> of sideslip</w:t>
       </w:r>
     </w:p>
     <w:p>
@@ -25015,12 +25742,14 @@
         <w:pStyle w:val="Nomenclature"/>
         <w:divId w:val="309098026"/>
       </w:pPr>
+      <w:proofErr w:type="gramStart"/>
       <w:r>
         <w:rPr>
           <w:i/>
         </w:rPr>
         <w:t>p</w:t>
       </w:r>
+      <w:proofErr w:type="gramEnd"/>
       <w:r>
         <w:rPr>
           <w:vertAlign w:val="subscript"/>
@@ -25037,6 +25766,8 @@
         <w:pStyle w:val="Nomenclature"/>
         <w:divId w:val="309098026"/>
       </w:pPr>
+      <w:proofErr w:type="spellStart"/>
+      <w:proofErr w:type="gramStart"/>
       <w:r>
         <w:rPr>
           <w:i/>
@@ -25050,6 +25781,8 @@
         </w:rPr>
         <w:t>z</w:t>
       </w:r>
+      <w:proofErr w:type="spellEnd"/>
+      <w:proofErr w:type="gramEnd"/>
       <w:r>
         <w:tab/>
       </w:r>
@@ -25096,7 +25829,14 @@
       </w:r>
       <w:r>
         <w:tab/>
-        <w:t>elevator deflection command</w:t>
+      </w:r>
+      <w:proofErr w:type="gramStart"/>
+      <w:r>
+        <w:t>elevator</w:t>
+      </w:r>
+      <w:proofErr w:type="gramEnd"/>
+      <w:r>
+        <w:t xml:space="preserve"> deflection command</w:t>
       </w:r>
     </w:p>
     <w:p>
@@ -25140,7 +25880,14 @@
       </w:r>
       <w:r>
         <w:tab/>
-        <w:t>angle of attack pilot command</w:t>
+      </w:r>
+      <w:proofErr w:type="gramStart"/>
+      <w:r>
+        <w:t>angle</w:t>
+      </w:r>
+      <w:proofErr w:type="gramEnd"/>
+      <w:r>
+        <w:t xml:space="preserve"> of attack pilot command</w:t>
       </w:r>
       <w:r>
         <w:tab/>
@@ -25184,7 +25931,14 @@
       </w:r>
       <w:r>
         <w:tab/>
-        <w:t>angle of attack desired response</w:t>
+      </w:r>
+      <w:proofErr w:type="gramStart"/>
+      <w:r>
+        <w:t>angle</w:t>
+      </w:r>
+      <w:proofErr w:type="gramEnd"/>
+      <w:r>
+        <w:t xml:space="preserve"> of attack desired response</w:t>
       </w:r>
     </w:p>
     <w:p>
@@ -25225,7 +25979,14 @@
       </w:r>
       <w:r>
         <w:tab/>
-        <w:t>side slip angle desired response</w:t>
+      </w:r>
+      <w:proofErr w:type="gramStart"/>
+      <w:r>
+        <w:t>side</w:t>
+      </w:r>
+      <w:proofErr w:type="gramEnd"/>
+      <w:r>
+        <w:t xml:space="preserve"> slip angle desired response</w:t>
       </w:r>
     </w:p>
     <w:p>
@@ -25266,7 +26027,14 @@
       </w:r>
       <w:r>
         <w:tab/>
-        <w:t>roll rate desired response</w:t>
+      </w:r>
+      <w:proofErr w:type="gramStart"/>
+      <w:r>
+        <w:t>roll</w:t>
+      </w:r>
+      <w:proofErr w:type="gramEnd"/>
+      <w:r>
+        <w:t xml:space="preserve"> rate desired response</w:t>
       </w:r>
     </w:p>
     <w:p>
@@ -25303,11 +26071,19 @@
           <w:lang w:val="en-US"/>
         </w:rPr>
       </w:pPr>
-      <w:r>
-        <w:rPr>
-          <w:lang w:val="en-US"/>
-        </w:rPr>
-        <w:t xml:space="preserve">Figure 1. </w:t>
+      <w:proofErr w:type="gramStart"/>
+      <w:r>
+        <w:rPr>
+          <w:lang w:val="en-US"/>
+        </w:rPr>
+        <w:t>Figure 1.</w:t>
+      </w:r>
+      <w:proofErr w:type="gramEnd"/>
+      <w:r>
+        <w:rPr>
+          <w:lang w:val="en-US"/>
+        </w:rPr>
+        <w:t xml:space="preserve"> </w:t>
       </w:r>
       <w:r>
         <w:rPr>
@@ -25326,11 +26102,19 @@
           <w:lang w:val="en-US"/>
         </w:rPr>
       </w:pPr>
-      <w:r>
-        <w:rPr>
-          <w:lang w:val="en-US"/>
-        </w:rPr>
-        <w:t xml:space="preserve">Figure 2. </w:t>
+      <w:proofErr w:type="gramStart"/>
+      <w:r>
+        <w:rPr>
+          <w:lang w:val="en-US"/>
+        </w:rPr>
+        <w:t>Figure 2.</w:t>
+      </w:r>
+      <w:proofErr w:type="gramEnd"/>
+      <w:r>
+        <w:rPr>
+          <w:lang w:val="en-US"/>
+        </w:rPr>
+        <w:t xml:space="preserve"> </w:t>
       </w:r>
       <w:r>
         <w:rPr>
@@ -25375,26 +26159,52 @@
           <w:lang w:val="en-US"/>
         </w:rPr>
       </w:pPr>
-      <w:r>
-        <w:rPr>
-          <w:lang w:val="en-US"/>
-        </w:rPr>
-        <w:t xml:space="preserve">Figure 3. </w:t>
-      </w:r>
+      <w:proofErr w:type="gramStart"/>
+      <w:r>
+        <w:rPr>
+          <w:lang w:val="en-US"/>
+        </w:rPr>
+        <w:t>Figure 3.</w:t>
+      </w:r>
+      <w:proofErr w:type="gramEnd"/>
+      <w:r>
+        <w:rPr>
+          <w:lang w:val="en-US"/>
+        </w:rPr>
+        <w:t xml:space="preserve"> </w:t>
+      </w:r>
+      <w:proofErr w:type="gramStart"/>
       <w:r>
         <w:rPr>
           <w:b w:val="0"/>
           <w:lang w:val="en-US"/>
         </w:rPr>
-        <w:t>Prototype Design. 3 deg-AOA step response for the nominal prototype design</w:t>
-      </w:r>
+        <w:t>Prototype Design.</w:t>
+      </w:r>
+      <w:proofErr w:type="gramEnd"/>
       <w:r>
         <w:rPr>
           <w:b w:val="0"/>
           <w:lang w:val="en-US"/>
         </w:rPr>
+        <w:t xml:space="preserve"> </w:t>
+      </w:r>
+      <w:proofErr w:type="gramStart"/>
+      <w:r>
+        <w:rPr>
+          <w:b w:val="0"/>
+          <w:lang w:val="en-US"/>
+        </w:rPr>
+        <w:t>3 deg-AOA step response for the nominal prototype design</w:t>
+      </w:r>
+      <w:r>
+        <w:rPr>
+          <w:b w:val="0"/>
+          <w:lang w:val="en-US"/>
+        </w:rPr>
         <w:t>.</w:t>
       </w:r>
+      <w:proofErr w:type="gramEnd"/>
     </w:p>
     <w:p>
       <w:pPr>
@@ -25407,12 +26217,21 @@
           <w:lang w:val="en-US"/>
         </w:rPr>
       </w:pPr>
-      <w:r>
-        <w:rPr>
-          <w:lang w:val="en-US"/>
-        </w:rPr>
-        <w:t xml:space="preserve">Figure 4. </w:t>
-      </w:r>
+      <w:proofErr w:type="gramStart"/>
+      <w:r>
+        <w:rPr>
+          <w:lang w:val="en-US"/>
+        </w:rPr>
+        <w:t>Figure 4.</w:t>
+      </w:r>
+      <w:proofErr w:type="gramEnd"/>
+      <w:r>
+        <w:rPr>
+          <w:lang w:val="en-US"/>
+        </w:rPr>
+        <w:t xml:space="preserve"> </w:t>
+      </w:r>
+      <w:proofErr w:type="gramStart"/>
       <w:r>
         <w:rPr>
           <w:b w:val="0"/>
@@ -25435,6 +26254,7 @@
         </w:rPr>
         <w:t xml:space="preserve"> distribution along with the prototype solution and the direction of improvement.</w:t>
       </w:r>
+      <w:proofErr w:type="gramEnd"/>
     </w:p>
     <w:p>
       <w:pPr>
@@ -25483,13 +26303,22 @@
           <w:lang w:val="en-US"/>
         </w:rPr>
       </w:pPr>
+      <w:proofErr w:type="gramStart"/>
       <w:r>
         <w:rPr>
           <w:lang w:val="en-US"/>
         </w:rPr>
         <w:lastRenderedPageBreak/>
-        <w:t xml:space="preserve">Figure 6. </w:t>
-      </w:r>
+        <w:t>Figure 6.</w:t>
+      </w:r>
+      <w:proofErr w:type="gramEnd"/>
+      <w:r>
+        <w:rPr>
+          <w:lang w:val="en-US"/>
+        </w:rPr>
+        <w:t xml:space="preserve"> </w:t>
+      </w:r>
+      <w:proofErr w:type="gramStart"/>
       <w:r>
         <w:rPr>
           <w:b w:val="0"/>
@@ -25503,7 +26332,23 @@
           <w:b w:val="0"/>
           <w:lang w:val="en-US"/>
         </w:rPr>
-        <w:t xml:space="preserve">. Dependencies of criteria </w:t>
+        <w:t>.</w:t>
+      </w:r>
+      <w:proofErr w:type="gramEnd"/>
+      <w:r>
+        <w:rPr>
+          <w:b w:val="0"/>
+          <w:lang w:val="en-US"/>
+        </w:rPr>
+        <w:t xml:space="preserve"> </w:t>
+      </w:r>
+      <w:proofErr w:type="gramStart"/>
+      <w:r>
+        <w:rPr>
+          <w:b w:val="0"/>
+          <w:lang w:val="en-US"/>
+        </w:rPr>
+        <w:t xml:space="preserve">Dependencies of criteria </w:t>
       </w:r>
       <w:r>
         <w:rPr>
@@ -25546,6 +26391,7 @@
         </w:rPr>
         <w:t>DV3.</w:t>
       </w:r>
+      <w:proofErr w:type="gramEnd"/>
     </w:p>
     <w:p>
       <w:pPr>
@@ -25557,11 +26403,19 @@
           <w:lang w:val="en-US"/>
         </w:rPr>
       </w:pPr>
-      <w:r>
-        <w:rPr>
-          <w:lang w:val="en-US"/>
-        </w:rPr>
-        <w:t xml:space="preserve">Figure 7. </w:t>
+      <w:proofErr w:type="gramStart"/>
+      <w:r>
+        <w:rPr>
+          <w:lang w:val="en-US"/>
+        </w:rPr>
+        <w:t>Figure 7.</w:t>
+      </w:r>
+      <w:proofErr w:type="gramEnd"/>
+      <w:r>
+        <w:rPr>
+          <w:lang w:val="en-US"/>
+        </w:rPr>
+        <w:t xml:space="preserve"> </w:t>
       </w:r>
       <w:r>
         <w:rPr>
@@ -25570,6 +26424,7 @@
         </w:rPr>
         <w:t xml:space="preserve"> </w:t>
       </w:r>
+      <w:proofErr w:type="gramStart"/>
       <w:r>
         <w:rPr>
           <w:b w:val="0"/>
@@ -25586,6 +26441,7 @@
         </w:rPr>
         <w:t>.</w:t>
       </w:r>
+      <w:proofErr w:type="gramEnd"/>
       <w:r>
         <w:rPr>
           <w:b w:val="0"/>
@@ -25624,11 +26480,19 @@
         <w:spacing w:after="120" w:line="480" w:lineRule="auto"/>
         <w:divId w:val="309098026"/>
       </w:pPr>
+      <w:proofErr w:type="gramStart"/>
       <w:r>
         <w:rPr>
           <w:b/>
         </w:rPr>
-        <w:t xml:space="preserve">Figure 8. </w:t>
+        <w:t>Figure 8.</w:t>
+      </w:r>
+      <w:proofErr w:type="gramEnd"/>
+      <w:r>
+        <w:rPr>
+          <w:b/>
+        </w:rPr>
+        <w:t xml:space="preserve"> </w:t>
       </w:r>
       <w:r>
         <w:rPr>
@@ -25637,6 +26501,7 @@
         </w:rPr>
         <w:t xml:space="preserve"> </w:t>
       </w:r>
+      <w:proofErr w:type="gramStart"/>
       <w:r>
         <w:rPr>
           <w:iCs/>
@@ -25644,7 +26509,15 @@
         <w:t>PSI Iteration 2</w:t>
       </w:r>
       <w:r>
-        <w:t xml:space="preserve">. Relation between criteria </w:t>
+        <w:t>.</w:t>
+      </w:r>
+      <w:proofErr w:type="gramEnd"/>
+      <w:r>
+        <w:t xml:space="preserve"> </w:t>
+      </w:r>
+      <w:proofErr w:type="gramStart"/>
+      <w:r>
+        <w:t xml:space="preserve">Relation between criteria </w:t>
       </w:r>
       <w:r>
         <w:rPr>
@@ -25664,6 +26537,7 @@
       <w:r>
         <w:t>(integral deviation of AOA).</w:t>
       </w:r>
+      <w:proofErr w:type="gramEnd"/>
     </w:p>
     <w:p>
       <w:pPr>
@@ -25677,12 +26551,21 @@
           <w:lang w:val="en-US"/>
         </w:rPr>
       </w:pPr>
-      <w:r>
-        <w:rPr>
-          <w:lang w:val="en-US"/>
-        </w:rPr>
-        <w:t xml:space="preserve">Figure 9. </w:t>
-      </w:r>
+      <w:proofErr w:type="gramStart"/>
+      <w:r>
+        <w:rPr>
+          <w:lang w:val="en-US"/>
+        </w:rPr>
+        <w:t>Figure 9.</w:t>
+      </w:r>
+      <w:proofErr w:type="gramEnd"/>
+      <w:r>
+        <w:rPr>
+          <w:lang w:val="en-US"/>
+        </w:rPr>
+        <w:t xml:space="preserve"> </w:t>
+      </w:r>
+      <w:proofErr w:type="gramStart"/>
       <w:r>
         <w:rPr>
           <w:b w:val="0"/>
@@ -25705,8 +26588,25 @@
           <w:b w:val="0"/>
           <w:lang w:val="en-US"/>
         </w:rPr>
-        <w:t>#202. 3 deg-AOA step response.</w:t>
-      </w:r>
+        <w:t>#202.</w:t>
+      </w:r>
+      <w:proofErr w:type="gramEnd"/>
+      <w:r>
+        <w:rPr>
+          <w:b w:val="0"/>
+          <w:lang w:val="en-US"/>
+        </w:rPr>
+        <w:t xml:space="preserve"> </w:t>
+      </w:r>
+      <w:proofErr w:type="gramStart"/>
+      <w:r>
+        <w:rPr>
+          <w:b w:val="0"/>
+          <w:lang w:val="en-US"/>
+        </w:rPr>
+        <w:t>3 deg-AOA step response.</w:t>
+      </w:r>
+      <w:proofErr w:type="gramEnd"/>
     </w:p>
     <w:sectPr>
       <w:footerReference w:type="default" r:id="rId87"/>
@@ -25750,7 +26650,7 @@
         <w:rPr>
           <w:noProof/>
         </w:rPr>
-        <w:t>26</w:t>
+        <w:t>24</w:t>
       </w:r>
     </w:fldSimple>
   </w:p>
@@ -25788,7 +26688,11 @@
         <w:footnoteRef/>
       </w:r>
       <w:r>
-        <w:t xml:space="preserve"> Associate Professor, Mechanical and Aerospace Engineering dept, </w:t>
+        <w:t xml:space="preserve"> </w:t>
+      </w:r>
+      <w:proofErr w:type="gramStart"/>
+      <w:r>
+        <w:t xml:space="preserve">Associate Professor, Mechanical and Aerospace Engineering dept, </w:t>
       </w:r>
       <w:hyperlink r:id="rId1" w:history="1">
         <w:r>
@@ -25801,6 +26705,7 @@
       <w:r>
         <w:t>.</w:t>
       </w:r>
+      <w:proofErr w:type="gramEnd"/>
     </w:p>
   </w:footnote>
   <w:footnote w:id="2">
@@ -25812,7 +26717,11 @@
         <w:footnoteRef/>
       </w:r>
       <w:r>
-        <w:t xml:space="preserve"> Professor, Mechanical and Aerospace Engineering dept, </w:t>
+        <w:t xml:space="preserve"> </w:t>
+      </w:r>
+      <w:proofErr w:type="gramStart"/>
+      <w:r>
+        <w:t xml:space="preserve">Professor, Mechanical and Aerospace Engineering dept, </w:t>
       </w:r>
       <w:hyperlink r:id="rId2" w:history="1">
         <w:r>
@@ -25825,6 +26734,7 @@
       <w:r>
         <w:t>.</w:t>
       </w:r>
+      <w:proofErr w:type="gramEnd"/>
     </w:p>
   </w:footnote>
   <w:footnote w:id="3">
@@ -25842,7 +26752,11 @@
         <w:footnoteRef/>
       </w:r>
       <w:r>
-        <w:t xml:space="preserve"> Doctoral Student, Department of Aerospace Engineering, </w:t>
+        <w:t xml:space="preserve"> </w:t>
+      </w:r>
+      <w:proofErr w:type="gramStart"/>
+      <w:r>
+        <w:t xml:space="preserve">Doctoral Student, Department of Aerospace Engineering, </w:t>
       </w:r>
       <w:hyperlink r:id="rId3" w:history="1">
         <w:r>
@@ -25855,6 +26769,7 @@
       <w:r>
         <w:t>.</w:t>
       </w:r>
+      <w:proofErr w:type="gramEnd"/>
     </w:p>
   </w:footnote>
   <w:footnote w:id="4">
@@ -25872,7 +26787,11 @@
         <w:footnoteRef/>
       </w:r>
       <w:r>
-        <w:t xml:space="preserve"> Professor, Department of Aerospace Engineering, </w:t>
+        <w:t xml:space="preserve"> </w:t>
+      </w:r>
+      <w:proofErr w:type="gramStart"/>
+      <w:r>
+        <w:t xml:space="preserve">Professor, Department of Aerospace Engineering, </w:t>
       </w:r>
       <w:hyperlink r:id="rId4" w:history="1">
         <w:r>
@@ -25892,6 +26811,7 @@
       <w:r>
         <w:t>.</w:t>
       </w:r>
+      <w:proofErr w:type="gramEnd"/>
     </w:p>
   </w:footnote>
   <w:footnote w:id="5">
@@ -25911,6 +26831,7 @@
       <w:r>
         <w:t xml:space="preserve"> </w:t>
       </w:r>
+      <w:proofErr w:type="gramStart"/>
       <w:r>
         <w:t>Assistant Professor,</w:t>
       </w:r>
@@ -25928,6 +26849,7 @@
       <w:r>
         <w:t xml:space="preserve"> .</w:t>
       </w:r>
+      <w:proofErr w:type="gramEnd"/>
     </w:p>
   </w:footnote>
   <w:footnote w:id="6">
@@ -25945,7 +26867,11 @@
         <w:footnoteRef/>
       </w:r>
       <w:r>
-        <w:t xml:space="preserve"> Senior Aerospace Research Engineer, Dynamics Systems and Control Branch, MS 308, </w:t>
+        <w:t xml:space="preserve"> </w:t>
+      </w:r>
+      <w:proofErr w:type="gramStart"/>
+      <w:r>
+        <w:t xml:space="preserve">Senior Aerospace Research Engineer, Dynamics Systems and Control Branch, MS 308, </w:t>
       </w:r>
       <w:hyperlink r:id="rId6" w:history="1">
         <w:r>
@@ -25958,6 +26884,7 @@
       <w:r>
         <w:t xml:space="preserve"> .</w:t>
       </w:r>
+      <w:proofErr w:type="gramEnd"/>
     </w:p>
   </w:footnote>
   <w:footnote w:id="7">
@@ -34626,7 +35553,7 @@
 </file>
 
 <file path=customXml/itemProps1.xml><?xml version="1.0" encoding="utf-8"?>
-<ds:datastoreItem xmlns:ds="http://schemas.openxmlformats.org/officeDocument/2006/customXml" ds:itemID="{72213763-433D-405D-954C-CCC1550898AF}">
+<ds:datastoreItem xmlns:ds="http://schemas.openxmlformats.org/officeDocument/2006/customXml" ds:itemID="{B8DD406B-F0B5-4805-B1ED-303C04EC9906}">
   <ds:schemaRefs>
     <ds:schemaRef ds:uri="http://schemas.openxmlformats.org/officeDocument/2006/bibliography"/>
   </ds:schemaRefs>

</xml_diff>

<commit_message>
A first complete draft of the response to reviewers is prepared.
</commit_message>
<xml_diff>
--- a/JSSCE_Special_Issue/JCSE_01r.docx
+++ b/JSSCE_Special_Issue/JCSE_01r.docx
@@ -756,7 +756,19 @@
         <w:rPr>
           <w:kern w:val="32"/>
         </w:rPr>
-        <w:t>, randomized algorithms.</w:t>
+        <w:t xml:space="preserve">, </w:t>
+      </w:r>
+      <w:r>
+        <w:rPr>
+          <w:kern w:val="32"/>
+        </w:rPr>
+        <w:t>quasi-random sequences</w:t>
+      </w:r>
+      <w:r>
+        <w:rPr>
+          <w:kern w:val="32"/>
+        </w:rPr>
+        <w:t>.</w:t>
       </w:r>
     </w:p>
     <w:bookmarkEnd w:id="0"/>
@@ -1220,11 +1232,9 @@
       <w:r>
         <w:t xml:space="preserve">In particular, one of the approaches that can help to solve this multi-objective optimization </w:t>
       </w:r>
-      <w:proofErr w:type="gramStart"/>
-      <w:r>
-        <w:t>problem  is</w:t>
-      </w:r>
-      <w:proofErr w:type="gramEnd"/>
+      <w:r>
+        <w:t>problem is</w:t>
+      </w:r>
       <w:r>
         <w:t xml:space="preserve"> the </w:t>
       </w:r>
@@ -1244,7 +1254,40 @@
         <w:t>[6], [7]</w:t>
       </w:r>
       <w:r>
-        <w:t xml:space="preserve">. This method explicitly addresses the issues with high dimensionality of the design variable space, functional constraint space, and criteria space, and is implemented in a user-friendly and “model agnostic” software package called </w:t>
+        <w:t xml:space="preserve">. This method explicitly addresses the issues </w:t>
+      </w:r>
+      <w:r>
+        <w:t xml:space="preserve">associated </w:t>
+      </w:r>
+      <w:r>
+        <w:t xml:space="preserve">with high dimensionality of the </w:t>
+      </w:r>
+      <w:r>
+        <w:t xml:space="preserve">criteria and the </w:t>
+      </w:r>
+      <w:r>
+        <w:t>functional constraint space</w:t>
+      </w:r>
+      <w:r>
+        <w:t xml:space="preserve">s. It takes into account the complexity and the computational expenses of sampling the design space of high dimensionality by employing the quasi-random sampling (LP-tau sequences, see </w:t>
+      </w:r>
+      <w:r>
+        <w:rPr>
+          <w:noProof/>
+        </w:rPr>
+        <w:t>[6], [7]</w:t>
+      </w:r>
+      <w:r>
+        <w:rPr>
+          <w:noProof/>
+        </w:rPr>
+        <w:t xml:space="preserve"> and references herein</w:t>
+      </w:r>
+      <w:r>
+        <w:t>) which yield converging results with by a factor of 4-8 smaller sample sizes compared to the other methods. The method</w:t>
+      </w:r>
+      <w:r>
+        <w:t xml:space="preserve"> is implemented in a user-friendly and “model agnostic” software package called </w:t>
       </w:r>
       <w:r>
         <w:t>Multicriteria Optimization and Vector Identification (MOVI)</w:t>
@@ -1317,7 +1360,11 @@
         <w:t>[9], [10]</w:t>
       </w:r>
       <w:r>
-        <w:t xml:space="preserve">. In particular, the study addresses the application of the PSI method for the construction of the feasible solution set and for the subsequent improvement of a nominal prototype design. The paper demonstrates that the consistent application of the systematic design guidelines of </w:t>
+        <w:t xml:space="preserve">. In particular, the study addresses the application of the PSI method for the construction of </w:t>
+      </w:r>
+      <w:r>
+        <w:lastRenderedPageBreak/>
+        <w:t xml:space="preserve">the feasible solution set and for the subsequent improvement of a nominal prototype design. The paper demonstrates that the consistent application of the systematic design guidelines of </w:t>
       </w:r>
       <w:r>
         <w:rPr>
@@ -1334,11 +1381,7 @@
         <w:t>1</w:t>
       </w:r>
       <w:r>
-        <w:t xml:space="preserve"> adaptive control becomes particularly beneficial for the construction of the feasible solution set. In fact, the ability to </w:t>
-      </w:r>
-      <w:r>
-        <w:lastRenderedPageBreak/>
-        <w:t xml:space="preserve">systematically adjust the control parameters in </w:t>
+        <w:t xml:space="preserve"> adaptive control becomes particularly beneficial for the construction of the feasible solution set. In fact, the ability to systematically adjust the control parameters in </w:t>
       </w:r>
       <w:r>
         <w:rPr>
@@ -1355,7 +1398,64 @@
         <w:t>1</w:t>
       </w:r>
       <w:r>
-        <w:t xml:space="preserve"> adaptive architectures considerably simplifies the identification of a nominal feasible solution from which to start the search for other feasible solutions and the subsequent extension of the feasible solution set. The availability of an initial feasible solution may narrow the design variable space over which the search for feasible solutions should be performed, and as a consequence, the number of Monte-Carlo trials required for the construction of the feasible set may be significantly reduced. The paper also illustrates the suitability of the PSI method (and the MOVI software package) as a tool for formulating and solving multi-criteria optimization problems for design of adaptive flight control systems. We note that the results included in this study have been produced by the MOVI software package and are based on the full nonlinear simulation of the subscale GTM AirSTAR flight test vehicle.</w:t>
+        <w:t xml:space="preserve"> adaptive architectures considerably simplifies the identification of a nominal feasible solution from which to start the search for other feasible solutions and the subsequent extension of the feasible solution set. The availability of an initial feasible solution may narrow the design variable space over which the search for feasible</w:t>
+      </w:r>
+      <w:r>
+        <w:t xml:space="preserve"> solutions should be performed. Furthermore, considering the benefits of sampling the multidimensional design variables space by </w:t>
+      </w:r>
+      <w:r>
+        <w:t>the LP-tau quasi-random sequences</w:t>
+      </w:r>
+      <w:r>
+        <w:t>, the number of trials required for the construction of the feasible se</w:t>
+      </w:r>
+      <w:r>
+        <w:t>t may be significantly reduced.</w:t>
+      </w:r>
+    </w:p>
+    <w:p>
+      <w:pPr>
+        <w:spacing w:after="120" w:line="480" w:lineRule="auto"/>
+        <w:ind w:firstLine="288"/>
+      </w:pPr>
+      <w:r>
+        <w:t xml:space="preserve">The paper also illustrates the suitability of the PSI method (and the MOVI software package) as a tool for formulating and solving multi-criteria optimization problems for design of adaptive flight control systems. </w:t>
+      </w:r>
+      <w:r>
+        <w:t xml:space="preserve">This work is not intended to compare the effectiveness of the various optimization </w:t>
+      </w:r>
+      <w:r>
+        <w:t>methods;</w:t>
+      </w:r>
+      <w:r>
+        <w:t xml:space="preserve"> it rather provides a </w:t>
+      </w:r>
+      <w:r>
+        <w:t xml:space="preserve">sensible </w:t>
+      </w:r>
+      <w:r>
+        <w:t xml:space="preserve">perspective on a complexity of the multicriteria analysis and </w:t>
+      </w:r>
+      <w:r>
+        <w:t>suggests</w:t>
+      </w:r>
+      <w:r>
+        <w:t xml:space="preserve"> a viable approach to the solution of</w:t>
+      </w:r>
+      <w:r>
+        <w:t xml:space="preserve"> safety</w:t>
+      </w:r>
+      <w:r>
+        <w:t>-</w:t>
+      </w:r>
+      <w:r>
+        <w:t>critical control problems typical in aerospace engineering</w:t>
+      </w:r>
+      <w:r>
+        <w:t xml:space="preserve">. </w:t>
+      </w:r>
+      <w:r>
+        <w:t>A reader who is interested in explicit comparison of various multicriteria analysis methods is referred to the monograph [7] that provides an essential overview of modern approaches in multicriteria decision making.</w:t>
       </w:r>
     </w:p>
     <w:p>
@@ -1449,6 +1549,7 @@
         <w:rPr>
           <w:szCs w:val="28"/>
         </w:rPr>
+        <w:lastRenderedPageBreak/>
         <w:t>II.</w:t>
       </w:r>
       <w:r>
@@ -1509,11 +1610,7 @@
         <w:t xml:space="preserve"> with its</w:t>
       </w:r>
       <w:r>
-        <w:t xml:space="preserve"> primary objectives to advance and transition adaptive flight control technologies as a means of increasing aviation safety. The IRAC Project had special interest in piloted flight under adverse flight conditions such as unusual attitudes, control surface failures, icing, and structural damage. As part of the project, NASA developed AirSTAR, a state-of-the-art facility designed for the purpose of investigating </w:t>
-      </w:r>
-      <w:r>
-        <w:lastRenderedPageBreak/>
-        <w:t xml:space="preserve">and validating high-payoff technologies aimed at the loss-of-control problem using </w:t>
+        <w:t xml:space="preserve"> primary objectives to advance and transition adaptive flight control technologies as a means of increasing aviation safety. The IRAC Project had special interest in piloted flight under adverse flight conditions such as unusual attitudes, control surface failures, icing, and structural damage. As part of the project, NASA developed AirSTAR, a state-of-the-art facility designed for the purpose of investigating and validating high-payoff technologies aimed at the loss-of-control problem using </w:t>
       </w:r>
       <w:r>
         <w:t xml:space="preserve">remotely-piloted </w:t>
@@ -1540,7 +1637,34 @@
         <w:t>.</w:t>
       </w:r>
       <w:r>
-        <w:t xml:space="preserve"> The current primary flight test vehicle of AirSTAR is the Generic Transport Model (GTM) tail number T2, which is shown in Fig. 1. The T2 is a twin-engine jet-powered and dynamically-scaled (5.5%) civil transport aircraft</w:t>
+        <w:t xml:space="preserve"> The current primary flight test vehicle of AirSTAR is the Generic Transport Model (GTM) tail number T2, which is shown</w:t>
+      </w:r>
+      <w:r>
+        <w:t xml:space="preserve"> in </w:t>
+      </w:r>
+      <w:r>
+        <w:fldChar w:fldCharType="begin"/>
+      </w:r>
+      <w:r>
+        <w:instrText xml:space="preserve"> REF _Ref333582929 \h </w:instrText>
+      </w:r>
+      <w:r>
+        <w:fldChar w:fldCharType="separate"/>
+      </w:r>
+      <w:r>
+        <w:t xml:space="preserve">Figure </w:t>
+      </w:r>
+      <w:r>
+        <w:rPr>
+          <w:noProof/>
+        </w:rPr>
+        <w:t>1</w:t>
+      </w:r>
+      <w:r>
+        <w:fldChar w:fldCharType="end"/>
+      </w:r>
+      <w:r>
+        <w:t>. The T2 is a twin-engine jet-powered and dynamically-scaled (5.5%) civil transport aircraft</w:t>
       </w:r>
       <w:r>
         <w:t xml:space="preserve"> that</w:t>
@@ -1616,34 +1740,57 @@
     <w:p>
       <w:pPr>
         <w:pStyle w:val="Caption"/>
-        <w:spacing w:before="0" w:line="480" w:lineRule="auto"/>
-        <w:ind w:firstLine="288"/>
         <w:jc w:val="center"/>
         <w:rPr>
           <w:lang w:val="en-US"/>
         </w:rPr>
       </w:pPr>
-      <w:proofErr w:type="gramStart"/>
-      <w:r>
-        <w:rPr>
-          <w:lang w:val="en-US"/>
-        </w:rPr>
-        <w:t>Figure 1.</w:t>
-      </w:r>
-      <w:proofErr w:type="gramEnd"/>
-      <w:r>
-        <w:rPr>
-          <w:lang w:val="en-US"/>
-        </w:rPr>
-        <w:t xml:space="preserve"> GTM AirSTAR unmanned aircraft and its full-scale prototype.</w:t>
+      <w:bookmarkStart w:id="2" w:name="_Ref333582929"/>
+      <w:r>
+        <w:t xml:space="preserve">Figure </w:t>
+      </w:r>
+      <w:r>
+        <w:fldChar w:fldCharType="begin"/>
+      </w:r>
+      <w:r>
+        <w:instrText xml:space="preserve"> SEQ Figure \* ARABIC </w:instrText>
+      </w:r>
+      <w:r>
+        <w:fldChar w:fldCharType="separate"/>
+      </w:r>
+      <w:r>
+        <w:rPr>
+          <w:noProof/>
+        </w:rPr>
+        <w:t>1</w:t>
+      </w:r>
+      <w:r>
+        <w:fldChar w:fldCharType="end"/>
+      </w:r>
+      <w:bookmarkEnd w:id="2"/>
+      <w:r>
+        <w:rPr>
+          <w:lang w:val="en-US"/>
+        </w:rPr>
+        <w:t>.</w:t>
+      </w:r>
+      <w:r>
+        <w:rPr>
+          <w:lang w:val="en-US"/>
+        </w:rPr>
+        <w:t xml:space="preserve"> </w:t>
+      </w:r>
+      <w:r>
+        <w:rPr>
+          <w:lang w:val="en-US"/>
+        </w:rPr>
+        <w:t>GTM AirSTAR unmanned aircraft and its full-scale prototype.</w:t>
       </w:r>
     </w:p>
     <w:p>
       <w:pPr>
-        <w:spacing w:line="480" w:lineRule="auto"/>
-        <w:rPr>
-          <w:lang w:eastAsia="ru-RU"/>
-        </w:rPr>
+        <w:spacing w:after="120" w:line="480" w:lineRule="auto"/>
+        <w:ind w:firstLine="288"/>
       </w:pPr>
     </w:p>
     <w:p>
@@ -1652,6 +1799,7 @@
         <w:ind w:firstLine="288"/>
       </w:pPr>
       <w:r>
+        <w:lastRenderedPageBreak/>
         <w:t>The AirSTAR facility also incorporates a high-</w:t>
       </w:r>
       <w:r>
@@ -1790,7 +1938,6 @@
         <w:ind w:firstLine="288"/>
       </w:pPr>
       <w:r>
-        <w:lastRenderedPageBreak/>
         <w:t xml:space="preserve">The </w:t>
       </w:r>
       <w:r>
@@ -1971,7 +2118,13 @@
         <w:t>1</w:t>
       </w:r>
       <w:r>
-        <w:t xml:space="preserve"> controllers, one for the longitudinal channel, and another one for control of the lateral-directional dynamics. The longitudinal </w:t>
+        <w:t xml:space="preserve"> controllers, one for the longitudinal channel, and another one for control of the lateral-directional dynamics. The </w:t>
+      </w:r>
+      <w:r>
+        <w:t xml:space="preserve">implemented </w:t>
+      </w:r>
+      <w:r>
+        <w:t xml:space="preserve">longitudinal </w:t>
       </w:r>
       <w:r>
         <w:rPr>
@@ -1988,7 +2141,13 @@
         <w:t>1</w:t>
       </w:r>
       <w:r>
-        <w:t xml:space="preserve"> controller is implemented as a Single-Input Single-Output system, and uses feedback in </w:t>
+        <w:t xml:space="preserve"> controller </w:t>
+      </w:r>
+      <w:r>
+        <w:t>utilizes</w:t>
+      </w:r>
+      <w:r>
+        <w:t xml:space="preserve"> feedback in </w:t>
       </w:r>
       <w:r>
         <w:t>AOA</w:t>
@@ -2017,7 +2176,7 @@
         <w:t>1</w:t>
       </w:r>
       <w:r>
-        <w:t xml:space="preserve"> controller is a Multiple-Input Multiple-Output architecture, and uses feedback in </w:t>
+        <w:t xml:space="preserve"> controller uses feedback in </w:t>
       </w:r>
       <w:r>
         <w:t>AOSS</w:t>
@@ -2040,7 +2199,14 @@
         <w:t>1</w:t>
       </w:r>
       <w:r>
-        <w:t xml:space="preserve"> FCS, the pilot adjusts directly the thrust level using the throttle lever. The reader is referred to </w:t>
+        <w:t xml:space="preserve"> FCS, the pilot adjusts directly the thrust level using the throttle lever. </w:t>
+      </w:r>
+      <w:r>
+        <w:lastRenderedPageBreak/>
+        <w:t>An interested</w:t>
+      </w:r>
+      <w:r>
+        <w:t xml:space="preserve"> reader is referred to </w:t>
       </w:r>
       <w:r>
         <w:rPr>
@@ -2052,13 +2218,13 @@
         <w:rPr>
           <w:noProof/>
         </w:rPr>
-        <w:t>–</w:t>
+        <w:t>,16</w:t>
       </w:r>
       <w:r>
         <w:rPr>
           <w:noProof/>
         </w:rPr>
-        <w:t>17]</w:t>
+        <w:t>]</w:t>
       </w:r>
       <w:r>
         <w:t xml:space="preserve"> for a more detailed explanation of the </w:t>
@@ -2160,7 +2326,7 @@
           <v:shape id="_x0000_i1025" type="#_x0000_t75" style="width:47.25pt;height:15.75pt" o:ole="">
             <v:imagedata r:id="rId9" o:title=""/>
           </v:shape>
-          <o:OLEObject Type="Embed" ProgID="Equation.DSMT4" ShapeID="_x0000_i1025" DrawAspect="Content" ObjectID="_1407058629" r:id="rId10"/>
+          <o:OLEObject Type="Embed" ProgID="Equation.DSMT4" ShapeID="_x0000_i1025" DrawAspect="Content" ObjectID="_1407341451" r:id="rId10"/>
         </w:object>
       </w:r>
       <w:r>
@@ -2182,15 +2348,11 @@
           <v:shape id="_x0000_i1026" type="#_x0000_t75" style="width:60.75pt;height:15.75pt" o:ole="">
             <v:imagedata r:id="rId11" o:title=""/>
           </v:shape>
-          <o:OLEObject Type="Embed" ProgID="Equation.DSMT4" ShapeID="_x0000_i1026" DrawAspect="Content" ObjectID="_1407058630" r:id="rId12"/>
+          <o:OLEObject Type="Embed" ProgID="Equation.DSMT4" ShapeID="_x0000_i1026" DrawAspect="Content" ObjectID="_1407341452" r:id="rId12"/>
         </w:object>
       </w:r>
       <w:r>
-        <w:t xml:space="preserve">, while the damping ratio is increased from 0.47 to 0.85. A first-order low-pass filter with </w:t>
-      </w:r>
-      <w:r>
-        <w:lastRenderedPageBreak/>
-        <w:t xml:space="preserve">DC gain 1 and a bandwidth of </w:t>
+        <w:t xml:space="preserve">, while the damping ratio is increased from 0.47 to 0.85. A first-order low-pass filter with DC gain 1 and a bandwidth of </w:t>
       </w:r>
       <w:r>
         <w:rPr>
@@ -2200,11 +2362,19 @@
           <v:shape id="_x0000_i1027" type="#_x0000_t75" style="width:58.5pt;height:15.75pt" o:ole="">
             <v:imagedata r:id="rId13" o:title=""/>
           </v:shape>
-          <o:OLEObject Type="Embed" ProgID="Equation.DSMT4" ShapeID="_x0000_i1027" DrawAspect="Content" ObjectID="_1407058631" r:id="rId14"/>
+          <o:OLEObject Type="Embed" ProgID="Equation.DSMT4" ShapeID="_x0000_i1027" DrawAspect="Content" ObjectID="_1407341453" r:id="rId14"/>
         </w:object>
       </w:r>
       <w:r>
-        <w:t xml:space="preserve"> was used in the matched contribution to the elevator command, while two cascaded first-order low-pass filters were used in the unmatched channel, both having DC gain equal to 1 and bandwidths of </w:t>
+        <w:t xml:space="preserve"> was used in the matched contribution to the elevator </w:t>
+      </w:r>
+      <w:proofErr w:type="gramStart"/>
+      <w:r>
+        <w:t>command</w:t>
+      </w:r>
+      <w:proofErr w:type="gramEnd"/>
+      <w:r>
+        <w:t xml:space="preserve">, while two cascaded first-order low-pass filters were used in the unmatched channel, both having DC gain equal to 1 and bandwidths of </w:t>
       </w:r>
       <w:r>
         <w:rPr>
@@ -2214,7 +2384,7 @@
           <v:shape id="_x0000_i1028" type="#_x0000_t75" style="width:51pt;height:15.75pt" o:ole="">
             <v:imagedata r:id="rId15" o:title=""/>
           </v:shape>
-          <o:OLEObject Type="Embed" ProgID="Equation.DSMT4" ShapeID="_x0000_i1028" DrawAspect="Content" ObjectID="_1407058632" r:id="rId16"/>
+          <o:OLEObject Type="Embed" ProgID="Equation.DSMT4" ShapeID="_x0000_i1028" DrawAspect="Content" ObjectID="_1407341454" r:id="rId16"/>
         </w:object>
       </w:r>
       <w:r>
@@ -2289,7 +2459,7 @@
           <v:shape id="_x0000_i1029" type="#_x0000_t75" style="width:51.75pt;height:15.75pt" o:ole="">
             <v:imagedata r:id="rId17" o:title=""/>
           </v:shape>
-          <o:OLEObject Type="Embed" ProgID="Equation.DSMT4" ShapeID="_x0000_i1029" DrawAspect="Content" ObjectID="_1407058633" r:id="rId18"/>
+          <o:OLEObject Type="Embed" ProgID="Equation.DSMT4" ShapeID="_x0000_i1029" DrawAspect="Content" ObjectID="_1407341455" r:id="rId18"/>
         </w:object>
       </w:r>
       <w:r>
@@ -2364,7 +2534,7 @@
           <v:shape id="_x0000_i1030" type="#_x0000_t75" style="width:58.5pt;height:15.75pt" o:ole="">
             <v:imagedata r:id="rId19" o:title=""/>
           </v:shape>
-          <o:OLEObject Type="Embed" ProgID="Equation.DSMT4" ShapeID="_x0000_i1030" DrawAspect="Content" ObjectID="_1407058634" r:id="rId20"/>
+          <o:OLEObject Type="Embed" ProgID="Equation.DSMT4" ShapeID="_x0000_i1030" DrawAspect="Content" ObjectID="_1407341456" r:id="rId20"/>
         </w:object>
       </w:r>
       <w:r>
@@ -2394,7 +2564,34 @@
         <w:t>s well as the design variables</w:t>
       </w:r>
       <w:r>
-        <w:t xml:space="preserve">, is represented in Fig. 2. </w:t>
+        <w:t>, is represented in</w:t>
+      </w:r>
+      <w:r>
+        <w:t xml:space="preserve"> </w:t>
+      </w:r>
+      <w:r>
+        <w:fldChar w:fldCharType="begin"/>
+      </w:r>
+      <w:r>
+        <w:instrText xml:space="preserve"> REF _Ref333583321 \h </w:instrText>
+      </w:r>
+      <w:r>
+        <w:fldChar w:fldCharType="separate"/>
+      </w:r>
+      <w:r>
+        <w:t xml:space="preserve">Figure </w:t>
+      </w:r>
+      <w:r>
+        <w:rPr>
+          <w:noProof/>
+        </w:rPr>
+        <w:t>2</w:t>
+      </w:r>
+      <w:r>
+        <w:fldChar w:fldCharType="end"/>
+      </w:r>
+      <w:r>
+        <w:t xml:space="preserve">. </w:t>
       </w:r>
       <w:r>
         <w:t xml:space="preserve">This </w:t>
@@ -2481,7 +2678,7 @@
           <v:shape id="_x0000_i1031" type="#_x0000_t75" style="width:21pt;height:18pt" o:ole="">
             <v:imagedata r:id="rId21" o:title=""/>
           </v:shape>
-          <o:OLEObject Type="Embed" ProgID="Equation.DSMT4" ShapeID="_x0000_i1031" DrawAspect="Content" ObjectID="_1407058635" r:id="rId22"/>
+          <o:OLEObject Type="Embed" ProgID="Equation.DSMT4" ShapeID="_x0000_i1031" DrawAspect="Content" ObjectID="_1407341457" r:id="rId22"/>
         </w:object>
       </w:r>
       <w:r>
@@ -2494,13 +2691,34 @@
         <w:t>);</w:t>
       </w:r>
       <w:r>
-        <w:t xml:space="preserve"> see Fig</w:t>
-      </w:r>
-      <w:r>
-        <w:t xml:space="preserve">. </w:t>
-      </w:r>
-      <w:r>
-        <w:t xml:space="preserve">3. This nominal design ensures a time-delay margin of the inner-loop of approximately 85 </w:t>
+        <w:t xml:space="preserve"> see </w:t>
+      </w:r>
+      <w:r>
+        <w:fldChar w:fldCharType="begin"/>
+      </w:r>
+      <w:r>
+        <w:instrText xml:space="preserve"> REF _Ref333583229 \h </w:instrText>
+      </w:r>
+      <w:r>
+        <w:fldChar w:fldCharType="separate"/>
+      </w:r>
+      <w:r>
+        <w:t xml:space="preserve">Figure </w:t>
+      </w:r>
+      <w:r>
+        <w:rPr>
+          <w:noProof/>
+        </w:rPr>
+        <w:t>3</w:t>
+      </w:r>
+      <w:r>
+        <w:fldChar w:fldCharType="end"/>
+      </w:r>
+      <w:r>
+        <w:t xml:space="preserve"> illustrating the well-damped phugoid dynamics of the AOA</w:t>
+      </w:r>
+      <w:r>
+        <w:t xml:space="preserve">. This nominal design ensures a time-delay margin of the inner-loop of approximately 85 </w:t>
       </w:r>
       <w:proofErr w:type="spellStart"/>
       <w:r>
@@ -2593,9 +2811,10 @@
         <w:rPr>
           <w:noProof/>
         </w:rPr>
+        <w:lastRenderedPageBreak/>
         <w:drawing>
           <wp:inline distT="0" distB="0" distL="0" distR="0">
-            <wp:extent cx="5097780" cy="2681605"/>
+            <wp:extent cx="5595125" cy="2943225"/>
             <wp:effectExtent l="0" t="0" r="0" b="0"/>
             <wp:docPr id="14" name="Picture 33"/>
             <wp:cNvGraphicFramePr>
@@ -2620,7 +2839,7 @@
                   <pic:spPr bwMode="auto">
                     <a:xfrm>
                       <a:off x="0" y="0"/>
-                      <a:ext cx="5097780" cy="2681605"/>
+                      <a:ext cx="5597217" cy="2944325"/>
                     </a:xfrm>
                     <a:prstGeom prst="rect">
                       <a:avLst/>
@@ -2643,25 +2862,45 @@
     <w:p>
       <w:pPr>
         <w:pStyle w:val="Caption"/>
-        <w:spacing w:line="480" w:lineRule="auto"/>
         <w:jc w:val="center"/>
         <w:rPr>
           <w:lang w:val="en-US"/>
         </w:rPr>
       </w:pPr>
-      <w:proofErr w:type="gramStart"/>
-      <w:r>
-        <w:rPr>
-          <w:lang w:val="en-US"/>
-        </w:rPr>
-        <w:t>Figure 2.</w:t>
-      </w:r>
-      <w:proofErr w:type="gramEnd"/>
-      <w:r>
-        <w:rPr>
-          <w:lang w:val="en-US"/>
-        </w:rPr>
-        <w:t xml:space="preserve"> Longitudinal channel of the </w:t>
+      <w:bookmarkStart w:id="3" w:name="_Ref333583321"/>
+      <w:r>
+        <w:t xml:space="preserve">Figure </w:t>
+      </w:r>
+      <w:r>
+        <w:fldChar w:fldCharType="begin"/>
+      </w:r>
+      <w:r>
+        <w:instrText xml:space="preserve"> SEQ Figure \* ARABIC </w:instrText>
+      </w:r>
+      <w:r>
+        <w:fldChar w:fldCharType="separate"/>
+      </w:r>
+      <w:r>
+        <w:rPr>
+          <w:noProof/>
+        </w:rPr>
+        <w:t>2</w:t>
+      </w:r>
+      <w:r>
+        <w:fldChar w:fldCharType="end"/>
+      </w:r>
+      <w:bookmarkEnd w:id="3"/>
+      <w:r>
+        <w:rPr>
+          <w:lang w:val="en-US"/>
+        </w:rPr>
+        <w:t xml:space="preserve">. </w:t>
+      </w:r>
+      <w:r>
+        <w:rPr>
+          <w:lang w:val="en-US"/>
+        </w:rPr>
+        <w:t xml:space="preserve">Longitudinal channel of the </w:t>
       </w:r>
       <w:r>
         <w:rPr>
@@ -2704,13 +2943,14 @@
     </w:p>
     <w:tbl>
       <w:tblPr>
-        <w:tblW w:w="9576" w:type="dxa"/>
+        <w:tblW w:w="9616" w:type="dxa"/>
         <w:jc w:val="center"/>
+        <w:tblInd w:w="608" w:type="dxa"/>
         <w:tblLook w:val="01E0"/>
       </w:tblPr>
       <w:tblGrid>
-        <w:gridCol w:w="4806"/>
-        <w:gridCol w:w="4770"/>
+        <w:gridCol w:w="4776"/>
+        <w:gridCol w:w="4840"/>
       </w:tblGrid>
       <w:tr>
         <w:trPr>
@@ -2718,10 +2958,11 @@
         </w:trPr>
         <w:tc>
           <w:tcPr>
-            <w:tcW w:w="4806" w:type="dxa"/>
-          </w:tcPr>
-          <w:p>
-            <w:pPr>
+            <w:tcW w:w="4776" w:type="dxa"/>
+          </w:tcPr>
+          <w:p>
+            <w:pPr>
+              <w:keepNext/>
               <w:spacing w:line="480" w:lineRule="auto"/>
               <w:jc w:val="center"/>
             </w:pPr>
@@ -2779,7 +3020,7 @@
         </w:tc>
         <w:tc>
           <w:tcPr>
-            <w:tcW w:w="4770" w:type="dxa"/>
+            <w:tcW w:w="4840" w:type="dxa"/>
           </w:tcPr>
           <w:p>
             <w:pPr>
@@ -2792,7 +3033,7 @@
               </w:rPr>
               <w:drawing>
                 <wp:inline distT="0" distB="0" distL="0" distR="0">
-                  <wp:extent cx="2827020" cy="2111375"/>
+                  <wp:extent cx="2917156" cy="2178694"/>
                   <wp:effectExtent l="19050" t="0" r="0" b="0"/>
                   <wp:docPr id="16" name="Picture 21"/>
                   <wp:cNvGraphicFramePr>
@@ -2817,7 +3058,7 @@
                         <pic:spPr bwMode="auto">
                           <a:xfrm>
                             <a:off x="0" y="0"/>
-                            <a:ext cx="2827020" cy="2111375"/>
+                            <a:ext cx="2915192" cy="2177227"/>
                           </a:xfrm>
                           <a:prstGeom prst="rect">
                             <a:avLst/>
@@ -2845,7 +3086,8 @@
         </w:trPr>
         <w:tc>
           <w:tcPr>
-            <w:tcW w:w="4806" w:type="dxa"/>
+            <w:tcW w:w="4776" w:type="dxa"/>
+            <w:vAlign w:val="center"/>
           </w:tcPr>
           <w:p>
             <w:pPr>
@@ -2858,14 +3100,12 @@
             <w:r>
               <w:t>k, α</w:t>
             </w:r>
-            <w:r>
-              <w:t xml:space="preserve"> </w:t>
-            </w:r>
-          </w:p>
-        </w:tc>
-        <w:tc>
-          <w:tcPr>
-            <w:tcW w:w="4770" w:type="dxa"/>
+          </w:p>
+        </w:tc>
+        <w:tc>
+          <w:tcPr>
+            <w:tcW w:w="4840" w:type="dxa"/>
+            <w:vAlign w:val="center"/>
           </w:tcPr>
           <w:p>
             <w:pPr>
@@ -2880,10 +3120,10 @@
                 <w:position w:val="-12"/>
               </w:rPr>
               <w:object w:dxaOrig="260" w:dyaOrig="360">
-                <v:shape id="_x0000_i1032" type="#_x0000_t75" style="width:13.5pt;height:21pt" o:ole="">
+                <v:shape id="_x0000_i1058" type="#_x0000_t75" style="width:13.5pt;height:21pt" o:ole="">
                   <v:imagedata r:id="rId26" o:title=""/>
                 </v:shape>
-                <o:OLEObject Type="Embed" ProgID="Equation.DSMT4" ShapeID="_x0000_i1032" DrawAspect="Content" ObjectID="_1407058636" r:id="rId27"/>
+                <o:OLEObject Type="Embed" ProgID="Equation.DSMT4" ShapeID="_x0000_i1058" DrawAspect="Content" ObjectID="_1407341458" r:id="rId27"/>
               </w:object>
             </w:r>
           </w:p>
@@ -2900,12 +3140,53 @@
           <w:lang w:val="en-US"/>
         </w:rPr>
       </w:pPr>
+      <w:bookmarkStart w:id="4" w:name="_Ref333583229"/>
+      <w:r>
+        <w:t xml:space="preserve">Figure </w:t>
+      </w:r>
+      <w:r>
+        <w:fldChar w:fldCharType="begin"/>
+      </w:r>
+      <w:r>
+        <w:instrText xml:space="preserve"> SEQ Figure \* ARABIC </w:instrText>
+      </w:r>
+      <w:r>
+        <w:fldChar w:fldCharType="separate"/>
+      </w:r>
+      <w:r>
+        <w:rPr>
+          <w:noProof/>
+        </w:rPr>
+        <w:t>3</w:t>
+      </w:r>
+      <w:r>
+        <w:fldChar w:fldCharType="end"/>
+      </w:r>
+      <w:bookmarkEnd w:id="4"/>
+      <w:r>
+        <w:rPr>
+          <w:lang w:val="en-US"/>
+        </w:rPr>
+        <w:t xml:space="preserve">. </w:t>
+      </w:r>
       <w:proofErr w:type="gramStart"/>
       <w:r>
         <w:rPr>
           <w:lang w:val="en-US"/>
         </w:rPr>
-        <w:t>Figure 3.</w:t>
+        <w:t xml:space="preserve">Prototype </w:t>
+      </w:r>
+      <w:r>
+        <w:rPr>
+          <w:lang w:val="en-US"/>
+        </w:rPr>
+        <w:t>d</w:t>
+      </w:r>
+      <w:r>
+        <w:rPr>
+          <w:lang w:val="en-US"/>
+        </w:rPr>
+        <w:t>esign.</w:t>
       </w:r>
       <w:proofErr w:type="gramEnd"/>
       <w:r>
@@ -2919,27 +3200,15 @@
         <w:rPr>
           <w:lang w:val="en-US"/>
         </w:rPr>
-        <w:t>Prototype Design.</w:t>
+        <w:t>3 deg-AOA step response</w:t>
+      </w:r>
+      <w:r>
+        <w:rPr>
+          <w:lang w:val="en-US"/>
+        </w:rPr>
+        <w:t>.</w:t>
       </w:r>
       <w:proofErr w:type="gramEnd"/>
-      <w:r>
-        <w:rPr>
-          <w:lang w:val="en-US"/>
-        </w:rPr>
-        <w:t xml:space="preserve"> 3 deg-AOA step response for the</w:t>
-      </w:r>
-      <w:r>
-        <w:rPr>
-          <w:lang w:val="en-US"/>
-        </w:rPr>
-        <w:t xml:space="preserve"> nominal</w:t>
-      </w:r>
-      <w:r>
-        <w:rPr>
-          <w:lang w:val="en-US"/>
-        </w:rPr>
-        <w:t xml:space="preserve"> prototype design</w:t>
-      </w:r>
     </w:p>
     <w:p>
       <w:pPr>
@@ -2982,7 +3251,11 @@
         <w:t xml:space="preserve"> FCS for the NASA GTM aircraft</w:t>
       </w:r>
       <w:r>
-        <w:t>. In particular, the objective of the optimization task is to minimize the difference between the desired and actual responses, while ensuring s</w:t>
+        <w:t xml:space="preserve">. In particular, the objective of the optimization task is to minimize the </w:t>
+      </w:r>
+      <w:r>
+        <w:lastRenderedPageBreak/>
+        <w:t>difference between the desired and actual responses, while ensuring s</w:t>
       </w:r>
       <w:r>
         <w:t xml:space="preserve">atisfactory FQ, desired robustness margins, and </w:t>
@@ -3099,14 +3372,22 @@
         <w:rPr>
           <w:noProof/>
         </w:rPr>
-        <w:t>[18]</w:t>
-      </w:r>
-      <w:r>
-        <w:t xml:space="preserve">, and are based on </w:t>
-      </w:r>
-      <w:r>
-        <w:lastRenderedPageBreak/>
-        <w:t xml:space="preserve">the full nonlinear simulation </w:t>
+        <w:t>[1</w:t>
+      </w:r>
+      <w:r>
+        <w:rPr>
+          <w:noProof/>
+        </w:rPr>
+        <w:t>7</w:t>
+      </w:r>
+      <w:r>
+        <w:rPr>
+          <w:noProof/>
+        </w:rPr>
+        <w:t>]</w:t>
+      </w:r>
+      <w:r>
+        <w:t xml:space="preserve">, and are based on the full nonlinear simulation </w:t>
       </w:r>
       <w:r>
         <w:t xml:space="preserve">model </w:t>
@@ -3184,7 +3465,7 @@
           <w:numId w:val="0"/>
         </w:numPr>
       </w:pPr>
-      <w:bookmarkStart w:id="2" w:name="_Toc276462736"/>
+      <w:bookmarkStart w:id="5" w:name="_Toc276462736"/>
       <w:r>
         <w:t xml:space="preserve">III.A. </w:t>
       </w:r>
@@ -3194,7 +3475,7 @@
       <w:r>
         <w:t>Criteria</w:t>
       </w:r>
-      <w:bookmarkEnd w:id="2"/>
+      <w:bookmarkEnd w:id="5"/>
     </w:p>
     <w:p>
       <w:pPr>
@@ -3227,10 +3508,31 @@
         <w:t>DV</w:t>
       </w:r>
       <w:r>
-        <w:t>); see Fig.</w:t>
-      </w:r>
-      <w:r>
-        <w:t xml:space="preserve"> 2. Furthermore, we also consider the optimization of the bandwidth of the</w:t>
+        <w:t xml:space="preserve">); see </w:t>
+      </w:r>
+      <w:r>
+        <w:fldChar w:fldCharType="begin"/>
+      </w:r>
+      <w:r>
+        <w:instrText xml:space="preserve"> REF _Ref333583321 \h </w:instrText>
+      </w:r>
+      <w:r>
+        <w:fldChar w:fldCharType="separate"/>
+      </w:r>
+      <w:r>
+        <w:t xml:space="preserve">Figure </w:t>
+      </w:r>
+      <w:r>
+        <w:rPr>
+          <w:noProof/>
+        </w:rPr>
+        <w:t>2</w:t>
+      </w:r>
+      <w:r>
+        <w:fldChar w:fldCharType="end"/>
+      </w:r>
+      <w:r>
+        <w:t>. Furthermore, we also consider the optimization of the bandwidth of the</w:t>
       </w:r>
       <w:r>
         <w:t xml:space="preserve"> pilot-command</w:t>
@@ -3277,6 +3579,7 @@
           <w:szCs w:val="20"/>
           <w:lang w:val="en-US"/>
         </w:rPr>
+        <w:lastRenderedPageBreak/>
         <w:t>DV1</w:t>
       </w:r>
       <w:r>
@@ -3653,11 +3956,7 @@
         <w:t>,</w:t>
       </w:r>
       <w:r>
-        <w:t xml:space="preserve"> both pilot-off-the-loop and pilot-in-the-</w:t>
-      </w:r>
-      <w:r>
-        <w:lastRenderedPageBreak/>
-        <w:t xml:space="preserve">loop performance metrics are included in the design procedure. The metrics considered can thus be </w:t>
+        <w:t xml:space="preserve"> both pilot-off-the-loop and pilot-in-the-loop performance metrics are included in the design procedure. The metrics considered can thus be </w:t>
       </w:r>
       <w:r>
         <w:t>classified in three categories:</w:t>
@@ -3793,7 +4092,19 @@
         <w:rPr>
           <w:noProof/>
         </w:rPr>
-        <w:t>[19]</w:t>
+        <w:t>[1</w:t>
+      </w:r>
+      <w:r>
+        <w:rPr>
+          <w:noProof/>
+        </w:rPr>
+        <w:t>8</w:t>
+      </w:r>
+      <w:r>
+        <w:rPr>
+          <w:noProof/>
+        </w:rPr>
+        <w:t>]</w:t>
       </w:r>
       <w:r>
         <w:t xml:space="preserve"> for the evaluation of aircraft augmented with an adaptive FCS.</w:t>
@@ -3832,15 +4143,30 @@
         <w:t>sec</w:t>
       </w:r>
       <w:r>
-        <w:t xml:space="preserve"> in AOA (see Fig.</w:t>
-      </w:r>
-      <w:r>
-        <w:t xml:space="preserve"> </w:t>
-      </w:r>
-      <w:r>
+        <w:t xml:space="preserve"> in AOA (see </w:t>
+      </w:r>
+      <w:r>
+        <w:fldChar w:fldCharType="begin"/>
+      </w:r>
+      <w:r>
+        <w:instrText xml:space="preserve"> REF _Ref333583229 \h </w:instrText>
+      </w:r>
+      <w:r>
+        <w:fldChar w:fldCharType="separate"/>
+      </w:r>
+      <w:r>
+        <w:t xml:space="preserve">Figure </w:t>
+      </w:r>
+      <w:r>
+        <w:rPr>
+          <w:noProof/>
+        </w:rPr>
         <w:t>3</w:t>
       </w:r>
       <w:r>
+        <w:fldChar w:fldCharType="end"/>
+      </w:r>
+      <w:r>
         <w:t xml:space="preserve">), starting from a wings-level flight condition. The metrics capture the deviation of the actual response of the aircraft </w:t>
       </w:r>
       <w:r>
@@ -3856,7 +4182,11 @@
         <w:t>physical limits of the platform</w:t>
       </w:r>
       <w:r>
-        <w:t xml:space="preserve">, as well as different measures of control activity, load factor, and cross-coupling. </w:t>
+        <w:t xml:space="preserve">, as well as different measures of control </w:t>
+      </w:r>
+      <w:r>
+        <w:lastRenderedPageBreak/>
+        <w:t xml:space="preserve">activity, load factor, and cross-coupling. </w:t>
       </w:r>
       <w:r>
         <w:t>We note that, i</w:t>
@@ -3932,10 +4262,10 @@
           <w:position w:val="-6"/>
         </w:rPr>
         <w:object w:dxaOrig="240" w:dyaOrig="220">
-          <v:shape id="_x0000_i1033" type="#_x0000_t75" style="width:12.75pt;height:11.25pt" o:ole="">
+          <v:shape id="_x0000_i1032" type="#_x0000_t75" style="width:12.75pt;height:11.25pt" o:ole="">
             <v:imagedata r:id="rId28" o:title=""/>
           </v:shape>
-          <o:OLEObject Type="Embed" ProgID="Equation.DSMT4" ShapeID="_x0000_i1033" DrawAspect="Content" ObjectID="_1407058637" r:id="rId29"/>
+          <o:OLEObject Type="Embed" ProgID="Equation.DSMT4" ShapeID="_x0000_i1032" DrawAspect="Content" ObjectID="_1407341459" r:id="rId29"/>
         </w:object>
       </w:r>
       <w:r>
@@ -3952,10 +4282,10 @@
           <w:position w:val="-12"/>
         </w:rPr>
         <w:object w:dxaOrig="420" w:dyaOrig="360">
-          <v:shape id="_x0000_i1034" type="#_x0000_t75" style="width:21pt;height:18pt" o:ole="">
+          <v:shape id="_x0000_i1033" type="#_x0000_t75" style="width:21pt;height:18pt" o:ole="">
             <v:imagedata r:id="rId30" o:title=""/>
           </v:shape>
-          <o:OLEObject Type="Embed" ProgID="Equation.DSMT4" ShapeID="_x0000_i1034" DrawAspect="Content" ObjectID="_1407058638" r:id="rId31"/>
+          <o:OLEObject Type="Embed" ProgID="Equation.DSMT4" ShapeID="_x0000_i1033" DrawAspect="Content" ObjectID="_1407341460" r:id="rId31"/>
         </w:object>
       </w:r>
       <w:r>
@@ -3978,10 +4308,10 @@
           <w:position w:val="-12"/>
         </w:rPr>
         <w:object w:dxaOrig="460" w:dyaOrig="360">
-          <v:shape id="_x0000_i1035" type="#_x0000_t75" style="width:24pt;height:18pt" o:ole="">
+          <v:shape id="_x0000_i1034" type="#_x0000_t75" style="width:24pt;height:18pt" o:ole="">
             <v:imagedata r:id="rId32" o:title=""/>
           </v:shape>
-          <o:OLEObject Type="Embed" ProgID="Equation.DSMT4" ShapeID="_x0000_i1035" DrawAspect="Content" ObjectID="_1407058639" r:id="rId33"/>
+          <o:OLEObject Type="Embed" ProgID="Equation.DSMT4" ShapeID="_x0000_i1034" DrawAspect="Content" ObjectID="_1407341461" r:id="rId33"/>
         </w:object>
       </w:r>
       <w:r>
@@ -4004,6 +4334,26 @@
       </w:r>
       <w:r>
         <w:fldChar w:fldCharType="end"/>
+      </w:r>
+      <w:r>
+        <w:rPr>
+          <w:position w:val="-12"/>
+        </w:rPr>
+        <w:object w:dxaOrig="420" w:dyaOrig="360">
+          <v:shape id="_x0000_i1035" type="#_x0000_t75" style="width:21pt;height:18pt" o:ole="">
+            <v:imagedata r:id="rId34" o:title=""/>
+          </v:shape>
+          <o:OLEObject Type="Embed" ProgID="Equation.DSMT4" ShapeID="_x0000_i1035" DrawAspect="Content" ObjectID="_1407341462" r:id="rId35"/>
+        </w:object>
+      </w:r>
+      <w:r>
+        <w:t xml:space="preserve">is the </w:t>
+      </w:r>
+      <w:r>
+        <w:t>AOSS</w:t>
+      </w:r>
+      <w:r>
+        <w:t xml:space="preserve"> desired response; </w:t>
       </w:r>
       <w:r>
         <w:rPr>
@@ -4011,29 +4361,9 @@
         </w:rPr>
         <w:object w:dxaOrig="420" w:dyaOrig="360">
           <v:shape id="_x0000_i1036" type="#_x0000_t75" style="width:21pt;height:18pt" o:ole="">
-            <v:imagedata r:id="rId34" o:title=""/>
-          </v:shape>
-          <o:OLEObject Type="Embed" ProgID="Equation.DSMT4" ShapeID="_x0000_i1036" DrawAspect="Content" ObjectID="_1407058640" r:id="rId35"/>
-        </w:object>
-      </w:r>
-      <w:r>
-        <w:t xml:space="preserve">is the </w:t>
-      </w:r>
-      <w:r>
-        <w:t>AOSS</w:t>
-      </w:r>
-      <w:r>
-        <w:t xml:space="preserve"> desired response; </w:t>
-      </w:r>
-      <w:r>
-        <w:rPr>
-          <w:position w:val="-12"/>
-        </w:rPr>
-        <w:object w:dxaOrig="420" w:dyaOrig="360">
-          <v:shape id="_x0000_i1037" type="#_x0000_t75" style="width:21pt;height:18pt" o:ole="">
             <v:imagedata r:id="rId36" o:title=""/>
           </v:shape>
-          <o:OLEObject Type="Embed" ProgID="Equation.DSMT4" ShapeID="_x0000_i1037" DrawAspect="Content" ObjectID="_1407058641" r:id="rId37"/>
+          <o:OLEObject Type="Embed" ProgID="Equation.DSMT4" ShapeID="_x0000_i1036" DrawAspect="Content" ObjectID="_1407341463" r:id="rId37"/>
         </w:object>
       </w:r>
       <w:r>
@@ -4081,10 +4411,10 @@
           <w:position w:val="-12"/>
         </w:rPr>
         <w:object w:dxaOrig="260" w:dyaOrig="360">
-          <v:shape id="_x0000_i1038" type="#_x0000_t75" style="width:12.75pt;height:18pt" o:ole="">
+          <v:shape id="_x0000_i1037" type="#_x0000_t75" style="width:12.75pt;height:18pt" o:ole="">
             <v:imagedata r:id="rId38" o:title=""/>
           </v:shape>
-          <o:OLEObject Type="Embed" ProgID="Equation.DSMT4" ShapeID="_x0000_i1038" DrawAspect="Content" ObjectID="_1407058642" r:id="rId39"/>
+          <o:OLEObject Type="Embed" ProgID="Equation.DSMT4" ShapeID="_x0000_i1037" DrawAspect="Content" ObjectID="_1407341464" r:id="rId39"/>
         </w:object>
       </w:r>
       <w:r>
@@ -4104,10 +4434,10 @@
           <w:position w:val="-12"/>
         </w:rPr>
         <w:object w:dxaOrig="220" w:dyaOrig="360">
-          <v:shape id="_x0000_i1039" type="#_x0000_t75" style="width:10.5pt;height:21pt" o:ole="">
+          <v:shape id="_x0000_i1038" type="#_x0000_t75" style="width:10.5pt;height:21pt" o:ole="">
             <v:imagedata r:id="rId40" o:title=""/>
           </v:shape>
-          <o:OLEObject Type="Embed" ProgID="Equation.DSMT4" ShapeID="_x0000_i1039" DrawAspect="Content" ObjectID="_1407058643" r:id="rId41"/>
+          <o:OLEObject Type="Embed" ProgID="Equation.DSMT4" ShapeID="_x0000_i1038" DrawAspect="Content" ObjectID="_1407341465" r:id="rId41"/>
         </w:object>
       </w:r>
       <w:r>
@@ -4118,10 +4448,10 @@
           <w:position w:val="-14"/>
         </w:rPr>
         <w:object w:dxaOrig="240" w:dyaOrig="380">
-          <v:shape id="_x0000_i1040" type="#_x0000_t75" style="width:13.5pt;height:21pt" o:ole="">
+          <v:shape id="_x0000_i1039" type="#_x0000_t75" style="width:13.5pt;height:21pt" o:ole="">
             <v:imagedata r:id="rId42" o:title=""/>
           </v:shape>
-          <o:OLEObject Type="Embed" ProgID="Equation.DSMT4" ShapeID="_x0000_i1040" DrawAspect="Content" ObjectID="_1407058644" r:id="rId43"/>
+          <o:OLEObject Type="Embed" ProgID="Equation.DSMT4" ShapeID="_x0000_i1039" DrawAspect="Content" ObjectID="_1407341466" r:id="rId43"/>
         </w:object>
       </w:r>
       <w:r>
@@ -4138,10 +4468,10 @@
           <w:position w:val="-14"/>
         </w:rPr>
         <w:object w:dxaOrig="999" w:dyaOrig="380">
-          <v:shape id="_x0000_i1041" type="#_x0000_t75" style="width:48pt;height:21pt" o:ole="">
+          <v:shape id="_x0000_i1040" type="#_x0000_t75" style="width:48pt;height:21pt" o:ole="">
             <v:imagedata r:id="rId44" o:title=""/>
           </v:shape>
-          <o:OLEObject Type="Embed" ProgID="Equation.DSMT4" ShapeID="_x0000_i1041" DrawAspect="Content" ObjectID="_1407058645" r:id="rId45"/>
+          <o:OLEObject Type="Embed" ProgID="Equation.DSMT4" ShapeID="_x0000_i1040" DrawAspect="Content" ObjectID="_1407341467" r:id="rId45"/>
         </w:object>
       </w:r>
       <w:r>
@@ -4182,7 +4512,6 @@
           <w:szCs w:val="20"/>
           <w:lang w:val="en-US"/>
         </w:rPr>
-        <w:lastRenderedPageBreak/>
         <w:t xml:space="preserve"> P1</w:t>
       </w:r>
       <w:r>
@@ -4243,10 +4572,10 @@
           <w:position w:val="-36"/>
         </w:rPr>
         <w:object w:dxaOrig="4800" w:dyaOrig="840">
-          <v:shape id="_x0000_i1042" type="#_x0000_t75" style="width:238.5pt;height:42.75pt" o:ole="">
+          <v:shape id="_x0000_i1041" type="#_x0000_t75" style="width:238.5pt;height:42.75pt" o:ole="">
             <v:imagedata r:id="rId46" o:title=""/>
           </v:shape>
-          <o:OLEObject Type="Embed" ProgID="Equation.DSMT4" ShapeID="_x0000_i1042" DrawAspect="Content" ObjectID="_1407058646" r:id="rId47"/>
+          <o:OLEObject Type="Embed" ProgID="Equation.DSMT4" ShapeID="_x0000_i1041" DrawAspect="Content" ObjectID="_1407341468" r:id="rId47"/>
         </w:object>
       </w:r>
     </w:p>
@@ -4343,10 +4672,10 @@
           <w:position w:val="-26"/>
         </w:rPr>
         <w:object w:dxaOrig="2420" w:dyaOrig="520">
-          <v:shape id="_x0000_i1043" type="#_x0000_t75" style="width:120pt;height:26.25pt" o:ole="">
+          <v:shape id="_x0000_i1042" type="#_x0000_t75" style="width:120pt;height:26.25pt" o:ole="">
             <v:imagedata r:id="rId48" o:title=""/>
           </v:shape>
-          <o:OLEObject Type="Embed" ProgID="Equation.DSMT4" ShapeID="_x0000_i1043" DrawAspect="Content" ObjectID="_1407058647" r:id="rId49"/>
+          <o:OLEObject Type="Embed" ProgID="Equation.DSMT4" ShapeID="_x0000_i1042" DrawAspect="Content" ObjectID="_1407341469" r:id="rId49"/>
         </w:object>
       </w:r>
     </w:p>
@@ -4446,10 +4775,10 @@
           <w:position w:val="-34"/>
         </w:rPr>
         <w:object w:dxaOrig="2280" w:dyaOrig="800">
-          <v:shape id="_x0000_i1044" type="#_x0000_t75" style="width:112.5pt;height:42.75pt" o:ole="">
+          <v:shape id="_x0000_i1043" type="#_x0000_t75" style="width:112.5pt;height:42.75pt" o:ole="">
             <v:imagedata r:id="rId50" o:title=""/>
           </v:shape>
-          <o:OLEObject Type="Embed" ProgID="Equation.DSMT4" ShapeID="_x0000_i1044" DrawAspect="Content" ObjectID="_1407058648" r:id="rId51"/>
+          <o:OLEObject Type="Embed" ProgID="Equation.DSMT4" ShapeID="_x0000_i1043" DrawAspect="Content" ObjectID="_1407341470" r:id="rId51"/>
         </w:object>
       </w:r>
     </w:p>
@@ -4472,6 +4801,7 @@
           <w:szCs w:val="20"/>
           <w:lang w:val="en-US"/>
         </w:rPr>
+        <w:lastRenderedPageBreak/>
         <w:t>P4</w:t>
       </w:r>
       <w:r>
@@ -4512,10 +4842,10 @@
           <w:position w:val="-36"/>
         </w:rPr>
         <w:object w:dxaOrig="5480" w:dyaOrig="840">
-          <v:shape id="_x0000_i1045" type="#_x0000_t75" style="width:270.75pt;height:42.75pt" o:ole="">
+          <v:shape id="_x0000_i1044" type="#_x0000_t75" style="width:270.75pt;height:42.75pt" o:ole="">
             <v:imagedata r:id="rId52" o:title=""/>
           </v:shape>
-          <o:OLEObject Type="Embed" ProgID="Equation.DSMT4" ShapeID="_x0000_i1045" DrawAspect="Content" ObjectID="_1407058649" r:id="rId53"/>
+          <o:OLEObject Type="Embed" ProgID="Equation.DSMT4" ShapeID="_x0000_i1044" DrawAspect="Content" ObjectID="_1407341471" r:id="rId53"/>
         </w:object>
       </w:r>
     </w:p>
@@ -4581,10 +4911,10 @@
           <w:position w:val="-26"/>
         </w:rPr>
         <w:object w:dxaOrig="2420" w:dyaOrig="520">
-          <v:shape id="_x0000_i1046" type="#_x0000_t75" style="width:120pt;height:26.25pt" o:ole="">
+          <v:shape id="_x0000_i1045" type="#_x0000_t75" style="width:120pt;height:26.25pt" o:ole="">
             <v:imagedata r:id="rId54" o:title=""/>
           </v:shape>
-          <o:OLEObject Type="Embed" ProgID="Equation.DSMT4" ShapeID="_x0000_i1046" DrawAspect="Content" ObjectID="_1407058650" r:id="rId55"/>
+          <o:OLEObject Type="Embed" ProgID="Equation.DSMT4" ShapeID="_x0000_i1045" DrawAspect="Content" ObjectID="_1407341472" r:id="rId55"/>
         </w:object>
       </w:r>
     </w:p>
@@ -4651,10 +4981,10 @@
           <w:position w:val="-34"/>
         </w:rPr>
         <w:object w:dxaOrig="2299" w:dyaOrig="800">
-          <v:shape id="_x0000_i1047" type="#_x0000_t75" style="width:114pt;height:42.75pt" o:ole="">
+          <v:shape id="_x0000_i1046" type="#_x0000_t75" style="width:114pt;height:42.75pt" o:ole="">
             <v:imagedata r:id="rId56" o:title=""/>
           </v:shape>
-          <o:OLEObject Type="Embed" ProgID="Equation.DSMT4" ShapeID="_x0000_i1047" DrawAspect="Content" ObjectID="_1407058651" r:id="rId57"/>
+          <o:OLEObject Type="Embed" ProgID="Equation.DSMT4" ShapeID="_x0000_i1046" DrawAspect="Content" ObjectID="_1407341473" r:id="rId57"/>
         </w:object>
       </w:r>
     </w:p>
@@ -4766,10 +5096,10 @@
           <w:position w:val="-26"/>
         </w:rPr>
         <w:object w:dxaOrig="1700" w:dyaOrig="520">
-          <v:shape id="_x0000_i1048" type="#_x0000_t75" style="width:82.5pt;height:26.25pt" o:ole="">
+          <v:shape id="_x0000_i1047" type="#_x0000_t75" style="width:82.5pt;height:26.25pt" o:ole="">
             <v:imagedata r:id="rId58" o:title=""/>
           </v:shape>
-          <o:OLEObject Type="Embed" ProgID="Equation.DSMT4" ShapeID="_x0000_i1048" DrawAspect="Content" ObjectID="_1407058652" r:id="rId59"/>
+          <o:OLEObject Type="Embed" ProgID="Equation.DSMT4" ShapeID="_x0000_i1047" DrawAspect="Content" ObjectID="_1407341474" r:id="rId59"/>
         </w:object>
       </w:r>
     </w:p>
@@ -4861,10 +5191,10 @@
           <w:position w:val="-34"/>
         </w:rPr>
         <w:object w:dxaOrig="1520" w:dyaOrig="800">
-          <v:shape id="_x0000_i1049" type="#_x0000_t75" style="width:75.75pt;height:42.75pt" o:ole="">
+          <v:shape id="_x0000_i1048" type="#_x0000_t75" style="width:75.75pt;height:42.75pt" o:ole="">
             <v:imagedata r:id="rId60" o:title=""/>
           </v:shape>
-          <o:OLEObject Type="Embed" ProgID="Equation.DSMT4" ShapeID="_x0000_i1049" DrawAspect="Content" ObjectID="_1407058653" r:id="rId61"/>
+          <o:OLEObject Type="Embed" ProgID="Equation.DSMT4" ShapeID="_x0000_i1048" DrawAspect="Content" ObjectID="_1407341475" r:id="rId61"/>
         </w:object>
       </w:r>
     </w:p>
@@ -4876,6 +5206,7 @@
         <w:spacing w:after="120" w:line="480" w:lineRule="auto"/>
       </w:pPr>
       <w:r>
+        <w:lastRenderedPageBreak/>
         <w:t>This metric penalize</w:t>
       </w:r>
       <w:r>
@@ -4987,10 +5318,10 @@
           <w:position w:val="-26"/>
         </w:rPr>
         <w:object w:dxaOrig="1660" w:dyaOrig="540">
-          <v:shape id="_x0000_i1050" type="#_x0000_t75" style="width:80.25pt;height:25.5pt" o:ole="">
+          <v:shape id="_x0000_i1049" type="#_x0000_t75" style="width:80.25pt;height:25.5pt" o:ole="">
             <v:imagedata r:id="rId62" o:title=""/>
           </v:shape>
-          <o:OLEObject Type="Embed" ProgID="Equation.DSMT4" ShapeID="_x0000_i1050" DrawAspect="Content" ObjectID="_1407058654" r:id="rId63"/>
+          <o:OLEObject Type="Embed" ProgID="Equation.DSMT4" ShapeID="_x0000_i1049" DrawAspect="Content" ObjectID="_1407341476" r:id="rId63"/>
         </w:object>
       </w:r>
     </w:p>
@@ -5096,10 +5427,10 @@
           <w:position w:val="-26"/>
         </w:rPr>
         <w:object w:dxaOrig="1780" w:dyaOrig="540">
-          <v:shape id="_x0000_i1051" type="#_x0000_t75" style="width:90.75pt;height:25.5pt" o:ole="">
+          <v:shape id="_x0000_i1050" type="#_x0000_t75" style="width:90.75pt;height:25.5pt" o:ole="">
             <v:imagedata r:id="rId64" o:title=""/>
           </v:shape>
-          <o:OLEObject Type="Embed" ProgID="Equation.DSMT4" ShapeID="_x0000_i1051" DrawAspect="Content" ObjectID="_1407058655" r:id="rId65"/>
+          <o:OLEObject Type="Embed" ProgID="Equation.DSMT4" ShapeID="_x0000_i1050" DrawAspect="Content" ObjectID="_1407341477" r:id="rId65"/>
         </w:object>
       </w:r>
     </w:p>
@@ -5225,10 +5556,10 @@
           <w:lang w:val="en-US"/>
         </w:rPr>
         <w:object w:dxaOrig="440" w:dyaOrig="320">
-          <v:shape id="_x0000_i1052" type="#_x0000_t75" style="width:21pt;height:18pt" o:ole="">
+          <v:shape id="_x0000_i1051" type="#_x0000_t75" style="width:21pt;height:18pt" o:ole="">
             <v:imagedata r:id="rId66" o:title=""/>
           </v:shape>
-          <o:OLEObject Type="Embed" ProgID="Equation.DSMT4" ShapeID="_x0000_i1052" DrawAspect="Content" ObjectID="_1407058656" r:id="rId67"/>
+          <o:OLEObject Type="Embed" ProgID="Equation.DSMT4" ShapeID="_x0000_i1051" DrawAspect="Content" ObjectID="_1407341478" r:id="rId67"/>
         </w:object>
       </w:r>
       <w:r>
@@ -5254,10 +5585,10 @@
           <w:position w:val="-26"/>
         </w:rPr>
         <w:object w:dxaOrig="1840" w:dyaOrig="520">
-          <v:shape id="_x0000_i1053" type="#_x0000_t75" style="width:89.25pt;height:26.25pt" o:ole="">
+          <v:shape id="_x0000_i1052" type="#_x0000_t75" style="width:89.25pt;height:26.25pt" o:ole="">
             <v:imagedata r:id="rId68" o:title=""/>
           </v:shape>
-          <o:OLEObject Type="Embed" ProgID="Equation.DSMT4" ShapeID="_x0000_i1053" DrawAspect="Content" ObjectID="_1407058657" r:id="rId69"/>
+          <o:OLEObject Type="Embed" ProgID="Equation.DSMT4" ShapeID="_x0000_i1052" DrawAspect="Content" ObjectID="_1407341479" r:id="rId69"/>
         </w:object>
       </w:r>
     </w:p>
@@ -5290,10 +5621,10 @@
           <w:position w:val="-10"/>
         </w:rPr>
         <w:object w:dxaOrig="440" w:dyaOrig="320">
-          <v:shape id="_x0000_i1054" type="#_x0000_t75" style="width:21pt;height:18pt" o:ole="">
+          <v:shape id="_x0000_i1053" type="#_x0000_t75" style="width:21pt;height:18pt" o:ole="">
             <v:imagedata r:id="rId66" o:title=""/>
           </v:shape>
-          <o:OLEObject Type="Embed" ProgID="Equation.DSMT4" ShapeID="_x0000_i1054" DrawAspect="Content" ObjectID="_1407058658" r:id="rId70"/>
+          <o:OLEObject Type="Embed" ProgID="Equation.DSMT4" ShapeID="_x0000_i1053" DrawAspect="Content" ObjectID="_1407341480" r:id="rId70"/>
         </w:object>
       </w:r>
       <w:r>
@@ -5392,11 +5723,11 @@
           <w:noProof w:val="0"/>
           <w:position w:val="-26"/>
         </w:rPr>
-        <w:object w:dxaOrig="5240" w:dyaOrig="520">
-          <v:shape id="_x0000_i1058" type="#_x0000_t75" style="width:261.75pt;height:26.25pt" o:ole="">
+        <w:object w:dxaOrig="5360" w:dyaOrig="540">
+          <v:shape id="_x0000_i1054" type="#_x0000_t75" style="width:267.75pt;height:27pt" o:ole="">
             <v:imagedata r:id="rId71" o:title=""/>
           </v:shape>
-          <o:OLEObject Type="Embed" ProgID="Equation.DSMT4" ShapeID="_x0000_i1058" DrawAspect="Content" ObjectID="_1407058659" r:id="rId72"/>
+          <o:OLEObject Type="Embed" ProgID="Equation.DSMT4" ShapeID="_x0000_i1054" DrawAspect="Content" ObjectID="_1407341481" r:id="rId72"/>
         </w:object>
       </w:r>
     </w:p>
@@ -5490,7 +5821,7 @@
           <v:shape id="_x0000_i1055" type="#_x0000_t75" style="width:246pt;height:42.75pt" o:ole="">
             <v:imagedata r:id="rId73" o:title=""/>
           </v:shape>
-          <o:OLEObject Type="Embed" ProgID="Equation.DSMT4" ShapeID="_x0000_i1055" DrawAspect="Content" ObjectID="_1407058660" r:id="rId74"/>
+          <o:OLEObject Type="Embed" ProgID="Equation.DSMT4" ShapeID="_x0000_i1055" DrawAspect="Content" ObjectID="_1407341482" r:id="rId74"/>
         </w:object>
       </w:r>
     </w:p>
@@ -5588,11 +5919,7 @@
         <w:t>. It is</w:t>
       </w:r>
       <w:r>
-        <w:t xml:space="preserve"> defined at the input of the aircraft (time </w:t>
-      </w:r>
-      <w:r>
-        <w:lastRenderedPageBreak/>
-        <w:t xml:space="preserve">delay inserted at the elevator deflection command), and it is derived from the time-domain response of the augmented aircraft. For a given wings-level flight condition and with the pilot-off-the-loop, a small perturbation in the trim (initial) condition is introduced. The time-delay margin is determined as the minimum time delay that produces sustained oscillations in the AOA response as the </w:t>
+        <w:t xml:space="preserve"> defined at the input of the aircraft (time delay inserted at the elevator deflection command), and it is derived from the time-domain response of the augmented aircraft. For a given wings-level flight condition and with the pilot-off-the-loop, a small perturbation in the trim (initial) condition is introduced. The time-delay margin is determined as the minimum time delay that produces sustained oscillations in the AOA response as the </w:t>
       </w:r>
       <w:r>
         <w:rPr>
@@ -5695,7 +6022,21 @@
           <w:bCs/>
           <w:iCs/>
         </w:rPr>
-        <w:t xml:space="preserve"> this criterion, the reader is referred to</w:t>
+        <w:t xml:space="preserve"> this criterion, </w:t>
+      </w:r>
+      <w:r>
+        <w:rPr>
+          <w:bCs/>
+          <w:iCs/>
+        </w:rPr>
+        <w:t>an interested</w:t>
+      </w:r>
+      <w:r>
+        <w:rPr>
+          <w:bCs/>
+          <w:iCs/>
+        </w:rPr>
+        <w:t xml:space="preserve"> reader is referred to</w:t>
       </w:r>
       <w:r>
         <w:rPr>
@@ -5710,21 +6051,7 @@
           <w:iCs/>
           <w:noProof/>
         </w:rPr>
-        <w:t>[20]</w:t>
-      </w:r>
-      <w:r>
-        <w:rPr>
-          <w:bCs/>
-          <w:iCs/>
-        </w:rPr>
-        <w:t xml:space="preserve">. The reader can also </w:t>
-      </w:r>
-      <w:r>
-        <w:rPr>
-          <w:bCs/>
-          <w:iCs/>
-        </w:rPr>
-        <w:t>find in</w:t>
+        <w:t>[</w:t>
       </w:r>
       <w:r>
         <w:rPr>
@@ -5732,7 +6059,53 @@
           <w:iCs/>
           <w:noProof/>
         </w:rPr>
-        <w:t xml:space="preserve"> [21]</w:t>
+        <w:t>19</w:t>
+      </w:r>
+      <w:r>
+        <w:rPr>
+          <w:bCs/>
+          <w:iCs/>
+          <w:noProof/>
+        </w:rPr>
+        <w:t>]</w:t>
+      </w:r>
+      <w:r>
+        <w:rPr>
+          <w:bCs/>
+          <w:iCs/>
+        </w:rPr>
+        <w:t xml:space="preserve">. The reader can also </w:t>
+      </w:r>
+      <w:r>
+        <w:rPr>
+          <w:bCs/>
+          <w:iCs/>
+        </w:rPr>
+        <w:t>find in</w:t>
+      </w:r>
+      <w:r>
+        <w:rPr>
+          <w:bCs/>
+          <w:iCs/>
+          <w:noProof/>
+        </w:rPr>
+        <w:t xml:space="preserve"> [</w:t>
+      </w:r>
+      <w:r>
+        <w:rPr>
+          <w:bCs/>
+          <w:iCs/>
+          <w:noProof/>
+        </w:rPr>
+        <w:t>16</w:t>
+      </w:r>
+      <w:r>
+        <w:rPr>
+          <w:bCs/>
+          <w:iCs/>
+          <w:noProof/>
+        </w:rPr>
+        <w:t>]</w:t>
       </w:r>
       <w:r>
         <w:rPr>
@@ -5790,7 +6163,11 @@
         <w:t xml:space="preserve"> </w:t>
       </w:r>
       <w:r>
-        <w:t xml:space="preserve">We use four different metrics, extracting all of them from the TDNS criterion for an acquisition time of 1.5 </w:t>
+        <w:t xml:space="preserve">We use four </w:t>
+      </w:r>
+      <w:r>
+        <w:lastRenderedPageBreak/>
+        <w:t xml:space="preserve">different metrics, extracting all of them from the TDNS criterion for an acquisition time of 1.5 </w:t>
       </w:r>
       <w:r>
         <w:rPr>
@@ -6081,16 +6458,7 @@
           <w:szCs w:val="20"/>
           <w:lang w:val="en-US"/>
         </w:rPr>
-        <w:t xml:space="preserve"> The TDNS criterion also provides a prediction for the susceptibility of the augmented aircraft to PIO. This PIO-susceptibility metric is used to complement the flying qualities metrics </w:t>
-      </w:r>
-      <w:r>
-        <w:rPr>
-          <w:sz w:val="20"/>
-          <w:szCs w:val="20"/>
-          <w:lang w:val="en-US"/>
-        </w:rPr>
-        <w:lastRenderedPageBreak/>
-        <w:t>discussed above. According to the TDNS criterion, a value above 100 implies that the augmented aircraft is PIO-prone, whereas a value below 100 indicates a PIO-immune configuration.</w:t>
+        <w:t xml:space="preserve"> The TDNS criterion also provides a prediction for the susceptibility of the augmented aircraft to PIO. This PIO-susceptibility metric is used to complement the flying qualities metrics discussed above. According to the TDNS criterion, a value above 100 implies that the augmented aircraft is PIO-prone, whereas a value below 100 indicates a PIO-immune configuration.</w:t>
       </w:r>
     </w:p>
     <w:p>
@@ -6134,7 +6502,13 @@
         <w:t xml:space="preserve"> FCS</w:t>
       </w:r>
       <w:r>
-        <w:t>. For the first stage of the design –extension of the feasibility set–, only a subset of these metrics will be used. The full set of metrics will be</w:t>
+        <w:t xml:space="preserve">. For the first stage of the design –extension of the feasibility set–, only a subset of these metrics will be used. The </w:t>
+      </w:r>
+      <w:r>
+        <w:t>complete</w:t>
+      </w:r>
+      <w:r>
+        <w:t xml:space="preserve"> set of metrics will be</w:t>
       </w:r>
       <w:r>
         <w:t xml:space="preserve"> used in </w:t>
@@ -6485,6 +6859,7 @@
         <w:rPr>
           <w:i/>
         </w:rPr>
+        <w:lastRenderedPageBreak/>
         <w:t>P1≤</w:t>
       </w:r>
       <w:r>
@@ -6537,11 +6912,11 @@
       <w:pPr>
         <w:pStyle w:val="Heading1"/>
       </w:pPr>
-      <w:bookmarkStart w:id="3" w:name="_Toc276462737"/>
+      <w:bookmarkStart w:id="6" w:name="_Toc276462737"/>
       <w:r>
         <w:t>IV. Solutions and Analysis</w:t>
       </w:r>
-      <w:bookmarkEnd w:id="3"/>
+      <w:bookmarkEnd w:id="6"/>
     </w:p>
     <w:p>
       <w:pPr>
@@ -6602,11 +6977,7 @@
         <w:t>,</w:t>
       </w:r>
       <w:r>
-        <w:t xml:space="preserve"> the </w:t>
-      </w:r>
-      <w:r>
-        <w:lastRenderedPageBreak/>
-        <w:t>efficiency of numerical implementation becomes critical</w:t>
+        <w:t xml:space="preserve"> the efficiency of numerical implementation becomes critical</w:t>
       </w:r>
       <w:r>
         <w:t xml:space="preserve"> because</w:t>
@@ -6621,6 +6992,171 @@
         <w:ind w:firstLine="288"/>
       </w:pPr>
       <w:r>
+        <w:t>The architecture of the optimization framework is presented next in</w:t>
+      </w:r>
+      <w:r>
+        <w:t xml:space="preserve"> </w:t>
+      </w:r>
+      <w:r>
+        <w:fldChar w:fldCharType="begin"/>
+      </w:r>
+      <w:r>
+        <w:instrText xml:space="preserve"> REF _Ref333584776 \h </w:instrText>
+      </w:r>
+      <w:r>
+        <w:fldChar w:fldCharType="separate"/>
+      </w:r>
+      <w:r>
+        <w:t xml:space="preserve">Figure </w:t>
+      </w:r>
+      <w:r>
+        <w:rPr>
+          <w:noProof/>
+        </w:rPr>
+        <w:t>4</w:t>
+      </w:r>
+      <w:r>
+        <w:fldChar w:fldCharType="end"/>
+      </w:r>
+      <w:r>
+        <w:t xml:space="preserve">. The framework integrates the AirSTAR model and the </w:t>
+      </w:r>
+      <w:r>
+        <w:rPr>
+          <w:rFonts w:ascii="Monotype Corsiva" w:hAnsi="Monotype Corsiva" w:cs="Monotype Corsiva"/>
+          <w:sz w:val="28"/>
+          <w:szCs w:val="28"/>
+        </w:rPr>
+        <w:t>L</w:t>
+      </w:r>
+      <w:r>
+        <w:rPr>
+          <w:vertAlign w:val="subscript"/>
+        </w:rPr>
+        <w:t>1</w:t>
+      </w:r>
+      <w:r>
+        <w:t xml:space="preserve"> adaptive controller both implemented in Simulink, the criteria calculating scripts implemented in MatLab, and the PSI method implemented by the MOVI software. Convenience of the environment enables utilizing the capabilities of the high</w:t>
+      </w:r>
+      <w:r>
+        <w:t>-</w:t>
+      </w:r>
+      <w:r>
+        <w:t xml:space="preserve">fidelity nonlinear simulation, ease of control </w:t>
+      </w:r>
+      <w:r>
+        <w:t xml:space="preserve">design and </w:t>
+      </w:r>
+      <w:r>
+        <w:t>implementation and the vast set of features of the MOVI package implementing the PSI method.</w:t>
+      </w:r>
+    </w:p>
+    <w:p>
+      <w:pPr>
+        <w:keepNext/>
+        <w:ind w:left="360"/>
+      </w:pPr>
+      <w:r>
+        <w:lastRenderedPageBreak/>
+        <w:drawing>
+          <wp:inline distT="0" distB="0" distL="0" distR="0">
+            <wp:extent cx="4772025" cy="2085975"/>
+            <wp:effectExtent l="19050" t="0" r="9525" b="0"/>
+            <wp:docPr id="39" name="Picture 39"/>
+            <wp:cNvGraphicFramePr>
+              <a:graphicFrameLocks xmlns:a="http://schemas.openxmlformats.org/drawingml/2006/main" noChangeAspect="1"/>
+            </wp:cNvGraphicFramePr>
+            <a:graphic xmlns:a="http://schemas.openxmlformats.org/drawingml/2006/main">
+              <a:graphicData uri="http://schemas.openxmlformats.org/drawingml/2006/picture">
+                <pic:pic xmlns:pic="http://schemas.openxmlformats.org/drawingml/2006/picture">
+                  <pic:nvPicPr>
+                    <pic:cNvPr id="0" name="Picture 39"/>
+                    <pic:cNvPicPr>
+                      <a:picLocks noChangeAspect="1" noChangeArrowheads="1"/>
+                    </pic:cNvPicPr>
+                  </pic:nvPicPr>
+                  <pic:blipFill>
+                    <a:blip r:embed="rId75"/>
+                    <a:srcRect/>
+                    <a:stretch>
+                      <a:fillRect/>
+                    </a:stretch>
+                  </pic:blipFill>
+                  <pic:spPr bwMode="auto">
+                    <a:xfrm>
+                      <a:off x="0" y="0"/>
+                      <a:ext cx="4772025" cy="2085975"/>
+                    </a:xfrm>
+                    <a:prstGeom prst="rect">
+                      <a:avLst/>
+                    </a:prstGeom>
+                    <a:noFill/>
+                    <a:ln w="9525">
+                      <a:noFill/>
+                      <a:miter lim="800000"/>
+                      <a:headEnd/>
+                      <a:tailEnd/>
+                    </a:ln>
+                  </pic:spPr>
+                </pic:pic>
+              </a:graphicData>
+            </a:graphic>
+          </wp:inline>
+        </w:drawing>
+      </w:r>
+    </w:p>
+    <w:p>
+      <w:pPr>
+        <w:pStyle w:val="Caption"/>
+        <w:jc w:val="center"/>
+        <w:rPr>
+          <w:lang w:val="en-US"/>
+        </w:rPr>
+      </w:pPr>
+      <w:bookmarkStart w:id="7" w:name="_Ref333584776"/>
+      <w:r>
+        <w:t xml:space="preserve">Figure </w:t>
+      </w:r>
+      <w:r>
+        <w:fldChar w:fldCharType="begin"/>
+      </w:r>
+      <w:r>
+        <w:instrText xml:space="preserve"> SEQ Figure \* ARABIC </w:instrText>
+      </w:r>
+      <w:r>
+        <w:fldChar w:fldCharType="separate"/>
+      </w:r>
+      <w:r>
+        <w:rPr>
+          <w:noProof/>
+        </w:rPr>
+        <w:t>4</w:t>
+      </w:r>
+      <w:r>
+        <w:fldChar w:fldCharType="end"/>
+      </w:r>
+      <w:bookmarkEnd w:id="7"/>
+      <w:r>
+        <w:rPr>
+          <w:lang w:val="en-US"/>
+        </w:rPr>
+        <w:t xml:space="preserve">. </w:t>
+      </w:r>
+      <w:proofErr w:type="gramStart"/>
+      <w:r>
+        <w:rPr>
+          <w:lang w:val="en-US"/>
+        </w:rPr>
+        <w:t>Optimization framework.</w:t>
+      </w:r>
+      <w:proofErr w:type="gramEnd"/>
+    </w:p>
+    <w:p>
+      <w:pPr>
+        <w:spacing w:after="120" w:line="480" w:lineRule="auto"/>
+        <w:ind w:firstLine="288"/>
+      </w:pPr>
+      <w:r>
         <w:t xml:space="preserve">As it was mentioned above the PSI method does not alter the optimization task by </w:t>
       </w:r>
       <w:r>
@@ -6653,14 +7189,9 @@
       <w:r>
         <w:t xml:space="preserve">are the most intuitive and effective tools used during the interactive analysis. A comprehensive introduction to the effective use </w:t>
       </w:r>
-      <w:proofErr w:type="gramStart"/>
-      <w:r>
-        <w:t xml:space="preserve">of  </w:t>
-      </w:r>
-      <w:r>
-        <w:t>the</w:t>
-      </w:r>
-      <w:proofErr w:type="gramEnd"/>
+      <w:r>
+        <w:t>of the</w:t>
+      </w:r>
       <w:r>
         <w:t xml:space="preserve"> </w:t>
       </w:r>
@@ -7274,6 +7805,7 @@
               <w:rPr>
                 <w:i/>
               </w:rPr>
+              <w:lastRenderedPageBreak/>
               <w:t>DV4</w:t>
             </w:r>
           </w:p>
@@ -7384,11 +7916,7 @@
         <w:t>) that would provide L</w:t>
       </w:r>
       <w:r>
-        <w:t xml:space="preserve">evel 1 FQ and would not deviate from the desired response </w:t>
-      </w:r>
-      <w:r>
-        <w:lastRenderedPageBreak/>
-        <w:t xml:space="preserve">defined previously. To this end, the design is to be minimized with respect to the following reduced number of </w:t>
+        <w:t xml:space="preserve">evel 1 FQ and would not deviate from the desired response defined previously. To this end, the design is to be minimized with respect to the following reduced number of </w:t>
       </w:r>
       <w:r>
         <w:rPr>
@@ -7716,7 +8244,11 @@
         <w:t xml:space="preserve">. </w:t>
       </w:r>
       <w:r>
-        <w:t xml:space="preserve">While tightening the criteria constraints in the test table, the following </w:t>
+        <w:t xml:space="preserve">While tightening the criteria </w:t>
+      </w:r>
+      <w:r>
+        <w:lastRenderedPageBreak/>
+        <w:t xml:space="preserve">constraints in the test table, the following </w:t>
       </w:r>
       <w:r>
         <w:t xml:space="preserve">new </w:t>
@@ -7783,7 +8315,6 @@
       </w:pPr>
       <w:proofErr w:type="gramStart"/>
       <w:r>
-        <w:lastRenderedPageBreak/>
         <w:t>Table 2.</w:t>
       </w:r>
       <w:proofErr w:type="gramEnd"/>
@@ -11641,6 +12172,7 @@
                 <w:sz w:val="18"/>
                 <w:szCs w:val="18"/>
               </w:rPr>
+              <w:lastRenderedPageBreak/>
               <w:t>P12</w:t>
             </w:r>
           </w:p>
@@ -12721,14 +13253,7 @@
         <w:rPr>
           <w:i/>
         </w:rPr>
-        <w:t xml:space="preserve">P2, P3, P6, </w:t>
-      </w:r>
-      <w:r>
-        <w:rPr>
-          <w:i/>
-        </w:rPr>
-        <w:lastRenderedPageBreak/>
-        <w:t>FQ1, FQ2</w:t>
+        <w:t>P2, P3, P6, FQ1, FQ2</w:t>
       </w:r>
       <w:r>
         <w:t xml:space="preserve">} and is weaker than the prototype only with respect to the criterion </w:t>
@@ -13138,7 +13663,7 @@
                     </pic:cNvPicPr>
                   </pic:nvPicPr>
                   <pic:blipFill>
-                    <a:blip r:embed="rId75"/>
+                    <a:blip r:embed="rId76"/>
                     <a:srcRect/>
                     <a:stretch>
                       <a:fillRect/>
@@ -13229,6 +13754,7 @@
           <w:sz w:val="26"/>
           <w:szCs w:val="26"/>
         </w:rPr>
+        <w:lastRenderedPageBreak/>
         <w:t xml:space="preserve">IV.B. </w:t>
       </w:r>
       <w:r>
@@ -14079,7 +14605,7 @@
                     </pic:cNvPicPr>
                   </pic:nvPicPr>
                   <pic:blipFill>
-                    <a:blip r:embed="rId76"/>
+                    <a:blip r:embed="rId77"/>
                     <a:srcRect/>
                     <a:stretch>
                       <a:fillRect/>
@@ -14132,6 +14658,7 @@
         <w:rPr>
           <w:noProof/>
         </w:rPr>
+        <w:lastRenderedPageBreak/>
         <w:drawing>
           <wp:inline distT="0" distB="0" distL="0" distR="0">
             <wp:extent cx="5495925" cy="1682059"/>
@@ -14150,7 +14677,7 @@
                     </pic:cNvPicPr>
                   </pic:nvPicPr>
                   <pic:blipFill>
-                    <a:blip r:embed="rId77"/>
+                    <a:blip r:embed="rId78"/>
                     <a:srcRect/>
                     <a:stretch>
                       <a:fillRect/>
@@ -14219,7 +14746,6 @@
           <w:szCs w:val="20"/>
           <w:lang w:val="en-US"/>
         </w:rPr>
-        <w:lastRenderedPageBreak/>
         <w:t>Figure 5.  PSI Iteration 2. Distribution of feasible solutions of DV1 with the original (top) and with tightened criteria constraints (bottom).</w:t>
       </w:r>
     </w:p>
@@ -15325,6 +15851,7 @@
                 <w:sz w:val="18"/>
                 <w:szCs w:val="18"/>
               </w:rPr>
+              <w:lastRenderedPageBreak/>
               <w:t>Design variable</w:t>
             </w:r>
           </w:p>
@@ -16756,7 +17283,6 @@
                 <w:sz w:val="18"/>
                 <w:szCs w:val="18"/>
               </w:rPr>
-              <w:lastRenderedPageBreak/>
               <w:t>Criteria</w:t>
             </w:r>
           </w:p>
@@ -21313,7 +21839,11 @@
         <w:t>t and second design variables. The f</w:t>
       </w:r>
       <w:r>
-        <w:t>irst three parameters (</w:t>
+        <w:t xml:space="preserve">irst three </w:t>
+      </w:r>
+      <w:r>
+        <w:lastRenderedPageBreak/>
+        <w:t>parameters (</w:t>
       </w:r>
       <w:r>
         <w:rPr>
@@ -21409,7 +21939,6 @@
         <w:rPr>
           <w:noProof/>
         </w:rPr>
-        <w:lastRenderedPageBreak/>
         <w:drawing>
           <wp:inline distT="0" distB="0" distL="0" distR="0">
             <wp:extent cx="5305425" cy="1761392"/>
@@ -21428,7 +21957,7 @@
                     </pic:cNvPicPr>
                   </pic:nvPicPr>
                   <pic:blipFill>
-                    <a:blip r:embed="rId78"/>
+                    <a:blip r:embed="rId79"/>
                     <a:srcRect/>
                     <a:stretch>
                       <a:fillRect/>
@@ -21549,7 +22078,7 @@
                     </pic:cNvPicPr>
                   </pic:nvPicPr>
                   <pic:blipFill>
-                    <a:blip r:embed="rId79"/>
+                    <a:blip r:embed="rId80"/>
                     <a:srcRect/>
                     <a:stretch>
                       <a:fillRect/>
@@ -21969,7 +22498,16 @@
           <w:szCs w:val="20"/>
           <w:lang w:val="en-US"/>
         </w:rPr>
-        <w:t>delay margin of the augmented aircraft</w:t>
+        <w:t xml:space="preserve">delay </w:t>
+      </w:r>
+      <w:r>
+        <w:rPr>
+          <w:sz w:val="20"/>
+          <w:szCs w:val="20"/>
+          <w:lang w:val="en-US"/>
+        </w:rPr>
+        <w:lastRenderedPageBreak/>
+        <w:t>margin of the augmented aircraft</w:t>
       </w:r>
       <w:r>
         <w:rPr>
@@ -22035,7 +22573,6 @@
           <w:szCs w:val="20"/>
           <w:lang w:val="en-US"/>
         </w:rPr>
-        <w:lastRenderedPageBreak/>
         <w:t xml:space="preserve">Figure 7 shows the dependencies of the flying qualities criterion </w:t>
       </w:r>
       <w:r>
@@ -22408,7 +22945,7 @@
                     </pic:cNvPicPr>
                   </pic:nvPicPr>
                   <pic:blipFill>
-                    <a:blip r:embed="rId80"/>
+                    <a:blip r:embed="rId81"/>
                     <a:srcRect/>
                     <a:stretch>
                       <a:fillRect/>
@@ -22640,7 +23177,7 @@
                     </pic:cNvPicPr>
                   </pic:nvPicPr>
                   <pic:blipFill>
-                    <a:blip r:embed="rId81"/>
+                    <a:blip r:embed="rId82"/>
                     <a:srcRect/>
                     <a:stretch>
                       <a:fillRect/>
@@ -22850,7 +23387,31 @@
         <w:t>esired response;</w:t>
       </w:r>
       <w:r>
-        <w:t xml:space="preserve"> see Fig. 9</w:t>
+        <w:t xml:space="preserve"> see </w:t>
+      </w:r>
+      <w:r>
+        <w:fldChar w:fldCharType="begin"/>
+      </w:r>
+      <w:r>
+        <w:instrText xml:space="preserve"> REF _Ref333595164 \h </w:instrText>
+      </w:r>
+      <w:r>
+        <w:fldChar w:fldCharType="separate"/>
+      </w:r>
+      <w:r>
+        <w:t xml:space="preserve">Figure </w:t>
+      </w:r>
+      <w:r>
+        <w:rPr>
+          <w:noProof/>
+        </w:rPr>
+        <w:t>5</w:t>
+      </w:r>
+      <w:r>
+        <w:fldChar w:fldCharType="end"/>
+      </w:r>
+      <w:r>
+        <w:t xml:space="preserve"> illustrating a well-shaped phugoid response of the airplane</w:t>
       </w:r>
       <w:r>
         <w:t xml:space="preserve">. </w:t>
@@ -22906,10 +23467,8 @@
     </w:p>
     <w:p>
       <w:pPr>
+        <w:keepNext/>
         <w:spacing w:after="120" w:line="480" w:lineRule="auto"/>
-        <w:rPr>
-          <w:highlight w:val="yellow"/>
-        </w:rPr>
       </w:pPr>
       <w:r>
         <w:rPr>
@@ -22933,7 +23492,7 @@
                     </pic:cNvPicPr>
                   </pic:nvPicPr>
                   <pic:blipFill>
-                    <a:blip r:embed="rId82"/>
+                    <a:blip r:embed="rId83"/>
                     <a:srcRect/>
                     <a:stretch>
                       <a:fillRect/>
@@ -22993,6 +23552,12 @@
               <w:rPr>
                 <w:b/>
               </w:rPr>
+              <w:t xml:space="preserve"> </w:t>
+            </w:r>
+            <w:r>
+              <w:rPr>
+                <w:b/>
+              </w:rPr>
               <w:t xml:space="preserve">(a) Angle of attack, </w:t>
             </w:r>
             <w:r>
@@ -23002,9 +23567,9 @@
               </w:rPr>
               <w:object w:dxaOrig="240" w:dyaOrig="220">
                 <v:shape id="_x0000_i1056" type="#_x0000_t75" style="width:10.5pt;height:9pt" o:ole="">
-                  <v:imagedata r:id="rId83" o:title=""/>
+                  <v:imagedata r:id="rId84" o:title=""/>
                 </v:shape>
-                <o:OLEObject Type="Embed" ProgID="Equation.DSMT4" ShapeID="_x0000_i1056" DrawAspect="Content" ObjectID="_1407058661" r:id="rId84"/>
+                <o:OLEObject Type="Embed" ProgID="Equation.DSMT4" ShapeID="_x0000_i1056" DrawAspect="Content" ObjectID="_1407341483" r:id="rId85"/>
               </w:object>
             </w:r>
           </w:p>
@@ -23035,9 +23600,9 @@
               </w:rPr>
               <w:object w:dxaOrig="260" w:dyaOrig="360">
                 <v:shape id="_x0000_i1057" type="#_x0000_t75" style="width:13.5pt;height:21pt" o:ole="">
-                  <v:imagedata r:id="rId26" o:title=""/>
+                  <v:imagedata r:id="rId86" o:title=""/>
                 </v:shape>
-                <o:OLEObject Type="Embed" ProgID="Equation.DSMT4" ShapeID="_x0000_i1057" DrawAspect="Content" ObjectID="_1407058662" r:id="rId85"/>
+                <o:OLEObject Type="Embed" ProgID="Equation.DSMT4" ShapeID="_x0000_i1057" DrawAspect="Content" ObjectID="_1407341484" r:id="rId87"/>
               </w:object>
             </w:r>
           </w:p>
@@ -23047,28 +23612,41 @@
     <w:p>
       <w:pPr>
         <w:pStyle w:val="Caption"/>
-        <w:tabs>
-          <w:tab w:val="left" w:pos="6967"/>
-        </w:tabs>
-        <w:spacing w:before="0" w:line="480" w:lineRule="auto"/>
         <w:jc w:val="center"/>
         <w:rPr>
-          <w:lang w:val="en-US"/>
-        </w:rPr>
-      </w:pPr>
-      <w:proofErr w:type="gramStart"/>
-      <w:r>
-        <w:rPr>
-          <w:lang w:val="en-US"/>
-        </w:rPr>
-        <w:t>Figure 9.</w:t>
-      </w:r>
-      <w:proofErr w:type="gramEnd"/>
-      <w:r>
-        <w:rPr>
-          <w:lang w:val="en-US"/>
-        </w:rPr>
-        <w:t xml:space="preserve"> </w:t>
+          <w:highlight w:val="yellow"/>
+          <w:lang w:val="en-US"/>
+        </w:rPr>
+      </w:pPr>
+      <w:bookmarkStart w:id="8" w:name="_Ref333595164"/>
+      <w:r>
+        <w:lastRenderedPageBreak/>
+        <w:t xml:space="preserve">Figure </w:t>
+      </w:r>
+      <w:r>
+        <w:fldChar w:fldCharType="begin"/>
+      </w:r>
+      <w:r>
+        <w:instrText xml:space="preserve"> SEQ Figure \* ARABIC </w:instrText>
+      </w:r>
+      <w:r>
+        <w:fldChar w:fldCharType="separate"/>
+      </w:r>
+      <w:r>
+        <w:rPr>
+          <w:noProof/>
+        </w:rPr>
+        <w:t>5</w:t>
+      </w:r>
+      <w:r>
+        <w:fldChar w:fldCharType="end"/>
+      </w:r>
+      <w:bookmarkEnd w:id="8"/>
+      <w:r>
+        <w:rPr>
+          <w:lang w:val="en-US"/>
+        </w:rPr>
+        <w:t xml:space="preserve">. </w:t>
       </w:r>
       <w:proofErr w:type="gramStart"/>
       <w:r>
@@ -23116,10 +23694,690 @@
     </w:p>
     <w:p>
       <w:pPr>
+        <w:pStyle w:val="List"/>
+        <w:spacing w:after="120" w:line="480" w:lineRule="auto"/>
+        <w:ind w:left="0" w:firstLine="270"/>
+        <w:rPr>
+          <w:sz w:val="20"/>
+          <w:szCs w:val="20"/>
+          <w:lang w:val="en-US" w:eastAsia="en-US"/>
+        </w:rPr>
+      </w:pPr>
+      <w:r>
+        <w:rPr>
+          <w:sz w:val="20"/>
+          <w:szCs w:val="20"/>
+          <w:lang w:val="en-US" w:eastAsia="en-US"/>
+        </w:rPr>
+        <w:t xml:space="preserve">As the last step in </w:t>
+      </w:r>
+      <w:r>
+        <w:rPr>
+          <w:sz w:val="20"/>
+          <w:szCs w:val="20"/>
+          <w:lang w:val="en-US" w:eastAsia="en-US"/>
+        </w:rPr>
+        <w:t>verify</w:t>
+      </w:r>
+      <w:r>
+        <w:rPr>
+          <w:sz w:val="20"/>
+          <w:szCs w:val="20"/>
+          <w:lang w:val="en-US" w:eastAsia="en-US"/>
+        </w:rPr>
+        <w:t>ing</w:t>
+      </w:r>
+      <w:r>
+        <w:rPr>
+          <w:sz w:val="20"/>
+          <w:szCs w:val="20"/>
+          <w:lang w:val="en-US" w:eastAsia="en-US"/>
+        </w:rPr>
+        <w:t xml:space="preserve"> </w:t>
+      </w:r>
+      <w:r>
+        <w:rPr>
+          <w:sz w:val="20"/>
+          <w:szCs w:val="20"/>
+          <w:lang w:val="en-US" w:eastAsia="en-US"/>
+        </w:rPr>
+        <w:t xml:space="preserve">the proximity to optimal </w:t>
+      </w:r>
+      <w:r>
+        <w:rPr>
+          <w:sz w:val="20"/>
+          <w:szCs w:val="20"/>
+          <w:lang w:val="en-US" w:eastAsia="en-US"/>
+        </w:rPr>
+        <w:t>design</w:t>
+      </w:r>
+      <w:r>
+        <w:rPr>
+          <w:sz w:val="20"/>
+          <w:szCs w:val="20"/>
+          <w:lang w:val="en-US" w:eastAsia="en-US"/>
+        </w:rPr>
+        <w:t xml:space="preserve"> and </w:t>
+      </w:r>
+      <w:r>
+        <w:rPr>
+          <w:sz w:val="20"/>
+          <w:szCs w:val="20"/>
+          <w:lang w:val="en-US" w:eastAsia="en-US"/>
+        </w:rPr>
+        <w:t xml:space="preserve">to </w:t>
+      </w:r>
+      <w:r>
+        <w:rPr>
+          <w:sz w:val="20"/>
+          <w:szCs w:val="20"/>
+          <w:lang w:val="en-US" w:eastAsia="en-US"/>
+        </w:rPr>
+        <w:t xml:space="preserve">ensure robustness of the </w:t>
+      </w:r>
+      <w:r>
+        <w:rPr>
+          <w:sz w:val="20"/>
+          <w:szCs w:val="20"/>
+          <w:lang w:val="en-US" w:eastAsia="en-US"/>
+        </w:rPr>
+        <w:t>solution</w:t>
+      </w:r>
+      <w:r>
+        <w:rPr>
+          <w:sz w:val="20"/>
+          <w:szCs w:val="20"/>
+          <w:lang w:val="en-US" w:eastAsia="en-US"/>
+        </w:rPr>
+        <w:t xml:space="preserve"> to small variations of the design variables in the vicinity of the </w:t>
+      </w:r>
+      <w:r>
+        <w:rPr>
+          <w:sz w:val="20"/>
+          <w:szCs w:val="20"/>
+          <w:lang w:val="en-US" w:eastAsia="en-US"/>
+        </w:rPr>
+        <w:t>design</w:t>
+      </w:r>
+      <w:r>
+        <w:rPr>
+          <w:sz w:val="20"/>
+          <w:szCs w:val="20"/>
+          <w:lang w:val="en-US" w:eastAsia="en-US"/>
+        </w:rPr>
+        <w:t xml:space="preserve"> #202 the sensitivity analysis was performed. The idea of this step is to calculate a criterion response in the direction </w:t>
+      </w:r>
+      <w:r>
+        <w:rPr>
+          <w:sz w:val="20"/>
+          <w:szCs w:val="20"/>
+          <w:lang w:val="en-US" w:eastAsia="en-US"/>
+        </w:rPr>
+        <w:t>defined by a</w:t>
+      </w:r>
+      <w:r>
+        <w:rPr>
+          <w:sz w:val="20"/>
+          <w:szCs w:val="20"/>
+          <w:lang w:val="en-US" w:eastAsia="en-US"/>
+        </w:rPr>
+        <w:t xml:space="preserve"> design variable </w:t>
+      </w:r>
+      <w:r>
+        <w:rPr>
+          <w:sz w:val="20"/>
+          <w:szCs w:val="20"/>
+          <w:lang w:val="en-US" w:eastAsia="en-US"/>
+        </w:rPr>
+        <w:t xml:space="preserve">in the neighborhood of </w:t>
+      </w:r>
+      <w:r>
+        <w:rPr>
+          <w:sz w:val="20"/>
+          <w:szCs w:val="20"/>
+          <w:lang w:val="en-US" w:eastAsia="en-US"/>
+        </w:rPr>
+        <w:t>the optimal solution (#202).</w:t>
+      </w:r>
+    </w:p>
+    <w:p>
+      <w:pPr>
+        <w:pStyle w:val="List"/>
+        <w:keepNext/>
+        <w:spacing w:after="120" w:line="480" w:lineRule="auto"/>
+        <w:ind w:left="0" w:firstLine="0"/>
+        <w:rPr>
+          <w:lang w:val="en-US"/>
+        </w:rPr>
+      </w:pPr>
+      <w:r>
+        <w:rPr>
+          <w:noProof/>
+          <w:sz w:val="20"/>
+          <w:szCs w:val="20"/>
+          <w:lang w:val="en-US" w:eastAsia="en-US"/>
+        </w:rPr>
+        <w:drawing>
+          <wp:inline distT="0" distB="0" distL="0" distR="0">
+            <wp:extent cx="2728788" cy="1737360"/>
+            <wp:effectExtent l="19050" t="0" r="0" b="0"/>
+            <wp:docPr id="4" name="Picture 42"/>
+            <wp:cNvGraphicFramePr>
+              <a:graphicFrameLocks xmlns:a="http://schemas.openxmlformats.org/drawingml/2006/main" noChangeAspect="1"/>
+            </wp:cNvGraphicFramePr>
+            <a:graphic xmlns:a="http://schemas.openxmlformats.org/drawingml/2006/main">
+              <a:graphicData uri="http://schemas.openxmlformats.org/drawingml/2006/picture">
+                <pic:pic xmlns:pic="http://schemas.openxmlformats.org/drawingml/2006/picture">
+                  <pic:nvPicPr>
+                    <pic:cNvPr id="0" name="Picture 42"/>
+                    <pic:cNvPicPr>
+                      <a:picLocks noChangeAspect="1" noChangeArrowheads="1"/>
+                    </pic:cNvPicPr>
+                  </pic:nvPicPr>
+                  <pic:blipFill>
+                    <a:blip r:embed="rId88"/>
+                    <a:srcRect/>
+                    <a:stretch>
+                      <a:fillRect/>
+                    </a:stretch>
+                  </pic:blipFill>
+                  <pic:spPr bwMode="auto">
+                    <a:xfrm>
+                      <a:off x="0" y="0"/>
+                      <a:ext cx="2728788" cy="1737360"/>
+                    </a:xfrm>
+                    <a:prstGeom prst="rect">
+                      <a:avLst/>
+                    </a:prstGeom>
+                    <a:noFill/>
+                    <a:ln w="9525">
+                      <a:noFill/>
+                      <a:miter lim="800000"/>
+                      <a:headEnd/>
+                      <a:tailEnd/>
+                    </a:ln>
+                  </pic:spPr>
+                </pic:pic>
+              </a:graphicData>
+            </a:graphic>
+          </wp:inline>
+        </w:drawing>
+      </w:r>
+      <w:r>
+        <w:rPr>
+          <w:noProof/>
+          <w:sz w:val="20"/>
+          <w:szCs w:val="20"/>
+          <w:lang w:val="en-US" w:eastAsia="en-US"/>
+        </w:rPr>
+        <w:drawing>
+          <wp:inline distT="0" distB="0" distL="0" distR="0">
+            <wp:extent cx="2715941" cy="1737360"/>
+            <wp:effectExtent l="19050" t="0" r="8209" b="0"/>
+            <wp:docPr id="5" name="Picture 43"/>
+            <wp:cNvGraphicFramePr>
+              <a:graphicFrameLocks xmlns:a="http://schemas.openxmlformats.org/drawingml/2006/main" noChangeAspect="1"/>
+            </wp:cNvGraphicFramePr>
+            <a:graphic xmlns:a="http://schemas.openxmlformats.org/drawingml/2006/main">
+              <a:graphicData uri="http://schemas.openxmlformats.org/drawingml/2006/picture">
+                <pic:pic xmlns:pic="http://schemas.openxmlformats.org/drawingml/2006/picture">
+                  <pic:nvPicPr>
+                    <pic:cNvPr id="0" name="Picture 43"/>
+                    <pic:cNvPicPr>
+                      <a:picLocks noChangeAspect="1" noChangeArrowheads="1"/>
+                    </pic:cNvPicPr>
+                  </pic:nvPicPr>
+                  <pic:blipFill>
+                    <a:blip r:embed="rId89"/>
+                    <a:srcRect/>
+                    <a:stretch>
+                      <a:fillRect/>
+                    </a:stretch>
+                  </pic:blipFill>
+                  <pic:spPr bwMode="auto">
+                    <a:xfrm>
+                      <a:off x="0" y="0"/>
+                      <a:ext cx="2715941" cy="1737360"/>
+                    </a:xfrm>
+                    <a:prstGeom prst="rect">
+                      <a:avLst/>
+                    </a:prstGeom>
+                    <a:noFill/>
+                    <a:ln w="9525">
+                      <a:noFill/>
+                      <a:miter lim="800000"/>
+                      <a:headEnd/>
+                      <a:tailEnd/>
+                    </a:ln>
+                  </pic:spPr>
+                </pic:pic>
+              </a:graphicData>
+            </a:graphic>
+          </wp:inline>
+        </w:drawing>
+      </w:r>
+    </w:p>
+    <w:p>
+      <w:pPr>
+        <w:pStyle w:val="Caption"/>
+        <w:jc w:val="center"/>
+        <w:rPr>
+          <w:lang w:val="en-US"/>
+        </w:rPr>
+      </w:pPr>
+      <w:bookmarkStart w:id="9" w:name="_Ref333594770"/>
+      <w:r>
+        <w:t xml:space="preserve">Figure </w:t>
+      </w:r>
+      <w:r>
+        <w:fldChar w:fldCharType="begin"/>
+      </w:r>
+      <w:r>
+        <w:instrText xml:space="preserve"> SEQ Figure \* ARABIC </w:instrText>
+      </w:r>
+      <w:r>
+        <w:fldChar w:fldCharType="separate"/>
+      </w:r>
+      <w:r>
+        <w:rPr>
+          <w:noProof/>
+        </w:rPr>
+        <w:t>6</w:t>
+      </w:r>
+      <w:r>
+        <w:fldChar w:fldCharType="end"/>
+      </w:r>
+      <w:bookmarkEnd w:id="9"/>
+      <w:r>
+        <w:rPr>
+          <w:lang w:val="en-US"/>
+        </w:rPr>
+        <w:t>. Sensitivity plots.</w:t>
+      </w:r>
+    </w:p>
+    <w:p>
+      <w:pPr>
+        <w:pStyle w:val="List"/>
+        <w:spacing w:after="120" w:line="480" w:lineRule="auto"/>
+        <w:ind w:left="0" w:firstLine="0"/>
+        <w:rPr>
+          <w:sz w:val="20"/>
+          <w:szCs w:val="20"/>
+          <w:lang w:val="en-US" w:eastAsia="en-US"/>
+        </w:rPr>
+      </w:pPr>
+      <w:r>
+        <w:rPr>
+          <w:sz w:val="20"/>
+          <w:szCs w:val="20"/>
+          <w:lang w:val="en-US" w:eastAsia="en-US"/>
+        </w:rPr>
+        <w:t>As an example</w:t>
+      </w:r>
+      <w:r>
+        <w:rPr>
+          <w:sz w:val="20"/>
+          <w:szCs w:val="20"/>
+          <w:lang w:val="en-US" w:eastAsia="en-US"/>
+        </w:rPr>
+        <w:t xml:space="preserve">, </w:t>
+      </w:r>
+      <w:r>
+        <w:rPr>
+          <w:sz w:val="20"/>
+          <w:szCs w:val="20"/>
+          <w:lang w:val="en-US" w:eastAsia="en-US"/>
+        </w:rPr>
+        <w:fldChar w:fldCharType="begin"/>
+      </w:r>
+      <w:r>
+        <w:rPr>
+          <w:sz w:val="20"/>
+          <w:szCs w:val="20"/>
+          <w:lang w:val="en-US" w:eastAsia="en-US"/>
+        </w:rPr>
+        <w:instrText xml:space="preserve"> REF _Ref333594770 \h </w:instrText>
+      </w:r>
+      <w:r>
+        <w:rPr>
+          <w:sz w:val="20"/>
+          <w:szCs w:val="20"/>
+          <w:lang w:val="en-US" w:eastAsia="en-US"/>
+        </w:rPr>
+      </w:r>
+      <w:r>
+        <w:rPr>
+          <w:sz w:val="20"/>
+          <w:szCs w:val="20"/>
+          <w:lang w:val="en-US" w:eastAsia="en-US"/>
+        </w:rPr>
+        <w:fldChar w:fldCharType="separate"/>
+      </w:r>
+      <w:r>
+        <w:t xml:space="preserve">Figure </w:t>
+      </w:r>
+      <w:r>
+        <w:rPr>
+          <w:noProof/>
+        </w:rPr>
+        <w:t>6</w:t>
+      </w:r>
+      <w:r>
+        <w:rPr>
+          <w:sz w:val="20"/>
+          <w:szCs w:val="20"/>
+          <w:lang w:val="en-US" w:eastAsia="en-US"/>
+        </w:rPr>
+        <w:fldChar w:fldCharType="end"/>
+      </w:r>
+      <w:r>
+        <w:rPr>
+          <w:sz w:val="20"/>
+          <w:szCs w:val="20"/>
+          <w:lang w:val="en-US" w:eastAsia="en-US"/>
+        </w:rPr>
+        <w:t xml:space="preserve"> </w:t>
+      </w:r>
+      <w:r>
+        <w:rPr>
+          <w:sz w:val="20"/>
+          <w:szCs w:val="20"/>
+          <w:lang w:val="en-US" w:eastAsia="en-US"/>
+        </w:rPr>
+        <w:t>shows the dependenc</w:t>
+      </w:r>
+      <w:r>
+        <w:rPr>
+          <w:sz w:val="20"/>
+          <w:szCs w:val="20"/>
+          <w:lang w:val="en-US" w:eastAsia="en-US"/>
+        </w:rPr>
+        <w:t>y</w:t>
+      </w:r>
+      <w:r>
+        <w:rPr>
+          <w:sz w:val="20"/>
+          <w:szCs w:val="20"/>
+          <w:lang w:val="en-US" w:eastAsia="en-US"/>
+        </w:rPr>
+        <w:t xml:space="preserve"> of flying qualities (</w:t>
+      </w:r>
+      <w:r>
+        <w:rPr>
+          <w:i/>
+          <w:sz w:val="20"/>
+          <w:szCs w:val="20"/>
+          <w:lang w:val="en-US" w:eastAsia="en-US"/>
+        </w:rPr>
+        <w:t>FQ1</w:t>
+      </w:r>
+      <w:r>
+        <w:rPr>
+          <w:sz w:val="20"/>
+          <w:szCs w:val="20"/>
+          <w:lang w:val="en-US" w:eastAsia="en-US"/>
+        </w:rPr>
+        <w:t>) and desired-model tracking performance (</w:t>
+      </w:r>
+      <w:r>
+        <w:rPr>
+          <w:i/>
+          <w:sz w:val="20"/>
+          <w:szCs w:val="20"/>
+          <w:lang w:val="en-US" w:eastAsia="en-US"/>
+        </w:rPr>
+        <w:t>P2</w:t>
+      </w:r>
+      <w:r>
+        <w:rPr>
+          <w:sz w:val="20"/>
+          <w:szCs w:val="20"/>
+          <w:lang w:val="en-US" w:eastAsia="en-US"/>
+        </w:rPr>
+        <w:t xml:space="preserve">) criteria on the design variables </w:t>
+      </w:r>
+      <w:r>
+        <w:rPr>
+          <w:i/>
+          <w:sz w:val="20"/>
+          <w:szCs w:val="20"/>
+          <w:lang w:val="en-US" w:eastAsia="en-US"/>
+        </w:rPr>
+        <w:t>DV1</w:t>
+      </w:r>
+      <w:r>
+        <w:rPr>
+          <w:sz w:val="20"/>
+          <w:szCs w:val="20"/>
+          <w:lang w:val="en-US" w:eastAsia="en-US"/>
+        </w:rPr>
+        <w:t xml:space="preserve"> and </w:t>
+      </w:r>
+      <w:proofErr w:type="gramStart"/>
+      <w:r>
+        <w:rPr>
+          <w:i/>
+          <w:sz w:val="20"/>
+          <w:szCs w:val="20"/>
+          <w:lang w:val="en-US" w:eastAsia="en-US"/>
+        </w:rPr>
+        <w:t>DV3</w:t>
+      </w:r>
+      <w:r>
+        <w:rPr>
+          <w:sz w:val="20"/>
+          <w:szCs w:val="20"/>
+          <w:lang w:val="en-US" w:eastAsia="en-US"/>
+        </w:rPr>
+        <w:t xml:space="preserve"> </w:t>
+      </w:r>
+      <w:r>
+        <w:rPr>
+          <w:sz w:val="20"/>
+          <w:szCs w:val="20"/>
+          <w:lang w:val="en-US" w:eastAsia="en-US"/>
+        </w:rPr>
+        <w:t>;</w:t>
+      </w:r>
+      <w:proofErr w:type="gramEnd"/>
+      <w:r>
+        <w:rPr>
+          <w:sz w:val="20"/>
+          <w:szCs w:val="20"/>
+          <w:lang w:val="en-US" w:eastAsia="en-US"/>
+        </w:rPr>
+        <w:t xml:space="preserve"> </w:t>
+      </w:r>
+      <w:r>
+        <w:rPr>
+          <w:sz w:val="20"/>
+          <w:szCs w:val="20"/>
+          <w:lang w:val="en-US" w:eastAsia="en-US"/>
+        </w:rPr>
+        <w:t xml:space="preserve">each </w:t>
+      </w:r>
+      <w:r>
+        <w:rPr>
+          <w:sz w:val="20"/>
+          <w:szCs w:val="20"/>
+          <w:lang w:val="en-US" w:eastAsia="en-US"/>
+        </w:rPr>
+        <w:t xml:space="preserve">figure represents the case where </w:t>
+      </w:r>
+      <w:r>
+        <w:rPr>
+          <w:sz w:val="20"/>
+          <w:szCs w:val="20"/>
+          <w:lang w:val="en-US" w:eastAsia="en-US"/>
+        </w:rPr>
+        <w:t>only one design variable is changing while all the remaining design variables are fixed at the optimal value</w:t>
+      </w:r>
+      <w:r>
+        <w:rPr>
+          <w:sz w:val="20"/>
+          <w:szCs w:val="20"/>
+          <w:lang w:val="en-US" w:eastAsia="en-US"/>
+        </w:rPr>
+        <w:t>(#202</w:t>
+      </w:r>
+      <w:r>
+        <w:rPr>
+          <w:sz w:val="20"/>
+          <w:szCs w:val="20"/>
+          <w:lang w:val="en-US" w:eastAsia="en-US"/>
+        </w:rPr>
+        <w:t xml:space="preserve">). </w:t>
+      </w:r>
+      <w:r>
+        <w:rPr>
+          <w:sz w:val="20"/>
+          <w:szCs w:val="20"/>
+          <w:lang w:val="en-US" w:eastAsia="en-US"/>
+        </w:rPr>
+        <w:t>Compact distribution of the Pareto solutions, the s</w:t>
+      </w:r>
+      <w:r>
+        <w:rPr>
+          <w:sz w:val="20"/>
+          <w:szCs w:val="20"/>
+          <w:lang w:val="en-US" w:eastAsia="en-US"/>
+        </w:rPr>
+        <w:t>mooth</w:t>
+      </w:r>
+      <w:r>
+        <w:rPr>
+          <w:sz w:val="20"/>
+          <w:szCs w:val="20"/>
+          <w:lang w:val="en-US" w:eastAsia="en-US"/>
+        </w:rPr>
+        <w:t xml:space="preserve"> behavior of the criteria </w:t>
+      </w:r>
+      <w:r>
+        <w:rPr>
+          <w:sz w:val="20"/>
+          <w:szCs w:val="20"/>
+          <w:lang w:val="en-US" w:eastAsia="en-US"/>
+        </w:rPr>
+        <w:t xml:space="preserve">and </w:t>
+      </w:r>
+      <w:r>
+        <w:rPr>
+          <w:sz w:val="20"/>
+          <w:szCs w:val="20"/>
+          <w:lang w:val="en-US" w:eastAsia="en-US"/>
+        </w:rPr>
+        <w:t>their</w:t>
+      </w:r>
+      <w:r>
+        <w:rPr>
+          <w:sz w:val="20"/>
+          <w:szCs w:val="20"/>
+          <w:lang w:val="en-US" w:eastAsia="en-US"/>
+        </w:rPr>
+        <w:t xml:space="preserve"> </w:t>
+      </w:r>
+      <w:r>
+        <w:rPr>
+          <w:sz w:val="20"/>
+          <w:szCs w:val="20"/>
+          <w:lang w:val="en-US" w:eastAsia="en-US"/>
+        </w:rPr>
+        <w:t>negligible</w:t>
+      </w:r>
+      <w:r>
+        <w:rPr>
+          <w:sz w:val="20"/>
+          <w:szCs w:val="20"/>
+          <w:lang w:val="en-US" w:eastAsia="en-US"/>
+        </w:rPr>
+        <w:t xml:space="preserve"> gradient </w:t>
+      </w:r>
+      <w:r>
+        <w:rPr>
+          <w:sz w:val="20"/>
+          <w:szCs w:val="20"/>
+          <w:lang w:val="en-US" w:eastAsia="en-US"/>
+        </w:rPr>
+        <w:t>confirm</w:t>
+      </w:r>
+      <w:r>
+        <w:rPr>
+          <w:sz w:val="20"/>
+          <w:szCs w:val="20"/>
+          <w:lang w:val="en-US" w:eastAsia="en-US"/>
+        </w:rPr>
+        <w:t xml:space="preserve"> the </w:t>
+      </w:r>
+      <w:r>
+        <w:rPr>
+          <w:sz w:val="20"/>
+          <w:szCs w:val="20"/>
+          <w:lang w:val="en-US" w:eastAsia="en-US"/>
+        </w:rPr>
+        <w:t>robustness</w:t>
+      </w:r>
+      <w:r>
+        <w:rPr>
+          <w:sz w:val="20"/>
+          <w:szCs w:val="20"/>
+          <w:lang w:val="en-US" w:eastAsia="en-US"/>
+        </w:rPr>
+        <w:t xml:space="preserve"> </w:t>
+      </w:r>
+      <w:r>
+        <w:rPr>
+          <w:sz w:val="20"/>
+          <w:szCs w:val="20"/>
+          <w:lang w:val="en-US" w:eastAsia="en-US"/>
+        </w:rPr>
+        <w:t xml:space="preserve">and </w:t>
+      </w:r>
+      <w:r>
+        <w:rPr>
+          <w:sz w:val="20"/>
+          <w:szCs w:val="20"/>
+          <w:lang w:val="en-US" w:eastAsia="en-US"/>
+        </w:rPr>
+        <w:t>proximity</w:t>
+      </w:r>
+      <w:r>
+        <w:rPr>
+          <w:sz w:val="20"/>
+          <w:szCs w:val="20"/>
+          <w:lang w:val="en-US" w:eastAsia="en-US"/>
+        </w:rPr>
+        <w:t xml:space="preserve"> to optimal</w:t>
+      </w:r>
+      <w:r>
+        <w:rPr>
+          <w:sz w:val="20"/>
+          <w:szCs w:val="20"/>
+          <w:lang w:val="en-US" w:eastAsia="en-US"/>
+        </w:rPr>
+        <w:t xml:space="preserve"> design</w:t>
+      </w:r>
+      <w:r>
+        <w:rPr>
+          <w:sz w:val="20"/>
+          <w:szCs w:val="20"/>
+          <w:lang w:val="en-US" w:eastAsia="en-US"/>
+        </w:rPr>
+        <w:t xml:space="preserve"> </w:t>
+      </w:r>
+      <w:r>
+        <w:rPr>
+          <w:sz w:val="20"/>
+          <w:szCs w:val="20"/>
+          <w:lang w:val="en-US" w:eastAsia="en-US"/>
+        </w:rPr>
+        <w:t xml:space="preserve">of the vector #202. </w:t>
+      </w:r>
+    </w:p>
+    <w:p>
+      <w:pPr>
         <w:pStyle w:val="Heading1"/>
       </w:pPr>
       <w:r>
-        <w:lastRenderedPageBreak/>
         <w:t xml:space="preserve">V. </w:t>
       </w:r>
       <w:r>
@@ -23246,7 +24504,11 @@
         <w:t>1</w:t>
       </w:r>
       <w:r>
-        <w:t xml:space="preserve"> adaptive control becomes particularly beneficial for the </w:t>
+        <w:t xml:space="preserve"> adaptive control becomes </w:t>
+      </w:r>
+      <w:r>
+        <w:lastRenderedPageBreak/>
+        <w:t xml:space="preserve">particularly beneficial for the </w:t>
       </w:r>
       <w:r>
         <w:rPr>
@@ -23363,7 +24625,19 @@
         <w:rPr>
           <w:noProof/>
         </w:rPr>
-        <w:t>[17]</w:t>
+        <w:t>[</w:t>
+      </w:r>
+      <w:r>
+        <w:rPr>
+          <w:noProof/>
+        </w:rPr>
+        <w:t>16</w:t>
+      </w:r>
+      <w:r>
+        <w:rPr>
+          <w:noProof/>
+        </w:rPr>
+        <w:t>]</w:t>
       </w:r>
       <w:r>
         <w:t xml:space="preserve"> of the designed </w:t>
@@ -23815,7 +25089,6 @@
         <w:rPr>
           <w:lang w:val="en-US"/>
         </w:rPr>
-        <w:lastRenderedPageBreak/>
         <w:t>3</w:t>
       </w:r>
       <w:r>
@@ -24239,6 +25512,7 @@
         <w:rPr>
           <w:lang w:val="en-US"/>
         </w:rPr>
+        <w:lastRenderedPageBreak/>
         <w:t>8</w:t>
       </w:r>
       <w:r>
@@ -24707,7 +25981,7 @@
         </w:rPr>
         <w:t xml:space="preserve">Stengel, R., </w:t>
       </w:r>
-      <w:hyperlink r:id="rId86" w:history="1">
+      <w:hyperlink r:id="rId90" w:history="1">
         <w:r>
           <w:rPr>
             <w:rStyle w:val="Hyperlink"/>
@@ -25068,136 +26342,12 @@
           <w:lang w:val="en-US"/>
         </w:rPr>
         <w:tab/>
-        <w:t>Gregory,</w:t>
-      </w:r>
-      <w:r>
-        <w:rPr>
-          <w:lang w:val="en-US"/>
-        </w:rPr>
-        <w:t xml:space="preserve"> </w:t>
-      </w:r>
-      <w:r>
-        <w:rPr>
-          <w:lang w:val="en-US"/>
-        </w:rPr>
-        <w:t>I. M.,</w:t>
-      </w:r>
-      <w:r>
-        <w:rPr>
-          <w:lang w:val="en-US"/>
-        </w:rPr>
-        <w:t xml:space="preserve"> C</w:t>
-      </w:r>
-      <w:r>
-        <w:rPr>
-          <w:lang w:val="en-US"/>
-        </w:rPr>
-        <w:t>ao,</w:t>
-      </w:r>
-      <w:r>
-        <w:rPr>
-          <w:lang w:val="en-US"/>
-        </w:rPr>
-        <w:t xml:space="preserve"> C</w:t>
-      </w:r>
-      <w:r>
-        <w:rPr>
-          <w:lang w:val="en-US"/>
-        </w:rPr>
-        <w:t>.</w:t>
-      </w:r>
-      <w:r>
-        <w:rPr>
-          <w:lang w:val="en-US"/>
-        </w:rPr>
-        <w:t>, Xargay</w:t>
-      </w:r>
-      <w:r>
-        <w:rPr>
-          <w:lang w:val="en-US"/>
-        </w:rPr>
-        <w:t>, E.</w:t>
-      </w:r>
-      <w:r>
-        <w:rPr>
-          <w:lang w:val="en-US"/>
-        </w:rPr>
-        <w:t>, Hovakimyan,</w:t>
-      </w:r>
-      <w:r>
-        <w:rPr>
-          <w:lang w:val="en-US"/>
-        </w:rPr>
-        <w:t xml:space="preserve"> N.,</w:t>
-      </w:r>
-      <w:r>
-        <w:rPr>
-          <w:lang w:val="en-US"/>
-        </w:rPr>
-        <w:t xml:space="preserve"> and </w:t>
-      </w:r>
-      <w:proofErr w:type="spellStart"/>
-      <w:r>
-        <w:rPr>
-          <w:lang w:val="en-US"/>
-        </w:rPr>
-        <w:t>Zou</w:t>
-      </w:r>
-      <w:proofErr w:type="spellEnd"/>
-      <w:r>
-        <w:rPr>
-          <w:lang w:val="en-US"/>
-        </w:rPr>
-        <w:t xml:space="preserve">, </w:t>
-      </w:r>
-      <w:r>
-        <w:rPr>
-          <w:lang w:val="en-US"/>
-        </w:rPr>
-        <w:t>X</w:t>
-      </w:r>
-      <w:r>
-        <w:rPr>
-          <w:lang w:val="en-US"/>
-        </w:rPr>
-        <w:t>.</w:t>
-      </w:r>
-      <w:r>
-        <w:rPr>
-          <w:lang w:val="en-US"/>
-        </w:rPr>
-        <w:t xml:space="preserve">, </w:t>
-      </w:r>
-      <w:r>
-        <w:rPr>
-          <w:lang w:val="en-US"/>
-        </w:rPr>
-        <w:t>“L</w:t>
-      </w:r>
-      <w:r>
-        <w:rPr>
-          <w:lang w:val="en-US"/>
-        </w:rPr>
-        <w:t>1 Adaptive Control Design for NASA AirSTAR Flight Test Vehicle</w:t>
-      </w:r>
-      <w:r>
-        <w:rPr>
-          <w:lang w:val="en-US"/>
-        </w:rPr>
-        <w:t xml:space="preserve">,” in proceedings of </w:t>
-      </w:r>
-      <w:r>
-        <w:rPr>
-          <w:i/>
-          <w:lang w:val="en-US"/>
-        </w:rPr>
-        <w:t>AIAA Guidance, Navigation, and Control Conference</w:t>
-      </w:r>
-      <w:r>
-        <w:rPr>
-          <w:lang w:val="en-US"/>
-        </w:rPr>
-        <w:t>, Chicago, Illinois, Aug. 10-13, 2009</w:t>
+      </w:r>
+      <w:r>
+        <w:rPr>
+          <w:lang w:val="en-US"/>
+        </w:rPr>
+        <w:t>Xargay</w:t>
       </w:r>
       <w:r>
         <w:rPr>
@@ -25209,13 +26359,73 @@
         <w:rPr>
           <w:lang w:val="en-US"/>
         </w:rPr>
-        <w:t xml:space="preserve"> AIAA-2009-5738</w:t>
-      </w:r>
-      <w:r>
-        <w:rPr>
-          <w:lang w:val="en-US"/>
-        </w:rPr>
-        <w:t>.</w:t>
+        <w:t xml:space="preserve"> E., Hovakimyan</w:t>
+      </w:r>
+      <w:r>
+        <w:rPr>
+          <w:lang w:val="en-US"/>
+        </w:rPr>
+        <w:t>,</w:t>
+      </w:r>
+      <w:r>
+        <w:rPr>
+          <w:lang w:val="en-US"/>
+        </w:rPr>
+        <w:t xml:space="preserve"> N., Dobrokhodov</w:t>
+      </w:r>
+      <w:r>
+        <w:rPr>
+          <w:lang w:val="en-US"/>
+        </w:rPr>
+        <w:t>,</w:t>
+      </w:r>
+      <w:r>
+        <w:rPr>
+          <w:lang w:val="en-US"/>
+        </w:rPr>
+        <w:t xml:space="preserve"> V., Kaminer</w:t>
+      </w:r>
+      <w:r>
+        <w:rPr>
+          <w:lang w:val="en-US"/>
+        </w:rPr>
+        <w:t>,</w:t>
+      </w:r>
+      <w:r>
+        <w:rPr>
+          <w:lang w:val="en-US"/>
+        </w:rPr>
+        <w:t xml:space="preserve"> I., Cao</w:t>
+      </w:r>
+      <w:r>
+        <w:rPr>
+          <w:lang w:val="en-US"/>
+        </w:rPr>
+        <w:t>,</w:t>
+      </w:r>
+      <w:r>
+        <w:rPr>
+          <w:lang w:val="en-US"/>
+        </w:rPr>
+        <w:t xml:space="preserve"> C., and Gregory</w:t>
+      </w:r>
+      <w:r>
+        <w:rPr>
+          <w:lang w:val="en-US"/>
+        </w:rPr>
+        <w:t>,</w:t>
+      </w:r>
+      <w:r>
+        <w:rPr>
+          <w:lang w:val="en-US"/>
+        </w:rPr>
+        <w:t xml:space="preserve"> I. M., “L1 Adaptive Control in Flight,” in the book of “Intelligent Systems, Progress in Aeronautics and Astronautics Series,” American Institute </w:t>
+      </w:r>
+      <w:r>
+        <w:rPr>
+          <w:lang w:val="en-US"/>
+        </w:rPr>
+        <w:t>of Aeronautics and Astronautics, 2012.</w:t>
       </w:r>
     </w:p>
     <w:p>
@@ -25227,117 +26437,90 @@
           <w:lang w:val="en-US"/>
         </w:rPr>
       </w:pPr>
-      <w:r>
-        <w:rPr>
-          <w:lang w:val="en-US"/>
-        </w:rPr>
-        <w:lastRenderedPageBreak/>
-        <w:t>17</w:t>
+      <w:proofErr w:type="gramStart"/>
+      <w:r>
+        <w:rPr>
+          <w:lang w:val="en-US"/>
+        </w:rPr>
+        <w:t>1</w:t>
+      </w:r>
+      <w:r>
+        <w:rPr>
+          <w:lang w:val="en-US"/>
+        </w:rPr>
+        <w:t>7</w:t>
       </w:r>
       <w:r>
         <w:rPr>
           <w:lang w:val="en-US"/>
         </w:rPr>
         <w:tab/>
-        <w:t xml:space="preserve">I. M. Gregory, </w:t>
-      </w:r>
-      <w:r>
-        <w:rPr>
-          <w:lang w:val="en-US"/>
-        </w:rPr>
-        <w:t>Xargay</w:t>
-      </w:r>
-      <w:r>
-        <w:rPr>
-          <w:lang w:val="en-US"/>
-        </w:rPr>
-        <w:t>, E.</w:t>
-      </w:r>
-      <w:r>
-        <w:rPr>
-          <w:lang w:val="en-US"/>
-        </w:rPr>
-        <w:t>, C</w:t>
-      </w:r>
-      <w:r>
-        <w:rPr>
-          <w:lang w:val="en-US"/>
-        </w:rPr>
-        <w:t>ao,</w:t>
-      </w:r>
-      <w:r>
-        <w:rPr>
-          <w:lang w:val="en-US"/>
-        </w:rPr>
-        <w:t xml:space="preserve"> C</w:t>
-      </w:r>
-      <w:r>
-        <w:rPr>
-          <w:lang w:val="en-US"/>
-        </w:rPr>
-        <w:t>.</w:t>
-      </w:r>
-      <w:r>
-        <w:rPr>
-          <w:lang w:val="en-US"/>
-        </w:rPr>
-        <w:t>, Hovakimyan,</w:t>
-      </w:r>
-      <w:r>
-        <w:rPr>
-          <w:lang w:val="en-US"/>
-        </w:rPr>
-        <w:t xml:space="preserve"> N.,</w:t>
-      </w:r>
+      </w:r>
+      <w:r>
+        <w:rPr>
+          <w:lang w:val="en-US"/>
+        </w:rPr>
+        <w:t>“</w:t>
+      </w:r>
+      <w:r>
+        <w:rPr>
+          <w:lang w:val="en-US"/>
+        </w:rPr>
+        <w:t xml:space="preserve">MathWorks - MATLAB and Simulink for Technical Computing,” </w:t>
+      </w:r>
+      <w:r>
+        <w:rPr>
+          <w:i/>
+          <w:iCs/>
+          <w:lang w:val="en-US"/>
+        </w:rPr>
+        <w:t>MathWorks</w:t>
+      </w:r>
+      <w:r>
+        <w:rPr>
+          <w:lang w:val="en-US"/>
+        </w:rPr>
+        <w:t>, 2011.</w:t>
+      </w:r>
+      <w:proofErr w:type="gramEnd"/>
       <w:r>
         <w:rPr>
           <w:lang w:val="en-US"/>
         </w:rPr>
         <w:t xml:space="preserve"> </w:t>
       </w:r>
-      <w:r>
-        <w:rPr>
-          <w:lang w:val="en-US"/>
-        </w:rPr>
-        <w:t xml:space="preserve">“Flight Test of an L 1 Adaptive Controller on the NASA AirSTAR Flight Test Vehicle,” </w:t>
-      </w:r>
-      <w:r>
-        <w:rPr>
-          <w:lang w:val="en-US"/>
-        </w:rPr>
-        <w:t xml:space="preserve">in proceedings of </w:t>
-      </w:r>
-      <w:r>
-        <w:rPr>
-          <w:i/>
-          <w:lang w:val="en-US"/>
-        </w:rPr>
-        <w:t>AIAA Guidance, Navigation, and Control Conference</w:t>
-      </w:r>
-      <w:r>
-        <w:rPr>
-          <w:lang w:val="en-US"/>
-        </w:rPr>
-        <w:t>, Toronto, Ontario, Aug. 2-5, 2010</w:t>
-      </w:r>
-      <w:r>
-        <w:rPr>
-          <w:lang w:val="en-US"/>
-        </w:rPr>
-        <w:t>,</w:t>
-      </w:r>
-      <w:r>
-        <w:rPr>
-          <w:lang w:val="en-US"/>
-        </w:rPr>
-        <w:t xml:space="preserve"> AIAA-2010-8015</w:t>
-      </w:r>
-      <w:r>
-        <w:rPr>
-          <w:lang w:val="en-US"/>
-        </w:rPr>
-        <w:t>.</w:t>
-      </w:r>
+      <w:proofErr w:type="gramStart"/>
+      <w:r>
+        <w:rPr>
+          <w:lang w:val="en-US"/>
+        </w:rPr>
+        <w:t>Available</w:t>
+      </w:r>
+      <w:r>
+        <w:rPr>
+          <w:lang w:val="en-US"/>
+        </w:rPr>
+        <w:t xml:space="preserve"> </w:t>
+      </w:r>
+      <w:r>
+        <w:rPr>
+          <w:lang w:val="en-US"/>
+        </w:rPr>
+        <w:t>Online</w:t>
+      </w:r>
+      <w:r>
+        <w:rPr>
+          <w:lang w:val="en-US"/>
+        </w:rPr>
+        <w:t xml:space="preserve"> at</w:t>
+      </w:r>
+      <w:r>
+        <w:rPr>
+          <w:lang w:val="en-US"/>
+        </w:rPr>
+        <w:t xml:space="preserve"> http://www.mathworks.com/.</w:t>
+      </w:r>
+      <w:proofErr w:type="gramEnd"/>
     </w:p>
     <w:p>
       <w:pPr>
@@ -25348,12 +26531,17 @@
           <w:lang w:val="en-US"/>
         </w:rPr>
       </w:pPr>
-      <w:proofErr w:type="gramStart"/>
-      <w:r>
-        <w:rPr>
-          <w:lang w:val="en-US"/>
-        </w:rPr>
-        <w:t>18</w:t>
+      <w:r>
+        <w:rPr>
+          <w:lang w:val="en-US"/>
+        </w:rPr>
+        <w:t>1</w:t>
+      </w:r>
+      <w:r>
+        <w:rPr>
+          <w:lang w:val="en-US"/>
+        </w:rPr>
+        <w:t>8</w:t>
       </w:r>
       <w:r>
         <w:rPr>
@@ -25361,71 +26549,97 @@
         </w:rPr>
         <w:tab/>
       </w:r>
-      <w:r>
-        <w:rPr>
-          <w:lang w:val="en-US"/>
-        </w:rPr>
-        <w:t>“</w:t>
-      </w:r>
-      <w:r>
-        <w:rPr>
-          <w:lang w:val="en-US"/>
-        </w:rPr>
-        <w:t xml:space="preserve">MathWorks - MATLAB and Simulink for Technical Computing,” </w:t>
+      <w:proofErr w:type="spellStart"/>
+      <w:r>
+        <w:rPr>
+          <w:lang w:val="en-US"/>
+        </w:rPr>
+        <w:t>Stepanyan</w:t>
+      </w:r>
+      <w:proofErr w:type="spellEnd"/>
+      <w:r>
+        <w:rPr>
+          <w:lang w:val="en-US"/>
+        </w:rPr>
+        <w:t xml:space="preserve">, V., </w:t>
+      </w:r>
+      <w:proofErr w:type="spellStart"/>
+      <w:r>
+        <w:rPr>
+          <w:lang w:val="en-US"/>
+        </w:rPr>
+        <w:t>Krishnakumar</w:t>
+      </w:r>
+      <w:proofErr w:type="spellEnd"/>
+      <w:r>
+        <w:rPr>
+          <w:lang w:val="en-US"/>
+        </w:rPr>
+        <w:t>, K.</w:t>
+      </w:r>
+      <w:r>
+        <w:rPr>
+          <w:lang w:val="en-US"/>
+        </w:rPr>
+        <w:t>, Nguyen,</w:t>
+      </w:r>
+      <w:r>
+        <w:rPr>
+          <w:lang w:val="en-US"/>
+        </w:rPr>
+        <w:t xml:space="preserve"> N.,</w:t>
+      </w:r>
+      <w:r>
+        <w:rPr>
+          <w:lang w:val="en-US"/>
+        </w:rPr>
+        <w:t xml:space="preserve"> and </w:t>
+      </w:r>
+      <w:proofErr w:type="spellStart"/>
+      <w:r>
+        <w:rPr>
+          <w:lang w:val="en-US"/>
+        </w:rPr>
+        <w:t>Eykeren</w:t>
+      </w:r>
+      <w:proofErr w:type="spellEnd"/>
+      <w:r>
+        <w:rPr>
+          <w:lang w:val="en-US"/>
+        </w:rPr>
+        <w:t>,</w:t>
+      </w:r>
+      <w:r>
+        <w:rPr>
+          <w:lang w:val="en-US"/>
+        </w:rPr>
+        <w:t xml:space="preserve"> </w:t>
+      </w:r>
+      <w:r>
+        <w:rPr>
+          <w:lang w:val="en-US"/>
+        </w:rPr>
+        <w:t>N.,</w:t>
+      </w:r>
+      <w:r>
+        <w:rPr>
+          <w:lang w:val="en-US"/>
+        </w:rPr>
+        <w:t xml:space="preserve"> “Stability and performance Metrics for Adaptive Flight Control,” in proceedings of </w:t>
       </w:r>
       <w:r>
         <w:rPr>
           <w:i/>
-          <w:iCs/>
-          <w:lang w:val="en-US"/>
-        </w:rPr>
-        <w:t>MathWorks</w:t>
-      </w:r>
-      <w:r>
-        <w:rPr>
-          <w:lang w:val="en-US"/>
-        </w:rPr>
-        <w:t>, 2011.</w:t>
-      </w:r>
-      <w:proofErr w:type="gramEnd"/>
-      <w:r>
-        <w:rPr>
-          <w:lang w:val="en-US"/>
-        </w:rPr>
-        <w:t xml:space="preserve"> </w:t>
-      </w:r>
-      <w:proofErr w:type="gramStart"/>
-      <w:r>
-        <w:rPr>
-          <w:lang w:val="en-US"/>
-        </w:rPr>
-        <w:t>Available</w:t>
-      </w:r>
-      <w:r>
-        <w:rPr>
-          <w:lang w:val="en-US"/>
-        </w:rPr>
-        <w:t xml:space="preserve"> </w:t>
-      </w:r>
-      <w:r>
-        <w:rPr>
-          <w:lang w:val="en-US"/>
-        </w:rPr>
-        <w:t>Online</w:t>
-      </w:r>
-      <w:r>
-        <w:rPr>
-          <w:lang w:val="en-US"/>
-        </w:rPr>
-        <w:t xml:space="preserve"> at</w:t>
-      </w:r>
-      <w:r>
-        <w:rPr>
-          <w:lang w:val="en-US"/>
-        </w:rPr>
-        <w:t xml:space="preserve"> http://www.mathworks.com/.</w:t>
-      </w:r>
-      <w:proofErr w:type="gramEnd"/>
+          <w:lang w:val="en-US"/>
+        </w:rPr>
+        <w:t>AIAA Guidance, Navigation and Control Conference</w:t>
+      </w:r>
+      <w:r>
+        <w:rPr>
+          <w:lang w:val="en-US"/>
+        </w:rPr>
+        <w:t>, Chicago, IL, August 2009, AIAA-2009-5965.</w:t>
+      </w:r>
     </w:p>
     <w:p>
       <w:pPr>
@@ -25448,137 +26662,24 @@
         </w:rPr>
         <w:tab/>
       </w:r>
+      <w:r>
+        <w:rPr>
+          <w:lang w:val="en-US"/>
+        </w:rPr>
+        <w:t xml:space="preserve">Bailey, R. E. and T. J. </w:t>
+      </w:r>
       <w:proofErr w:type="spellStart"/>
       <w:r>
         <w:rPr>
           <w:lang w:val="en-US"/>
         </w:rPr>
-        <w:t>Stepanyan</w:t>
+        <w:t>Bidlack</w:t>
       </w:r>
       <w:proofErr w:type="spellEnd"/>
       <w:r>
         <w:rPr>
           <w:lang w:val="en-US"/>
         </w:rPr>
-        <w:t xml:space="preserve">, V., </w:t>
-      </w:r>
-      <w:proofErr w:type="spellStart"/>
-      <w:r>
-        <w:rPr>
-          <w:lang w:val="en-US"/>
-        </w:rPr>
-        <w:t>Krishnakumar</w:t>
-      </w:r>
-      <w:proofErr w:type="spellEnd"/>
-      <w:r>
-        <w:rPr>
-          <w:lang w:val="en-US"/>
-        </w:rPr>
-        <w:t>, K.</w:t>
-      </w:r>
-      <w:r>
-        <w:rPr>
-          <w:lang w:val="en-US"/>
-        </w:rPr>
-        <w:t>, Nguyen,</w:t>
-      </w:r>
-      <w:r>
-        <w:rPr>
-          <w:lang w:val="en-US"/>
-        </w:rPr>
-        <w:t xml:space="preserve"> N.,</w:t>
-      </w:r>
-      <w:r>
-        <w:rPr>
-          <w:lang w:val="en-US"/>
-        </w:rPr>
-        <w:t xml:space="preserve"> and </w:t>
-      </w:r>
-      <w:proofErr w:type="spellStart"/>
-      <w:r>
-        <w:rPr>
-          <w:lang w:val="en-US"/>
-        </w:rPr>
-        <w:t>Eykeren</w:t>
-      </w:r>
-      <w:proofErr w:type="spellEnd"/>
-      <w:r>
-        <w:rPr>
-          <w:lang w:val="en-US"/>
-        </w:rPr>
-        <w:t>,</w:t>
-      </w:r>
-      <w:r>
-        <w:rPr>
-          <w:lang w:val="en-US"/>
-        </w:rPr>
-        <w:t xml:space="preserve"> </w:t>
-      </w:r>
-      <w:r>
-        <w:rPr>
-          <w:lang w:val="en-US"/>
-        </w:rPr>
-        <w:t>N.,</w:t>
-      </w:r>
-      <w:r>
-        <w:rPr>
-          <w:lang w:val="en-US"/>
-        </w:rPr>
-        <w:t xml:space="preserve"> “Stability and performance Metrics for Adaptive Flight Control,” in proceedings of </w:t>
-      </w:r>
-      <w:r>
-        <w:rPr>
-          <w:i/>
-          <w:lang w:val="en-US"/>
-        </w:rPr>
-        <w:t>AIAA Guidance, Navigation and Control Conference</w:t>
-      </w:r>
-      <w:r>
-        <w:rPr>
-          <w:lang w:val="en-US"/>
-        </w:rPr>
-        <w:t>, Chicago, IL, August 2009, AIAA-2009-5965.</w:t>
-      </w:r>
-    </w:p>
-    <w:p>
-      <w:pPr>
-        <w:pStyle w:val="NormalWeb"/>
-        <w:ind w:left="640" w:hanging="640"/>
-        <w:divId w:val="1249118875"/>
-        <w:rPr>
-          <w:lang w:val="en-US"/>
-        </w:rPr>
-      </w:pPr>
-      <w:r>
-        <w:rPr>
-          <w:lang w:val="en-US"/>
-        </w:rPr>
-        <w:t>20</w:t>
-      </w:r>
-      <w:r>
-        <w:rPr>
-          <w:lang w:val="en-US"/>
-        </w:rPr>
-        <w:tab/>
-      </w:r>
-      <w:r>
-        <w:rPr>
-          <w:lang w:val="en-US"/>
-        </w:rPr>
-        <w:t xml:space="preserve">Bailey, R. E. and T. J. </w:t>
-      </w:r>
-      <w:proofErr w:type="spellStart"/>
-      <w:r>
-        <w:rPr>
-          <w:lang w:val="en-US"/>
-        </w:rPr>
-        <w:t>Bidlack</w:t>
-      </w:r>
-      <w:proofErr w:type="spellEnd"/>
-      <w:r>
-        <w:rPr>
-          <w:lang w:val="en-US"/>
-        </w:rPr>
         <w:t>, “Unified Pilot-Induced Oscillation Theory. Volume IV: Time-Domain Neal-Smith Criterion,” Tech. Rep. WL-TR-96-3031, Air Force Wright Laboratory, December 1995</w:t>
       </w:r>
       <w:r>
@@ -25586,87 +26687,6 @@
           <w:lang w:val="en-US"/>
         </w:rPr>
         <w:t>.</w:t>
-      </w:r>
-    </w:p>
-    <w:p>
-      <w:pPr>
-        <w:pStyle w:val="NormalWeb"/>
-        <w:ind w:left="640" w:hanging="640"/>
-        <w:divId w:val="1249118875"/>
-        <w:rPr>
-          <w:lang w:val="en-US"/>
-        </w:rPr>
-      </w:pPr>
-      <w:r>
-        <w:rPr>
-          <w:lang w:val="en-US"/>
-        </w:rPr>
-        <w:t>21</w:t>
-      </w:r>
-      <w:r>
-        <w:rPr>
-          <w:lang w:val="en-US"/>
-        </w:rPr>
-        <w:tab/>
-        <w:t xml:space="preserve">R. </w:t>
-      </w:r>
-      <w:proofErr w:type="spellStart"/>
-      <w:r>
-        <w:rPr>
-          <w:lang w:val="en-US"/>
-        </w:rPr>
-        <w:t>Choe</w:t>
-      </w:r>
-      <w:proofErr w:type="spellEnd"/>
-      <w:r>
-        <w:rPr>
-          <w:lang w:val="en-US"/>
-        </w:rPr>
-        <w:t xml:space="preserve">, E. Xargay, N. Hovakimyan, and I. M. Gregory, “L 1 Adaptive Control under Anomaly : Flying Qualities and Adverse Pilot Interaction,” </w:t>
-      </w:r>
-      <w:r>
-        <w:rPr>
-          <w:i/>
-          <w:iCs/>
-          <w:lang w:val="en-US"/>
-        </w:rPr>
-        <w:t>AIAA Guidance Navigation and Control Conference 2 5 August 2010 Toronto Ontario Canada</w:t>
-      </w:r>
-      <w:r>
-        <w:rPr>
-          <w:lang w:val="en-US"/>
-        </w:rPr>
-        <w:t xml:space="preserve">, no. </w:t>
-      </w:r>
-      <w:proofErr w:type="gramStart"/>
-      <w:r>
-        <w:rPr>
-          <w:lang w:val="en-US"/>
-        </w:rPr>
-        <w:t>August, pp. 1-29, 2010.</w:t>
-      </w:r>
-      <w:proofErr w:type="gramEnd"/>
-      <w:r>
-        <w:rPr>
-          <w:lang w:val="en-US"/>
-        </w:rPr>
-        <w:t xml:space="preserve"> </w:t>
-      </w:r>
-    </w:p>
-    <w:p>
-      <w:pPr>
-        <w:pStyle w:val="NormalWeb"/>
-        <w:ind w:left="640" w:hanging="640"/>
-        <w:divId w:val="733551453"/>
-        <w:rPr>
-          <w:lang w:val="en-US"/>
-        </w:rPr>
-      </w:pPr>
-      <w:r>
-        <w:rPr>
-          <w:lang w:val="en-US"/>
-        </w:rPr>
-        <w:t xml:space="preserve"> </w:t>
       </w:r>
     </w:p>
     <w:p>
@@ -26308,7 +27328,6 @@
         <w:rPr>
           <w:lang w:val="en-US"/>
         </w:rPr>
-        <w:lastRenderedPageBreak/>
         <w:t>Figure 6.</w:t>
       </w:r>
       <w:proofErr w:type="gramEnd"/>
@@ -26609,7 +27628,7 @@
       <w:proofErr w:type="gramEnd"/>
     </w:p>
     <w:sectPr>
-      <w:footerReference w:type="default" r:id="rId87"/>
+      <w:footerReference w:type="default" r:id="rId91"/>
       <w:pgSz w:w="11906" w:h="16838"/>
       <w:pgMar w:top="1890" w:right="1556" w:bottom="2340" w:left="1701" w:header="720" w:footer="720" w:gutter="0"/>
       <w:cols w:space="720"/>
@@ -26650,7 +27669,7 @@
         <w:rPr>
           <w:noProof/>
         </w:rPr>
-        <w:t>24</w:t>
+        <w:t>6</w:t>
       </w:r>
     </w:fldSimple>
   </w:p>
@@ -32275,7 +33294,6 @@
   <w:style w:type="character" w:default="1" w:styleId="DefaultParagraphFont">
     <w:name w:val="Default Paragraph Font"/>
     <w:uiPriority w:val="1"/>
-    <w:semiHidden/>
     <w:unhideWhenUsed/>
   </w:style>
   <w:style w:type="table" w:default="1" w:styleId="TableNormal">
@@ -35075,196 +36093,6 @@
 </w:styles>
 </file>
 
-<file path=word/stylesWithEffects.xml><?xml version="1.0" encoding="utf-8"?>
-<w:styles xmlns:wpc="http://schemas.microsoft.com/office/word/2010/wordprocessingCanvas" xmlns:mc="http://schemas.openxmlformats.org/markup-compatibility/2006" xmlns:o="urn:schemas-microsoft-com:office:office" xmlns:r="http://schemas.openxmlformats.org/officeDocument/2006/relationships" xmlns:m="http://schemas.openxmlformats.org/officeDocument/2006/math" xmlns:v="urn:schemas-microsoft-com:vml" xmlns:wp14="http://schemas.microsoft.com/office/word/2010/wordprocessingDrawing" xmlns:wp="http://schemas.openxmlformats.org/drawingml/2006/wordprocessingDrawing" xmlns:w10="urn:schemas-microsoft-com:office:word" xmlns:w="http://schemas.openxmlformats.org/wordprocessingml/2006/main" xmlns:w14="http://schemas.microsoft.com/office/word/2010/wordml" xmlns:wpg="http://schemas.microsoft.com/office/word/2010/wordprocessingGroup" xmlns:wpi="http://schemas.microsoft.com/office/word/2010/wordprocessingInk" xmlns:wne="http://schemas.microsoft.com/office/word/2006/wordml" xmlns:wps="http://schemas.microsoft.com/office/word/2010/wordprocessingShape" mc:Ignorable="w14 wp14">
-  <w:docDefaults>
-    <w:rPrDefault>
-      <w:rPr>
-        <w:rFonts w:asciiTheme="minorHAnsi" w:eastAsiaTheme="minorEastAsia" w:hAnsiTheme="minorHAnsi" w:cstheme="minorBidi"/>
-        <w:sz w:val="22"/>
-        <w:szCs w:val="22"/>
-        <w:lang w:val="en-US" w:eastAsia="en-US" w:bidi="ar-SA"/>
-      </w:rPr>
-    </w:rPrDefault>
-    <w:pPrDefault>
-      <w:pPr>
-        <w:spacing w:after="200" w:line="276" w:lineRule="auto"/>
-      </w:pPr>
-    </w:pPrDefault>
-  </w:docDefaults>
-  <w:latentStyles w:defLockedState="0" w:defUIPriority="99" w:defSemiHidden="1" w:defUnhideWhenUsed="1" w:defQFormat="0" w:count="267">
-    <w:lsdException w:name="Normal" w:semiHidden="0" w:uiPriority="0" w:unhideWhenUsed="0" w:qFormat="1"/>
-    <w:lsdException w:name="heading 1" w:semiHidden="0" w:uiPriority="9" w:unhideWhenUsed="0" w:qFormat="1"/>
-    <w:lsdException w:name="heading 2" w:uiPriority="9" w:qFormat="1"/>
-    <w:lsdException w:name="heading 3" w:uiPriority="9" w:qFormat="1"/>
-    <w:lsdException w:name="heading 4" w:uiPriority="9" w:qFormat="1"/>
-    <w:lsdException w:name="heading 5" w:uiPriority="9" w:qFormat="1"/>
-    <w:lsdException w:name="heading 6" w:uiPriority="9" w:qFormat="1"/>
-    <w:lsdException w:name="heading 7" w:uiPriority="9" w:qFormat="1"/>
-    <w:lsdException w:name="heading 8" w:uiPriority="9" w:qFormat="1"/>
-    <w:lsdException w:name="heading 9" w:uiPriority="9" w:qFormat="1"/>
-    <w:lsdException w:name="toc 1" w:uiPriority="39"/>
-    <w:lsdException w:name="toc 2" w:uiPriority="39"/>
-    <w:lsdException w:name="toc 3" w:uiPriority="39"/>
-    <w:lsdException w:name="toc 4" w:uiPriority="39"/>
-    <w:lsdException w:name="toc 5" w:uiPriority="39"/>
-    <w:lsdException w:name="toc 6" w:uiPriority="39"/>
-    <w:lsdException w:name="toc 7" w:uiPriority="39"/>
-    <w:lsdException w:name="toc 8" w:uiPriority="39"/>
-    <w:lsdException w:name="toc 9" w:uiPriority="39"/>
-    <w:lsdException w:name="caption" w:uiPriority="35" w:qFormat="1"/>
-    <w:lsdException w:name="Title" w:semiHidden="0" w:uiPriority="10" w:unhideWhenUsed="0" w:qFormat="1"/>
-    <w:lsdException w:name="Default Paragraph Font" w:uiPriority="1"/>
-    <w:lsdException w:name="Subtitle" w:semiHidden="0" w:uiPriority="11" w:unhideWhenUsed="0" w:qFormat="1"/>
-    <w:lsdException w:name="Strong" w:semiHidden="0" w:uiPriority="22" w:unhideWhenUsed="0" w:qFormat="1"/>
-    <w:lsdException w:name="Emphasis" w:semiHidden="0" w:uiPriority="20" w:unhideWhenUsed="0" w:qFormat="1"/>
-    <w:lsdException w:name="Table Grid" w:semiHidden="0" w:uiPriority="59" w:unhideWhenUsed="0"/>
-    <w:lsdException w:name="Placeholder Text" w:unhideWhenUsed="0"/>
-    <w:lsdException w:name="No Spacing" w:semiHidden="0" w:uiPriority="1" w:unhideWhenUsed="0" w:qFormat="1"/>
-    <w:lsdException w:name="Light Shading" w:semiHidden="0" w:uiPriority="60" w:unhideWhenUsed="0"/>
-    <w:lsdException w:name="Light List" w:semiHidden="0" w:uiPriority="61" w:unhideWhenUsed="0"/>
-    <w:lsdException w:name="Light Grid" w:semiHidden="0" w:uiPriority="62" w:unhideWhenUsed="0"/>
-    <w:lsdException w:name="Medium Shading 1" w:semiHidden="0" w:uiPriority="63" w:unhideWhenUsed="0"/>
-    <w:lsdException w:name="Medium Shading 2" w:semiHidden="0" w:uiPriority="64" w:unhideWhenUsed="0"/>
-    <w:lsdException w:name="Medium List 1" w:semiHidden="0" w:uiPriority="65" w:unhideWhenUsed="0"/>
-    <w:lsdException w:name="Medium List 2" w:semiHidden="0" w:uiPriority="66" w:unhideWhenUsed="0"/>
-    <w:lsdException w:name="Medium Grid 1" w:semiHidden="0" w:uiPriority="67" w:unhideWhenUsed="0"/>
-    <w:lsdException w:name="Medium Grid 2" w:semiHidden="0" w:uiPriority="68" w:unhideWhenUsed="0"/>
-    <w:lsdException w:name="Medium Grid 3" w:semiHidden="0" w:uiPriority="69" w:unhideWhenUsed="0"/>
-    <w:lsdException w:name="Dark List" w:semiHidden="0" w:uiPriority="70" w:unhideWhenUsed="0"/>
-    <w:lsdException w:name="Colorful Shading" w:semiHidden="0" w:uiPriority="71" w:unhideWhenUsed="0"/>
-    <w:lsdException w:name="Colorful List" w:semiHidden="0" w:uiPriority="72" w:unhideWhenUsed="0"/>
-    <w:lsdException w:name="Colorful Grid" w:semiHidden="0" w:uiPriority="73" w:unhideWhenUsed="0"/>
-    <w:lsdException w:name="Light Shading Accent 1" w:semiHidden="0" w:uiPriority="60" w:unhideWhenUsed="0"/>
-    <w:lsdException w:name="Light List Accent 1" w:semiHidden="0" w:uiPriority="61" w:unhideWhenUsed="0"/>
-    <w:lsdException w:name="Light Grid Accent 1" w:semiHidden="0" w:uiPriority="62" w:unhideWhenUsed="0"/>
-    <w:lsdException w:name="Medium Shading 1 Accent 1" w:semiHidden="0" w:uiPriority="63" w:unhideWhenUsed="0"/>
-    <w:lsdException w:name="Medium Shading 2 Accent 1" w:semiHidden="0" w:uiPriority="64" w:unhideWhenUsed="0"/>
-    <w:lsdException w:name="Medium List 1 Accent 1" w:semiHidden="0" w:uiPriority="65" w:unhideWhenUsed="0"/>
-    <w:lsdException w:name="Revision" w:unhideWhenUsed="0"/>
-    <w:lsdException w:name="List Paragraph" w:semiHidden="0" w:uiPriority="34" w:unhideWhenUsed="0" w:qFormat="1"/>
-    <w:lsdException w:name="Quote" w:semiHidden="0" w:uiPriority="29" w:unhideWhenUsed="0" w:qFormat="1"/>
-    <w:lsdException w:name="Intense Quote" w:semiHidden="0" w:uiPriority="30" w:unhideWhenUsed="0" w:qFormat="1"/>
-    <w:lsdException w:name="Medium List 2 Accent 1" w:semiHidden="0" w:uiPriority="66" w:unhideWhenUsed="0"/>
-    <w:lsdException w:name="Medium Grid 1 Accent 1" w:semiHidden="0" w:uiPriority="67" w:unhideWhenUsed="0"/>
-    <w:lsdException w:name="Medium Grid 2 Accent 1" w:semiHidden="0" w:uiPriority="68" w:unhideWhenUsed="0"/>
-    <w:lsdException w:name="Medium Grid 3 Accent 1" w:semiHidden="0" w:uiPriority="69" w:unhideWhenUsed="0"/>
-    <w:lsdException w:name="Dark List Accent 1" w:semiHidden="0" w:uiPriority="70" w:unhideWhenUsed="0"/>
-    <w:lsdException w:name="Colorful Shading Accent 1" w:semiHidden="0" w:uiPriority="71" w:unhideWhenUsed="0"/>
-    <w:lsdException w:name="Colorful List Accent 1" w:semiHidden="0" w:uiPriority="72" w:unhideWhenUsed="0"/>
-    <w:lsdException w:name="Colorful Grid Accent 1" w:semiHidden="0" w:uiPriority="73" w:unhideWhenUsed="0"/>
-    <w:lsdException w:name="Light Shading Accent 2" w:semiHidden="0" w:uiPriority="60" w:unhideWhenUsed="0"/>
-    <w:lsdException w:name="Light List Accent 2" w:semiHidden="0" w:uiPriority="61" w:unhideWhenUsed="0"/>
-    <w:lsdException w:name="Light Grid Accent 2" w:semiHidden="0" w:uiPriority="62" w:unhideWhenUsed="0"/>
-    <w:lsdException w:name="Medium Shading 1 Accent 2" w:semiHidden="0" w:uiPriority="63" w:unhideWhenUsed="0"/>
-    <w:lsdException w:name="Medium Shading 2 Accent 2" w:semiHidden="0" w:uiPriority="64" w:unhideWhenUsed="0"/>
-    <w:lsdException w:name="Medium List 1 Accent 2" w:semiHidden="0" w:uiPriority="65" w:unhideWhenUsed="0"/>
-    <w:lsdException w:name="Medium List 2 Accent 2" w:semiHidden="0" w:uiPriority="66" w:unhideWhenUsed="0"/>
-    <w:lsdException w:name="Medium Grid 1 Accent 2" w:semiHidden="0" w:uiPriority="67" w:unhideWhenUsed="0"/>
-    <w:lsdException w:name="Medium Grid 2 Accent 2" w:semiHidden="0" w:uiPriority="68" w:unhideWhenUsed="0"/>
-    <w:lsdException w:name="Medium Grid 3 Accent 2" w:semiHidden="0" w:uiPriority="69" w:unhideWhenUsed="0"/>
-    <w:lsdException w:name="Dark List Accent 2" w:semiHidden="0" w:uiPriority="70" w:unhideWhenUsed="0"/>
-    <w:lsdException w:name="Colorful Shading Accent 2" w:semiHidden="0" w:uiPriority="71" w:unhideWhenUsed="0"/>
-    <w:lsdException w:name="Colorful List Accent 2" w:semiHidden="0" w:uiPriority="72" w:unhideWhenUsed="0"/>
-    <w:lsdException w:name="Colorful Grid Accent 2" w:semiHidden="0" w:uiPriority="73" w:unhideWhenUsed="0"/>
-    <w:lsdException w:name="Light Shading Accent 3" w:semiHidden="0" w:uiPriority="60" w:unhideWhenUsed="0"/>
-    <w:lsdException w:name="Light List Accent 3" w:semiHidden="0" w:uiPriority="61" w:unhideWhenUsed="0"/>
-    <w:lsdException w:name="Light Grid Accent 3" w:semiHidden="0" w:uiPriority="62" w:unhideWhenUsed="0"/>
-    <w:lsdException w:name="Medium Shading 1 Accent 3" w:semiHidden="0" w:uiPriority="63" w:unhideWhenUsed="0"/>
-    <w:lsdException w:name="Medium Shading 2 Accent 3" w:semiHidden="0" w:uiPriority="64" w:unhideWhenUsed="0"/>
-    <w:lsdException w:name="Medium List 1 Accent 3" w:semiHidden="0" w:uiPriority="65" w:unhideWhenUsed="0"/>
-    <w:lsdException w:name="Medium List 2 Accent 3" w:semiHidden="0" w:uiPriority="66" w:unhideWhenUsed="0"/>
-    <w:lsdException w:name="Medium Grid 1 Accent 3" w:semiHidden="0" w:uiPriority="67" w:unhideWhenUsed="0"/>
-    <w:lsdException w:name="Medium Grid 2 Accent 3" w:semiHidden="0" w:uiPriority="68" w:unhideWhenUsed="0"/>
-    <w:lsdException w:name="Medium Grid 3 Accent 3" w:semiHidden="0" w:uiPriority="69" w:unhideWhenUsed="0"/>
-    <w:lsdException w:name="Dark List Accent 3" w:semiHidden="0" w:uiPriority="70" w:unhideWhenUsed="0"/>
-    <w:lsdException w:name="Colorful Shading Accent 3" w:semiHidden="0" w:uiPriority="71" w:unhideWhenUsed="0"/>
-    <w:lsdException w:name="Colorful List Accent 3" w:semiHidden="0" w:uiPriority="72" w:unhideWhenUsed="0"/>
-    <w:lsdException w:name="Colorful Grid Accent 3" w:semiHidden="0" w:uiPriority="73" w:unhideWhenUsed="0"/>
-    <w:lsdException w:name="Light Shading Accent 4" w:semiHidden="0" w:uiPriority="60" w:unhideWhenUsed="0"/>
-    <w:lsdException w:name="Light List Accent 4" w:semiHidden="0" w:uiPriority="61" w:unhideWhenUsed="0"/>
-    <w:lsdException w:name="Light Grid Accent 4" w:semiHidden="0" w:uiPriority="62" w:unhideWhenUsed="0"/>
-    <w:lsdException w:name="Medium Shading 1 Accent 4" w:semiHidden="0" w:uiPriority="63" w:unhideWhenUsed="0"/>
-    <w:lsdException w:name="Medium Shading 2 Accent 4" w:semiHidden="0" w:uiPriority="64" w:unhideWhenUsed="0"/>
-    <w:lsdException w:name="Medium List 1 Accent 4" w:semiHidden="0" w:uiPriority="65" w:unhideWhenUsed="0"/>
-    <w:lsdException w:name="Medium List 2 Accent 4" w:semiHidden="0" w:uiPriority="66" w:unhideWhenUsed="0"/>
-    <w:lsdException w:name="Medium Grid 1 Accent 4" w:semiHidden="0" w:uiPriority="67" w:unhideWhenUsed="0"/>
-    <w:lsdException w:name="Medium Grid 2 Accent 4" w:semiHidden="0" w:uiPriority="68" w:unhideWhenUsed="0"/>
-    <w:lsdException w:name="Medium Grid 3 Accent 4" w:semiHidden="0" w:uiPriority="69" w:unhideWhenUsed="0"/>
-    <w:lsdException w:name="Dark List Accent 4" w:semiHidden="0" w:uiPriority="70" w:unhideWhenUsed="0"/>
-    <w:lsdException w:name="Colorful Shading Accent 4" w:semiHidden="0" w:uiPriority="71" w:unhideWhenUsed="0"/>
-    <w:lsdException w:name="Colorful List Accent 4" w:semiHidden="0" w:uiPriority="72" w:unhideWhenUsed="0"/>
-    <w:lsdException w:name="Colorful Grid Accent 4" w:semiHidden="0" w:uiPriority="73" w:unhideWhenUsed="0"/>
-    <w:lsdException w:name="Light Shading Accent 5" w:semiHidden="0" w:uiPriority="60" w:unhideWhenUsed="0"/>
-    <w:lsdException w:name="Light List Accent 5" w:semiHidden="0" w:uiPriority="61" w:unhideWhenUsed="0"/>
-    <w:lsdException w:name="Light Grid Accent 5" w:semiHidden="0" w:uiPriority="62" w:unhideWhenUsed="0"/>
-    <w:lsdException w:name="Medium Shading 1 Accent 5" w:semiHidden="0" w:uiPriority="63" w:unhideWhenUsed="0"/>
-    <w:lsdException w:name="Medium Shading 2 Accent 5" w:semiHidden="0" w:uiPriority="64" w:unhideWhenUsed="0"/>
-    <w:lsdException w:name="Medium List 1 Accent 5" w:semiHidden="0" w:uiPriority="65" w:unhideWhenUsed="0"/>
-    <w:lsdException w:name="Medium List 2 Accent 5" w:semiHidden="0" w:uiPriority="66" w:unhideWhenUsed="0"/>
-    <w:lsdException w:name="Medium Grid 1 Accent 5" w:semiHidden="0" w:uiPriority="67" w:unhideWhenUsed="0"/>
-    <w:lsdException w:name="Medium Grid 2 Accent 5" w:semiHidden="0" w:uiPriority="68" w:unhideWhenUsed="0"/>
-    <w:lsdException w:name="Medium Grid 3 Accent 5" w:semiHidden="0" w:uiPriority="69" w:unhideWhenUsed="0"/>
-    <w:lsdException w:name="Dark List Accent 5" w:semiHidden="0" w:uiPriority="70" w:unhideWhenUsed="0"/>
-    <w:lsdException w:name="Colorful Shading Accent 5" w:semiHidden="0" w:uiPriority="71" w:unhideWhenUsed="0"/>
-    <w:lsdException w:name="Colorful List Accent 5" w:semiHidden="0" w:uiPriority="72" w:unhideWhenUsed="0"/>
-    <w:lsdException w:name="Colorful Grid Accent 5" w:semiHidden="0" w:uiPriority="73" w:unhideWhenUsed="0"/>
-    <w:lsdException w:name="Light Shading Accent 6" w:semiHidden="0" w:uiPriority="60" w:unhideWhenUsed="0"/>
-    <w:lsdException w:name="Light List Accent 6" w:semiHidden="0" w:uiPriority="61" w:unhideWhenUsed="0"/>
-    <w:lsdException w:name="Light Grid Accent 6" w:semiHidden="0" w:uiPriority="62" w:unhideWhenUsed="0"/>
-    <w:lsdException w:name="Medium Shading 1 Accent 6" w:semiHidden="0" w:uiPriority="63" w:unhideWhenUsed="0"/>
-    <w:lsdException w:name="Medium Shading 2 Accent 6" w:semiHidden="0" w:uiPriority="64" w:unhideWhenUsed="0"/>
-    <w:lsdException w:name="Medium List 1 Accent 6" w:semiHidden="0" w:uiPriority="65" w:unhideWhenUsed="0"/>
-    <w:lsdException w:name="Medium List 2 Accent 6" w:semiHidden="0" w:uiPriority="66" w:unhideWhenUsed="0"/>
-    <w:lsdException w:name="Medium Grid 1 Accent 6" w:semiHidden="0" w:uiPriority="67" w:unhideWhenUsed="0"/>
-    <w:lsdException w:name="Medium Grid 2 Accent 6" w:semiHidden="0" w:uiPriority="68" w:unhideWhenUsed="0"/>
-    <w:lsdException w:name="Medium Grid 3 Accent 6" w:semiHidden="0" w:uiPriority="69" w:unhideWhenUsed="0"/>
-    <w:lsdException w:name="Dark List Accent 6" w:semiHidden="0" w:uiPriority="70" w:unhideWhenUsed="0"/>
-    <w:lsdException w:name="Colorful Shading Accent 6" w:semiHidden="0" w:uiPriority="71" w:unhideWhenUsed="0"/>
-    <w:lsdException w:name="Colorful List Accent 6" w:semiHidden="0" w:uiPriority="72" w:unhideWhenUsed="0"/>
-    <w:lsdException w:name="Colorful Grid Accent 6" w:semiHidden="0" w:uiPriority="73" w:unhideWhenUsed="0"/>
-    <w:lsdException w:name="Subtle Emphasis" w:semiHidden="0" w:uiPriority="19" w:unhideWhenUsed="0" w:qFormat="1"/>
-    <w:lsdException w:name="Intense Emphasis" w:semiHidden="0" w:uiPriority="21" w:unhideWhenUsed="0" w:qFormat="1"/>
-    <w:lsdException w:name="Subtle Reference" w:semiHidden="0" w:uiPriority="31" w:unhideWhenUsed="0" w:qFormat="1"/>
-    <w:lsdException w:name="Intense Reference" w:semiHidden="0" w:uiPriority="32" w:unhideWhenUsed="0" w:qFormat="1"/>
-    <w:lsdException w:name="Book Title" w:semiHidden="0" w:uiPriority="33" w:unhideWhenUsed="0" w:qFormat="1"/>
-    <w:lsdException w:name="Bibliography" w:uiPriority="37"/>
-    <w:lsdException w:name="TOC Heading" w:uiPriority="39" w:qFormat="1"/>
-  </w:latentStyles>
-  <w:style w:type="paragraph" w:default="1" w:styleId="Normal">
-    <w:name w:val="Normal"/>
-    <w:qFormat/>
-  </w:style>
-  <w:style w:type="character" w:default="1" w:styleId="DefaultParagraphFont">
-    <w:name w:val="Default Paragraph Font"/>
-    <w:uiPriority w:val="1"/>
-    <w:semiHidden/>
-    <w:unhideWhenUsed/>
-  </w:style>
-  <w:style w:type="table" w:default="1" w:styleId="TableNormal">
-    <w:name w:val="Normal Table"/>
-    <w:uiPriority w:val="99"/>
-    <w:semiHidden/>
-    <w:unhideWhenUsed/>
-    <w:tblPr>
-      <w:tblInd w:w="0" w:type="dxa"/>
-      <w:tblCellMar>
-        <w:top w:w="0" w:type="dxa"/>
-        <w:left w:w="108" w:type="dxa"/>
-        <w:bottom w:w="0" w:type="dxa"/>
-        <w:right w:w="108" w:type="dxa"/>
-      </w:tblCellMar>
-    </w:tblPr>
-  </w:style>
-  <w:style w:type="numbering" w:default="1" w:styleId="NoList">
-    <w:name w:val="No List"/>
-    <w:uiPriority w:val="99"/>
-    <w:semiHidden/>
-    <w:unhideWhenUsed/>
-  </w:style>
-</w:styles>
-</file>
-
 <file path=word/theme/theme1.xml><?xml version="1.0" encoding="utf-8"?>
 <a:theme xmlns:a="http://schemas.openxmlformats.org/drawingml/2006/main" name="Office Theme">
   <a:themeElements>
@@ -35553,7 +36381,7 @@
 </file>
 
 <file path=customXml/itemProps1.xml><?xml version="1.0" encoding="utf-8"?>
-<ds:datastoreItem xmlns:ds="http://schemas.openxmlformats.org/officeDocument/2006/customXml" ds:itemID="{B8DD406B-F0B5-4805-B1ED-303C04EC9906}">
+<ds:datastoreItem xmlns:ds="http://schemas.openxmlformats.org/officeDocument/2006/customXml" ds:itemID="{6E4A25BE-199C-4616-8E69-91A9AAC5798F}">
   <ds:schemaRefs>
     <ds:schemaRef ds:uri="http://schemas.openxmlformats.org/officeDocument/2006/bibliography"/>
   </ds:schemaRefs>

</xml_diff>

<commit_message>
Major revision of the JCSE paper. Needs integration of 3 references and redrafting of the response.
</commit_message>
<xml_diff>
--- a/JSSCE_Special_Issue/JCSE_01r.docx
+++ b/JSSCE_Special_Issue/JCSE_01r.docx
@@ -61,9 +61,6 @@
         <w:t>Isaac Kaminer</w:t>
       </w:r>
       <w:r>
-        <w:t>.</w:t>
-      </w:r>
-      <w:r>
         <w:rPr>
           <w:rStyle w:val="FootnoteReference"/>
         </w:rPr>
@@ -1059,7 +1056,7 @@
         <w:t xml:space="preserve"> provides</w:t>
       </w:r>
       <w:r>
-        <w:t xml:space="preserve"> systematic design </w:t>
+        <w:t xml:space="preserve"> design </w:t>
       </w:r>
       <w:r>
         <w:t>guidelines</w:t>
@@ -1129,7 +1126,13 @@
         <w:t>1</w:t>
       </w:r>
       <w:r>
-        <w:t xml:space="preserve"> adaptive control provides systematic design </w:t>
+        <w:t xml:space="preserve"> adaptive control provides </w:t>
+      </w:r>
+      <w:r>
+        <w:t>basic</w:t>
+      </w:r>
+      <w:r>
+        <w:t xml:space="preserve"> design </w:t>
       </w:r>
       <w:r>
         <w:t>guidelines to address the trade</w:t>
@@ -1281,7 +1284,19 @@
         <w:rPr>
           <w:noProof/>
         </w:rPr>
-        <w:t xml:space="preserve"> and references herein</w:t>
+        <w:t xml:space="preserve"> and references </w:t>
+      </w:r>
+      <w:r>
+        <w:rPr>
+          <w:noProof/>
+        </w:rPr>
+        <w:t>t</w:t>
+      </w:r>
+      <w:r>
+        <w:rPr>
+          <w:noProof/>
+        </w:rPr>
+        <w:t>herein</w:t>
       </w:r>
       <w:r>
         <w:t>) which yield converging results with by a factor of 4-8 smaller sample sizes compared to the other methods. The method</w:t>
@@ -1311,7 +1326,7 @@
         <w:ind w:firstLine="288"/>
       </w:pPr>
       <w:r>
-        <w:t xml:space="preserve">In this paper, we take advantage of the systematic design guidelines of </w:t>
+        <w:t xml:space="preserve">In this paper, we take advantage of the design guidelines of </w:t>
       </w:r>
       <w:r>
         <w:rPr>
@@ -1360,11 +1375,11 @@
         <w:t>[9], [10]</w:t>
       </w:r>
       <w:r>
-        <w:t xml:space="preserve">. In particular, the study addresses the application of the PSI method for the construction of </w:t>
+        <w:t xml:space="preserve">. In particular, the study addresses the application of the PSI method for the construction of the </w:t>
       </w:r>
       <w:r>
         <w:lastRenderedPageBreak/>
-        <w:t xml:space="preserve">the feasible solution set and for the subsequent improvement of a nominal prototype design. The paper demonstrates that the consistent application of the systematic design guidelines of </w:t>
+        <w:t xml:space="preserve">feasible solution set and for the subsequent improvement of a nominal prototype design. The paper demonstrates that the consistent application of the systematic design guidelines of </w:t>
       </w:r>
       <w:r>
         <w:rPr>
@@ -1419,43 +1434,106 @@
         <w:ind w:firstLine="288"/>
       </w:pPr>
       <w:r>
-        <w:t xml:space="preserve">The paper also illustrates the suitability of the PSI method (and the MOVI software package) as a tool for formulating and solving multi-criteria optimization problems for design of adaptive flight control systems. </w:t>
-      </w:r>
-      <w:r>
-        <w:t xml:space="preserve">This work is not intended to compare the effectiveness of the various optimization </w:t>
+        <w:t xml:space="preserve">The paper also illustrates the suitability of the PSI method (and the MOVI software package) as a tool for formulating and solving multicriteria optimization problems for design of adaptive flight control systems. </w:t>
+      </w:r>
+      <w:r>
+        <w:t>Th</w:t>
+      </w:r>
+      <w:r>
+        <w:t>e</w:t>
+      </w:r>
+      <w:r>
+        <w:t xml:space="preserve"> work</w:t>
+      </w:r>
+      <w:r>
+        <w:t xml:space="preserve"> reported here</w:t>
+      </w:r>
+      <w:r>
+        <w:t xml:space="preserve"> is not intended to compare the </w:t>
+      </w:r>
+      <w:r>
+        <w:t>benefits and drawbacks</w:t>
+      </w:r>
+      <w:r>
+        <w:t xml:space="preserve"> of various optimization </w:t>
       </w:r>
       <w:r>
         <w:t>methods;</w:t>
       </w:r>
       <w:r>
-        <w:t xml:space="preserve"> it rather provides a </w:t>
-      </w:r>
-      <w:r>
-        <w:t xml:space="preserve">sensible </w:t>
-      </w:r>
-      <w:r>
-        <w:t xml:space="preserve">perspective on a complexity of the multicriteria analysis and </w:t>
+        <w:t xml:space="preserve"> </w:t>
+      </w:r>
+      <w:r>
+        <w:t xml:space="preserve">instead </w:t>
+      </w:r>
+      <w:r>
+        <w:t xml:space="preserve">it </w:t>
+      </w:r>
+      <w:r>
+        <w:t>illustrates the</w:t>
+      </w:r>
+      <w:r>
+        <w:t xml:space="preserve"> complexity of multicriteria analysis and </w:t>
       </w:r>
       <w:r>
         <w:t>suggests</w:t>
       </w:r>
       <w:r>
-        <w:t xml:space="preserve"> a viable approach to the solution of</w:t>
-      </w:r>
-      <w:r>
-        <w:t xml:space="preserve"> safety</w:t>
+        <w:t xml:space="preserve"> a viable approach to the </w:t>
+      </w:r>
+      <w:r>
+        <w:t>design</w:t>
+      </w:r>
+      <w:r>
+        <w:t xml:space="preserve"> of</w:t>
+      </w:r>
+      <w:r>
+        <w:t xml:space="preserve"> </w:t>
+      </w:r>
+      <w:r>
+        <w:t xml:space="preserve">control systems for </w:t>
+      </w:r>
+      <w:r>
+        <w:t>safety</w:t>
       </w:r>
       <w:r>
         <w:t>-</w:t>
       </w:r>
       <w:r>
-        <w:t>critical control problems typical in aerospace engineering</w:t>
+        <w:t>critical control</w:t>
+      </w:r>
+      <w:r>
+        <w:t xml:space="preserve"> applications</w:t>
       </w:r>
       <w:r>
         <w:t xml:space="preserve">. </w:t>
       </w:r>
       <w:r>
-        <w:t>A reader who is interested in explicit comparison of various multicriteria analysis methods is referred to the monograph [7] that provides an essential overview of modern approaches in multicriteria decision making.</w:t>
+        <w:t>A</w:t>
+      </w:r>
+      <w:r>
+        <w:t>n</w:t>
+      </w:r>
+      <w:r>
+        <w:t xml:space="preserve"> explicit comparison of various multicriteria analysis methods </w:t>
+      </w:r>
+      <w:r>
+        <w:t xml:space="preserve">can be found in </w:t>
+      </w:r>
+      <w:r>
+        <w:t>[7]</w:t>
+      </w:r>
+      <w:r>
+        <w:t>, which provides</w:t>
+      </w:r>
+      <w:r>
+        <w:t xml:space="preserve"> an essential overview of modern approaches </w:t>
+      </w:r>
+      <w:r>
+        <w:t>to</w:t>
+      </w:r>
+      <w:r>
+        <w:t xml:space="preserve"> multicriteria decision making.</w:t>
       </w:r>
     </w:p>
     <w:p>
@@ -1470,10 +1548,13 @@
         <w:t>Section II</w:t>
       </w:r>
       <w:r>
-        <w:t xml:space="preserve"> provides </w:t>
-      </w:r>
-      <w:r>
-        <w:t>an overview of</w:t>
+        <w:t xml:space="preserve"> </w:t>
+      </w:r>
+      <w:r>
+        <w:t>introduces the design framework consisting of the GTM aircraft model, the adaptive control law, and the optimization method. This section starts with an</w:t>
+      </w:r>
+      <w:r>
+        <w:t xml:space="preserve"> overview of</w:t>
       </w:r>
       <w:r>
         <w:t xml:space="preserve"> the NASA AirSTAR facility and the </w:t>
@@ -1493,10 +1574,34 @@
         <w:t xml:space="preserve">1 </w:t>
       </w:r>
       <w:r>
-        <w:t xml:space="preserve">flight control law developed for the GTM aircraft; in addition, we present the nominal prototype design, with its main performance and robustness properties. </w:t>
-      </w:r>
-      <w:r>
-        <w:t xml:space="preserve">Section III formulates the FCS design optimization problem, and provides a brief discussion of the PSI method and the workflow of the optimization process. The design optimization of the </w:t>
+        <w:t xml:space="preserve">flight control law developed for the GTM aircraft; in addition, </w:t>
+      </w:r>
+      <w:r>
+        <w:t xml:space="preserve">it </w:t>
+      </w:r>
+      <w:r>
+        <w:t>present</w:t>
+      </w:r>
+      <w:r>
+        <w:t>s</w:t>
+      </w:r>
+      <w:r>
+        <w:t xml:space="preserve"> the nominal prototype design, with its main performance and robustness properties</w:t>
+      </w:r>
+      <w:r>
+        <w:t>. The section also formulates the multi-objective optimization task and provides a brief discussion justifying the choice of the method.</w:t>
+      </w:r>
+      <w:r>
+        <w:t xml:space="preserve"> </w:t>
+      </w:r>
+      <w:r>
+        <w:t xml:space="preserve">Section III formulates the FCS design optimization problem, and provides a brief discussion of the PSI </w:t>
+      </w:r>
+      <w:r>
+        <w:t xml:space="preserve">numerical </w:t>
+      </w:r>
+      <w:r>
+        <w:t xml:space="preserve">method and the workflow of the optimization process. The design optimization of the </w:t>
       </w:r>
       <w:r>
         <w:rPr>
@@ -1525,7 +1630,11 @@
         <w:t>GTM aircraft</w:t>
       </w:r>
       <w:r>
-        <w:t xml:space="preserve"> is addressed in Section IV. In particular, this section provides a detailed discussion of the different steps of the optimization process, including the construction of the feasible solution set as well as the improvement of the prototype design.</w:t>
+        <w:t xml:space="preserve"> is addressed in Section IV. In particular, this section provides a detailed </w:t>
+      </w:r>
+      <w:r>
+        <w:lastRenderedPageBreak/>
+        <w:t>discussion of the different steps of the optimization process, including the construction of the feasible solution set as well as the improvement of the prototype design.</w:t>
       </w:r>
       <w:r>
         <w:t xml:space="preserve"> </w:t>
@@ -1549,7 +1658,6 @@
         <w:rPr>
           <w:szCs w:val="28"/>
         </w:rPr>
-        <w:lastRenderedPageBreak/>
         <w:t>II.</w:t>
       </w:r>
       <w:r>
@@ -1607,10 +1715,25 @@
         <w:t>During 2007-2010, the NASA Aviation Safety Program created the Integrated Resilient Aircraft Control (IRAC) Project</w:t>
       </w:r>
       <w:r>
-        <w:t xml:space="preserve"> with its</w:t>
-      </w:r>
-      <w:r>
-        <w:t xml:space="preserve"> primary objectives to advance and transition adaptive flight control technologies as a means of increasing aviation safety. The IRAC Project had special interest in piloted flight under adverse flight conditions such as unusual attitudes, control surface failures, icing, and structural damage. As part of the project, NASA developed AirSTAR, a state-of-the-art facility designed for the purpose of investigating and validating high-payoff technologies aimed at the loss-of-control problem using </w:t>
+        <w:t xml:space="preserve"> with </w:t>
+      </w:r>
+      <w:r>
+        <w:t xml:space="preserve">the objective of advancing and transitioning </w:t>
+      </w:r>
+      <w:r>
+        <w:t xml:space="preserve">adaptive flight control technologies </w:t>
+      </w:r>
+      <w:r>
+        <w:t>to</w:t>
+      </w:r>
+      <w:r>
+        <w:t xml:space="preserve"> increas</w:t>
+      </w:r>
+      <w:r>
+        <w:t>e</w:t>
+      </w:r>
+      <w:r>
+        <w:t xml:space="preserve"> aviation safety. The IRAC Project had special interest in piloted flight under adverse flight conditions such as unusual attitudes, control surface failures, icing, and structural damage. As part of the project, NASA developed AirSTAR, a state-of-the-art facility designed for the purpose of investigating and validating high-payoff technologies aimed at the loss-of-control problem using </w:t>
       </w:r>
       <w:r>
         <w:t xml:space="preserve">remotely-piloted </w:t>
@@ -1637,7 +1760,7 @@
         <w:t>.</w:t>
       </w:r>
       <w:r>
-        <w:t xml:space="preserve"> The current primary flight test vehicle of AirSTAR is the Generic Transport Model (GTM) tail number T2, which is shown</w:t>
+        <w:t xml:space="preserve"> The primary flight test vehicle of AirSTAR is the Generic Transport Model (GTM) tail number T2, which is shown</w:t>
       </w:r>
       <w:r>
         <w:t xml:space="preserve"> in </w:t>
@@ -1672,12 +1795,6 @@
       <w:r>
         <w:t xml:space="preserve"> was designed and instrumented to perform control law evaluation, experiment design and modeling research, in-flight failure emulation, and flight in upset conditions.</w:t>
       </w:r>
-    </w:p>
-    <w:p>
-      <w:pPr>
-        <w:spacing w:after="120" w:line="480" w:lineRule="auto"/>
-        <w:ind w:firstLine="288"/>
-      </w:pPr>
     </w:p>
     <w:p>
       <w:pPr>
@@ -1794,12 +1911,6 @@
         <w:spacing w:after="120" w:line="480" w:lineRule="auto"/>
         <w:ind w:firstLine="288"/>
       </w:pPr>
-    </w:p>
-    <w:p>
-      <w:pPr>
-        <w:spacing w:after="120" w:line="480" w:lineRule="auto"/>
-        <w:ind w:firstLine="288"/>
-      </w:pPr>
       <w:r>
         <w:lastRenderedPageBreak/>
         <w:t>The AirSTAR facility also incorporates a high-</w:t>
@@ -1862,7 +1973,13 @@
         <w:t xml:space="preserve">. </w:t>
       </w:r>
       <w:r>
-        <w:t>With this capability, AirSTAR provides a common research environment between simulation and flight</w:t>
+        <w:t>With this capability, AirSTAR provides a common research environment</w:t>
+      </w:r>
+      <w:r>
+        <w:t xml:space="preserve"> for both simulation</w:t>
+      </w:r>
+      <w:r>
+        <w:t xml:space="preserve"> and flight</w:t>
       </w:r>
       <w:r>
         <w:t xml:space="preserve">. </w:t>
@@ -1874,7 +1991,13 @@
         <w:t xml:space="preserve">fidelity nonlinear </w:t>
       </w:r>
       <w:r>
-        <w:t>model for the design of</w:t>
+        <w:t>model</w:t>
+      </w:r>
+      <w:r>
+        <w:t xml:space="preserve"> of the GTM vehicle</w:t>
+      </w:r>
+      <w:r>
+        <w:t xml:space="preserve"> for the design of</w:t>
       </w:r>
       <w:r>
         <w:t xml:space="preserve"> the </w:t>
@@ -1966,13 +2089,7 @@
         <w:t>s its primary objective</w:t>
       </w:r>
       <w:r>
-        <w:t xml:space="preserve"> </w:t>
-      </w:r>
-      <w:r>
-        <w:t xml:space="preserve">in </w:t>
-      </w:r>
-      <w:r>
-        <w:t xml:space="preserve">achieving reliable tracking for a variety of tasks with guaranteed stability and robustness in the presence of uncertain dynamics, such as changes due to rapidly varying flight conditions during standard maneuvers, and unexpected failures. </w:t>
+        <w:t xml:space="preserve"> achieving reliable tracking for a variety of tasks with guaranteed stability and robustness in the presence of uncertain dynamics, such as changes due to rapidly varying flight conditions during standard maneuvers, and unexpected failures. </w:t>
       </w:r>
       <w:r>
         <w:t xml:space="preserve">All of these requirements are expected to be </w:t>
@@ -2328,7 +2445,7 @@
           <v:shape id="_x0000_i1025" type="#_x0000_t75" style="width:47.25pt;height:15.75pt" o:ole="">
             <v:imagedata r:id="rId9" o:title=""/>
           </v:shape>
-          <o:OLEObject Type="Embed" ProgID="Equation.DSMT4" ShapeID="_x0000_i1025" DrawAspect="Content" ObjectID="_1407755124" r:id="rId10"/>
+          <o:OLEObject Type="Embed" ProgID="Equation.DSMT4" ShapeID="_x0000_i1025" DrawAspect="Content" ObjectID="_1407851862" r:id="rId10"/>
         </w:object>
       </w:r>
       <w:r>
@@ -2350,7 +2467,7 @@
           <v:shape id="_x0000_i1026" type="#_x0000_t75" style="width:60.75pt;height:15.75pt" o:ole="">
             <v:imagedata r:id="rId11" o:title=""/>
           </v:shape>
-          <o:OLEObject Type="Embed" ProgID="Equation.DSMT4" ShapeID="_x0000_i1026" DrawAspect="Content" ObjectID="_1407755125" r:id="rId12"/>
+          <o:OLEObject Type="Embed" ProgID="Equation.DSMT4" ShapeID="_x0000_i1026" DrawAspect="Content" ObjectID="_1407851863" r:id="rId12"/>
         </w:object>
       </w:r>
       <w:r>
@@ -2364,7 +2481,7 @@
           <v:shape id="_x0000_i1027" type="#_x0000_t75" style="width:58.5pt;height:15.75pt" o:ole="">
             <v:imagedata r:id="rId13" o:title=""/>
           </v:shape>
-          <o:OLEObject Type="Embed" ProgID="Equation.DSMT4" ShapeID="_x0000_i1027" DrawAspect="Content" ObjectID="_1407755126" r:id="rId14"/>
+          <o:OLEObject Type="Embed" ProgID="Equation.DSMT4" ShapeID="_x0000_i1027" DrawAspect="Content" ObjectID="_1407851864" r:id="rId14"/>
         </w:object>
       </w:r>
       <w:r>
@@ -2378,7 +2495,7 @@
           <v:shape id="_x0000_i1028" type="#_x0000_t75" style="width:51pt;height:15.75pt" o:ole="">
             <v:imagedata r:id="rId15" o:title=""/>
           </v:shape>
-          <o:OLEObject Type="Embed" ProgID="Equation.DSMT4" ShapeID="_x0000_i1028" DrawAspect="Content" ObjectID="_1407755127" r:id="rId16"/>
+          <o:OLEObject Type="Embed" ProgID="Equation.DSMT4" ShapeID="_x0000_i1028" DrawAspect="Content" ObjectID="_1407851865" r:id="rId16"/>
         </w:object>
       </w:r>
       <w:r>
@@ -2453,7 +2570,7 @@
           <v:shape id="_x0000_i1029" type="#_x0000_t75" style="width:51.75pt;height:15.75pt" o:ole="">
             <v:imagedata r:id="rId17" o:title=""/>
           </v:shape>
-          <o:OLEObject Type="Embed" ProgID="Equation.DSMT4" ShapeID="_x0000_i1029" DrawAspect="Content" ObjectID="_1407755128" r:id="rId18"/>
+          <o:OLEObject Type="Embed" ProgID="Equation.DSMT4" ShapeID="_x0000_i1029" DrawAspect="Content" ObjectID="_1407851866" r:id="rId18"/>
         </w:object>
       </w:r>
       <w:r>
@@ -2528,7 +2645,7 @@
           <v:shape id="_x0000_i1030" type="#_x0000_t75" style="width:58.5pt;height:15.75pt" o:ole="">
             <v:imagedata r:id="rId19" o:title=""/>
           </v:shape>
-          <o:OLEObject Type="Embed" ProgID="Equation.DSMT4" ShapeID="_x0000_i1030" DrawAspect="Content" ObjectID="_1407755129" r:id="rId20"/>
+          <o:OLEObject Type="Embed" ProgID="Equation.DSMT4" ShapeID="_x0000_i1030" DrawAspect="Content" ObjectID="_1407851867" r:id="rId20"/>
         </w:object>
       </w:r>
       <w:r>
@@ -2556,6 +2673,18 @@
       </w:r>
       <w:r>
         <w:t>s well as the design variables</w:t>
+      </w:r>
+      <w:r>
+        <w:t xml:space="preserve"> (</w:t>
+      </w:r>
+      <w:r>
+        <w:rPr>
+          <w:i/>
+        </w:rPr>
+        <w:t>DV</w:t>
+      </w:r>
+      <w:r>
+        <w:t>)</w:t>
       </w:r>
       <w:r>
         <w:t>, is represented in</w:t>
@@ -2672,7 +2801,7 @@
           <v:shape id="_x0000_i1031" type="#_x0000_t75" style="width:21pt;height:18pt" o:ole="">
             <v:imagedata r:id="rId21" o:title=""/>
           </v:shape>
-          <o:OLEObject Type="Embed" ProgID="Equation.DSMT4" ShapeID="_x0000_i1031" DrawAspect="Content" ObjectID="_1407755130" r:id="rId22"/>
+          <o:OLEObject Type="Embed" ProgID="Equation.DSMT4" ShapeID="_x0000_i1031" DrawAspect="Content" ObjectID="_1407851868" r:id="rId22"/>
         </w:object>
       </w:r>
       <w:r>
@@ -2682,7 +2811,7 @@
         <w:fldChar w:fldCharType="end"/>
       </w:r>
       <w:r>
-        <w:t>);</w:t>
+        <w:t>),</w:t>
       </w:r>
       <w:r>
         <w:t xml:space="preserve"> see </w:t>
@@ -2709,10 +2838,31 @@
         <w:fldChar w:fldCharType="end"/>
       </w:r>
       <w:r>
-        <w:t xml:space="preserve"> illustrating the well-damped phugoid dynamics of the AOA</w:t>
-      </w:r>
-      <w:r>
-        <w:t xml:space="preserve">. This nominal design ensures a time-delay margin of the inner-loop of approximately 85 </w:t>
+        <w:t>.</w:t>
+      </w:r>
+      <w:r>
+        <w:t xml:space="preserve"> The deviation of the AOA response from the commanded step is due to the phugoid mode of the aircraft, which is stable, oscillatory, and slow.</w:t>
+      </w:r>
+      <w:r>
+        <w:t xml:space="preserve"> </w:t>
+      </w:r>
+      <w:r>
+        <w:t xml:space="preserve">This </w:t>
+      </w:r>
+      <w:r>
+        <w:t xml:space="preserve">phugoid </w:t>
+      </w:r>
+      <w:r>
+        <w:t xml:space="preserve">deviation can be easily compensated for by </w:t>
+      </w:r>
+      <w:r>
+        <w:t>an</w:t>
+      </w:r>
+      <w:r>
+        <w:t xml:space="preserve"> autopilot. </w:t>
+      </w:r>
+      <w:r>
+        <w:t xml:space="preserve">This nominal design ensures a time-delay margin of the inner-loop of approximately 85 </w:t>
       </w:r>
       <w:proofErr w:type="spellStart"/>
       <w:r>
@@ -3103,7 +3253,7 @@
                 <v:shape id="_x0000_i1032" type="#_x0000_t75" style="width:13.5pt;height:21pt" o:ole="">
                   <v:imagedata r:id="rId26" o:title=""/>
                 </v:shape>
-                <o:OLEObject Type="Embed" ProgID="Equation.DSMT4" ShapeID="_x0000_i1032" DrawAspect="Content" ObjectID="_1407755131" r:id="rId27"/>
+                <o:OLEObject Type="Embed" ProgID="Equation.DSMT4" ShapeID="_x0000_i1032" DrawAspect="Content" ObjectID="_1407851869" r:id="rId27"/>
               </w:object>
             </w:r>
           </w:p>
@@ -3206,7 +3356,10 @@
         <w:t>II.</w:t>
       </w:r>
       <w:r>
-        <w:t xml:space="preserve">B. </w:t>
+        <w:t>C</w:t>
+      </w:r>
+      <w:r>
+        <w:t xml:space="preserve">. </w:t>
       </w:r>
       <w:r>
         <w:t xml:space="preserve">Multicriteria Optimization </w:t>
@@ -3228,16 +3381,34 @@
         <w:t>T</w:t>
       </w:r>
       <w:r>
-        <w:t xml:space="preserve">he objective of the optimization task is to </w:t>
-      </w:r>
-      <w:r>
-        <w:t xml:space="preserve">find a solution in the multidimensional design variables space </w:t>
+        <w:t xml:space="preserve">he </w:t>
+      </w:r>
+      <w:r>
+        <w:t>objective of the adaptive controller tuning</w:t>
+      </w:r>
+      <w:r>
+        <w:t xml:space="preserve"> task is to </w:t>
+      </w:r>
+      <w:r>
+        <w:t xml:space="preserve">find a solution in the multidimensional </w:t>
+      </w:r>
+      <w:r>
+        <w:t>controller parameters</w:t>
+      </w:r>
+      <w:r>
+        <w:t xml:space="preserve"> space </w:t>
       </w:r>
       <w:r>
         <w:t>that minimizes</w:t>
       </w:r>
       <w:r>
-        <w:t xml:space="preserve"> the difference between the desired and actual responses, while ensuring s</w:t>
+        <w:t xml:space="preserve"> the difference between the desired and actual responses</w:t>
+      </w:r>
+      <w:r>
+        <w:t xml:space="preserve"> of the airplane</w:t>
+      </w:r>
+      <w:r>
+        <w:t>, while ensuring s</w:t>
       </w:r>
       <w:r>
         <w:t xml:space="preserve">atisfactory FQ, desired robustness margins, and </w:t>
@@ -3249,43 +3420,289 @@
         <w:t>actuator activity</w:t>
       </w:r>
       <w:r>
-        <w:t xml:space="preserve">. </w:t>
+        <w:t>.</w:t>
+      </w:r>
+      <w:r>
+        <w:t xml:space="preserve"> It is </w:t>
+      </w:r>
+      <w:r>
+        <w:lastRenderedPageBreak/>
+        <w:t xml:space="preserve">clear </w:t>
+      </w:r>
+      <w:r>
+        <w:t>that the task belongs to the class of multicriteria optimization.</w:t>
+      </w:r>
+      <w:r>
+        <w:t xml:space="preserve"> </w:t>
+      </w:r>
+      <w:r>
+        <w:t xml:space="preserve">A general multi-objective design problem can be posed as follows. </w:t>
+      </w:r>
+      <w:r>
+        <w:t xml:space="preserve">Minimize a vector </w:t>
+      </w:r>
+      <w:r>
+        <w:rPr>
+          <w:position w:val="-10"/>
+        </w:rPr>
+        <w:object w:dxaOrig="520" w:dyaOrig="320">
+          <v:shape id="_x0000_i1062" type="#_x0000_t75" style="width:26.25pt;height:15.75pt" o:ole="">
+            <v:imagedata r:id="rId28" o:title=""/>
+          </v:shape>
+          <o:OLEObject Type="Embed" ProgID="Equation.DSMT4" ShapeID="_x0000_i1062" DrawAspect="Content" ObjectID="_1407851870" r:id="rId29"/>
+        </w:object>
+      </w:r>
+      <w:r>
+        <w:t xml:space="preserve">of </w:t>
+      </w:r>
+      <w:r>
+        <w:rPr>
+          <w:position w:val="-6"/>
+        </w:rPr>
+        <w:object w:dxaOrig="200" w:dyaOrig="279">
+          <v:shape id="_x0000_i1072" type="#_x0000_t75" style="width:9.75pt;height:14.25pt" o:ole="">
+            <v:imagedata r:id="rId30" o:title=""/>
+          </v:shape>
+          <o:OLEObject Type="Embed" ProgID="Equation.DSMT4" ShapeID="_x0000_i1072" DrawAspect="Content" ObjectID="_1407851871" r:id="rId31"/>
+        </w:object>
+      </w:r>
+      <w:r>
+        <w:t xml:space="preserve"> </w:t>
+      </w:r>
+      <w:r>
+        <w:t xml:space="preserve">objective functions </w:t>
+      </w:r>
+      <w:r>
+        <w:rPr>
+          <w:position w:val="-12"/>
+        </w:rPr>
+        <w:object w:dxaOrig="600" w:dyaOrig="360">
+          <v:shape id="_x0000_i1070" type="#_x0000_t75" style="width:30pt;height:18pt" o:ole="">
+            <v:imagedata r:id="rId32" o:title=""/>
+          </v:shape>
+          <o:OLEObject Type="Embed" ProgID="Equation.DSMT4" ShapeID="_x0000_i1070" DrawAspect="Content" ObjectID="_1407851872" r:id="rId33"/>
+        </w:object>
       </w:r>
     </w:p>
     <w:p>
       <w:pPr>
         <w:pStyle w:val="Text"/>
         <w:spacing w:line="480" w:lineRule="auto"/>
-      </w:pPr>
-      <w:proofErr w:type="spellStart"/>
-      <w:r>
-        <w:lastRenderedPageBreak/>
-        <w:t>X</w:t>
-      </w:r>
-      <w:r>
-        <w:t>xxxxxxxxxxxx</w:t>
-      </w:r>
-      <w:proofErr w:type="spellEnd"/>
-      <w:r>
-        <w:t xml:space="preserve"> JUSTIFY the CHOICE of the METHOD </w:t>
-      </w:r>
-      <w:proofErr w:type="spellStart"/>
-      <w:r>
-        <w:t>xxxxxxxxxxxxxxxx</w:t>
-      </w:r>
-      <w:proofErr w:type="spellEnd"/>
+        <w:jc w:val="center"/>
+      </w:pPr>
+      <w:r>
+        <w:rPr>
+          <w:position w:val="-18"/>
+        </w:rPr>
+        <w:object w:dxaOrig="3300" w:dyaOrig="480">
+          <v:shape id="_x0000_i1068" type="#_x0000_t75" style="width:165pt;height:24pt" o:ole="">
+            <v:imagedata r:id="rId34" o:title=""/>
+          </v:shape>
+          <o:OLEObject Type="Embed" ProgID="Equation.DSMT4" ShapeID="_x0000_i1068" DrawAspect="Content" ObjectID="_1407851873" r:id="rId35"/>
+        </w:object>
+      </w:r>
     </w:p>
     <w:p>
       <w:pPr>
         <w:pStyle w:val="Text"/>
-        <w:numPr>
-          <w:ilvl w:val="0"/>
-          <w:numId w:val="46"/>
-        </w:numPr>
         <w:spacing w:line="480" w:lineRule="auto"/>
-      </w:pPr>
-      <w:r>
-        <w:t>One purpose is to make these tradeoffs visible.</w:t>
+        <w:ind w:firstLine="0"/>
+      </w:pPr>
+      <w:proofErr w:type="gramStart"/>
+      <w:r>
+        <w:t>subject</w:t>
+      </w:r>
+      <w:proofErr w:type="gramEnd"/>
+      <w:r>
+        <w:t xml:space="preserve"> to </w:t>
+      </w:r>
+      <w:r>
+        <w:rPr>
+          <w:position w:val="-12"/>
+        </w:rPr>
+        <w:object w:dxaOrig="2200" w:dyaOrig="360">
+          <v:shape id="_x0000_i1069" type="#_x0000_t75" style="width:110.25pt;height:18pt" o:ole="">
+            <v:imagedata r:id="rId36" o:title=""/>
+          </v:shape>
+          <o:OLEObject Type="Embed" ProgID="Equation.DSMT4" ShapeID="_x0000_i1069" DrawAspect="Content" ObjectID="_1407851874" r:id="rId37"/>
+        </w:object>
+      </w:r>
+      <w:r>
+        <w:t xml:space="preserve"> and</w:t>
+      </w:r>
+      <w:r>
+        <w:rPr>
+          <w:position w:val="-14"/>
+        </w:rPr>
+        <w:object w:dxaOrig="2079" w:dyaOrig="380">
+          <v:shape id="_x0000_i1071" type="#_x0000_t75" style="width:104.25pt;height:18.75pt" o:ole="">
+            <v:imagedata r:id="rId38" o:title=""/>
+          </v:shape>
+          <o:OLEObject Type="Embed" ProgID="Equation.DSMT4" ShapeID="_x0000_i1071" DrawAspect="Content" ObjectID="_1407851875" r:id="rId39"/>
+        </w:object>
+      </w:r>
+      <w:r>
+        <w:t xml:space="preserve">, </w:t>
+      </w:r>
+      <w:r>
+        <w:t xml:space="preserve">where </w:t>
+      </w:r>
+      <w:r>
+        <w:rPr>
+          <w:position w:val="-6"/>
+        </w:rPr>
+        <w:object w:dxaOrig="260" w:dyaOrig="220">
+          <v:shape id="_x0000_i1059" type="#_x0000_t75" style="width:12.75pt;height:11.25pt" o:ole="">
+            <v:imagedata r:id="rId40" o:title=""/>
+          </v:shape>
+          <o:OLEObject Type="Embed" ProgID="Equation.DSMT4" ShapeID="_x0000_i1059" DrawAspect="Content" ObjectID="_1407851876" r:id="rId41"/>
+        </w:object>
+      </w:r>
+      <w:r>
+        <w:t xml:space="preserve">is the number of inequality constraints, </w:t>
+      </w:r>
+      <w:r>
+        <w:rPr>
+          <w:position w:val="-6"/>
+        </w:rPr>
+        <w:object w:dxaOrig="180" w:dyaOrig="220">
+          <v:shape id="_x0000_i1060" type="#_x0000_t75" style="width:9pt;height:11.25pt" o:ole="">
+            <v:imagedata r:id="rId42" o:title=""/>
+          </v:shape>
+          <o:OLEObject Type="Embed" ProgID="Equation.DSMT4" ShapeID="_x0000_i1060" DrawAspect="Content" ObjectID="_1407851877" r:id="rId43"/>
+        </w:object>
+      </w:r>
+      <w:r>
+        <w:t xml:space="preserve">is the number of equality constraints, and </w:t>
+      </w:r>
+      <w:r>
+        <w:rPr>
+          <w:position w:val="-4"/>
+        </w:rPr>
+        <w:object w:dxaOrig="680" w:dyaOrig="300">
+          <v:shape id="_x0000_i1061" type="#_x0000_t75" style="width:33.75pt;height:15pt" o:ole="">
+            <v:imagedata r:id="rId44" o:title=""/>
+          </v:shape>
+          <o:OLEObject Type="Embed" ProgID="Equation.DSMT4" ShapeID="_x0000_i1061" DrawAspect="Content" ObjectID="_1407851878" r:id="rId45"/>
+        </w:object>
+      </w:r>
+      <w:r>
+        <w:t>is a vector of design variables.</w:t>
+      </w:r>
+      <w:r>
+        <w:t xml:space="preserve"> The feasible solution </w:t>
+      </w:r>
+      <w:r>
+        <w:t xml:space="preserve">set </w:t>
+      </w:r>
+      <w:r>
+        <w:rPr>
+          <w:position w:val="-4"/>
+        </w:rPr>
+        <w:object w:dxaOrig="260" w:dyaOrig="260">
+          <v:shape id="_x0000_i1065" type="#_x0000_t75" style="width:12.75pt;height:12.75pt" o:ole="">
+            <v:imagedata r:id="rId46" o:title=""/>
+          </v:shape>
+          <o:OLEObject Type="Embed" ProgID="Equation.DSMT4" ShapeID="_x0000_i1065" DrawAspect="Content" ObjectID="_1407851879" r:id="rId47"/>
+        </w:object>
+      </w:r>
+      <w:r>
+        <w:t>is</w:t>
+      </w:r>
+      <w:r>
+        <w:t xml:space="preserve"> defined as </w:t>
+      </w:r>
+      <w:r>
+        <w:rPr>
+          <w:position w:val="-12"/>
+        </w:rPr>
+        <w:object w:dxaOrig="2540" w:dyaOrig="360">
+          <v:shape id="_x0000_i1063" type="#_x0000_t75" style="width:126.75pt;height:18pt" o:ole="">
+            <v:imagedata r:id="rId48" o:title=""/>
+          </v:shape>
+          <o:OLEObject Type="Embed" ProgID="Equation.DSMT4" ShapeID="_x0000_i1063" DrawAspect="Content" ObjectID="_1407851880" r:id="rId49"/>
+        </w:object>
+      </w:r>
+      <w:proofErr w:type="spellStart"/>
+      <w:proofErr w:type="gramStart"/>
+      <w:r>
+        <w:t>and</w:t>
+      </w:r>
+      <w:proofErr w:type="spellEnd"/>
+      <w:r>
+        <w:t xml:space="preserve"> </w:t>
+      </w:r>
+      <w:proofErr w:type="gramEnd"/>
+      <w:r>
+        <w:rPr>
+          <w:position w:val="-14"/>
+        </w:rPr>
+        <w:object w:dxaOrig="2160" w:dyaOrig="380">
+          <v:shape id="_x0000_i1064" type="#_x0000_t75" style="width:108pt;height:18.75pt" o:ole="">
+            <v:imagedata r:id="rId50" o:title=""/>
+          </v:shape>
+          <o:OLEObject Type="Embed" ProgID="Equation.DSMT4" ShapeID="_x0000_i1064" DrawAspect="Content" ObjectID="_1407851881" r:id="rId51"/>
+        </w:object>
+      </w:r>
+      <w:r>
+        <w:t xml:space="preserve">, and the feasible criterion space </w:t>
+      </w:r>
+      <w:r>
+        <w:rPr>
+          <w:position w:val="-4"/>
+        </w:rPr>
+        <w:object w:dxaOrig="240" w:dyaOrig="260">
+          <v:shape id="_x0000_i1067" type="#_x0000_t75" style="width:12pt;height:12.75pt" o:ole="">
+            <v:imagedata r:id="rId52" o:title=""/>
+          </v:shape>
+          <o:OLEObject Type="Embed" ProgID="Equation.DSMT4" ShapeID="_x0000_i1067" DrawAspect="Content" ObjectID="_1407851882" r:id="rId53"/>
+        </w:object>
+      </w:r>
+      <w:r>
+        <w:t xml:space="preserve"> </w:t>
+      </w:r>
+      <w:r>
+        <w:t xml:space="preserve">(also called attainable set) </w:t>
+      </w:r>
+      <w:r>
+        <w:t xml:space="preserve">is defined as the set </w:t>
+      </w:r>
+      <w:r>
+        <w:rPr>
+          <w:position w:val="-10"/>
+        </w:rPr>
+        <w:object w:dxaOrig="1359" w:dyaOrig="320">
+          <v:shape id="_x0000_i1066" type="#_x0000_t75" style="width:68.25pt;height:15.75pt" o:ole="">
+            <v:imagedata r:id="rId54" o:title=""/>
+          </v:shape>
+          <o:OLEObject Type="Embed" ProgID="Equation.DSMT4" ShapeID="_x0000_i1066" DrawAspect="Content" ObjectID="_1407851883" r:id="rId55"/>
+        </w:object>
+      </w:r>
+      <w:r>
+        <w:t xml:space="preserve">. Feasibility </w:t>
+      </w:r>
+      <w:r>
+        <w:t xml:space="preserve">of a design vector </w:t>
+      </w:r>
+      <w:r>
+        <w:rPr>
+          <w:position w:val="-4"/>
+        </w:rPr>
+        <w:object w:dxaOrig="200" w:dyaOrig="200">
+          <v:shape id="_x0000_i1073" type="#_x0000_t75" style="width:9.75pt;height:9.75pt" o:ole="">
+            <v:imagedata r:id="rId56" o:title=""/>
+          </v:shape>
+          <o:OLEObject Type="Embed" ProgID="Equation.DSMT4" ShapeID="_x0000_i1073" DrawAspect="Content" ObjectID="_1407851884" r:id="rId57"/>
+        </w:object>
+      </w:r>
+      <w:r>
+        <w:t xml:space="preserve"> </w:t>
+      </w:r>
+      <w:r>
+        <w:t>implies that no constraint is violated.</w:t>
+      </w:r>
+      <w:r>
+        <w:t xml:space="preserve"> Attainability of a criteria vector implies that a point in the criterion space maps to a unique point in the design space. Optimality of solutions is defined in terms of Pareto dominance; the Pareto set consists of solutions that are not dominated by any other solutions. For more details on the fundamental definitions and properties of the Pareto optimality an interested reader is referred to the monograph [7].</w:t>
       </w:r>
     </w:p>
     <w:p>
@@ -3294,82 +3711,16 @@
         <w:spacing w:line="480" w:lineRule="auto"/>
       </w:pPr>
       <w:r>
-        <w:t>The optimization methodology proposed in this work contains t</w:t>
-      </w:r>
-      <w:r>
-        <w:t xml:space="preserve">wo steps. First, taking the prototype solution as a reference design, the PSI method is used for the construction of the </w:t>
-      </w:r>
-      <w:r>
-        <w:rPr>
-          <w:i/>
-        </w:rPr>
-        <w:t>feasible solution set</w:t>
-      </w:r>
-      <w:r>
-        <w:t xml:space="preserve"> and for determining a direction of improvement for the design of the FCS.</w:t>
-      </w:r>
-      <w:r>
-        <w:t xml:space="preserve"> This first step is based on a reduced and relaxed set of criteria and constraints.</w:t>
-      </w:r>
-      <w:r>
-        <w:t xml:space="preserve"> Then,</w:t>
-      </w:r>
-      <w:r>
-        <w:t xml:space="preserve"> at a second stage,</w:t>
-      </w:r>
-      <w:r>
-        <w:t xml:space="preserve"> the PSI method is again used to determine an </w:t>
-      </w:r>
-      <w:r>
-        <w:rPr>
-          <w:i/>
-        </w:rPr>
-        <w:t>optimal design</w:t>
-      </w:r>
-      <w:r>
-        <w:t xml:space="preserve"> that satisfies an extended set of performance and robustness constraints and improves the initial reference prototype.</w:t>
-      </w:r>
-    </w:p>
-    <w:p>
-      <w:pPr>
-        <w:spacing w:after="120" w:line="480" w:lineRule="auto"/>
-        <w:ind w:firstLine="288"/>
-      </w:pPr>
-      <w:r>
-        <w:t>The architecture of the optimization framework is presented next in</w:t>
+        <w:t xml:space="preserve">The </w:t>
+      </w:r>
+      <w:r>
+        <w:t>task</w:t>
+      </w:r>
+      <w:r>
+        <w:t xml:space="preserve"> of the</w:t>
       </w:r>
       <w:r>
         <w:t xml:space="preserve"> </w:t>
-      </w:r>
-      <w:r>
-        <w:fldChar w:fldCharType="begin"/>
-      </w:r>
-      <w:r>
-        <w:instrText xml:space="preserve"> REF _Ref333584776 \h </w:instrText>
-      </w:r>
-      <w:r>
-        <w:fldChar w:fldCharType="separate"/>
-      </w:r>
-      <w:r>
-        <w:t xml:space="preserve">Figure </w:t>
-      </w:r>
-      <w:r>
-        <w:rPr>
-          <w:noProof/>
-        </w:rPr>
-        <w:t>4</w:t>
-      </w:r>
-      <w:r>
-        <w:fldChar w:fldCharType="end"/>
-      </w:r>
-      <w:r>
-        <w:t>. The framework</w:t>
-      </w:r>
-      <w:r>
-        <w:t xml:space="preserve"> </w:t>
-      </w:r>
-      <w:r>
-        <w:t xml:space="preserve">integrates the AirSTAR model and the </w:t>
       </w:r>
       <w:r>
         <w:rPr>
@@ -3386,23 +3737,309 @@
         <w:t>1</w:t>
       </w:r>
       <w:r>
-        <w:t xml:space="preserve"> adaptive controller both implemented in Simulink, the criteria calculating scripts implemented in MatLab, and the PSI method implemented by the MOVI software. Convenience of the environment enables utilizing the capabilities of the high</w:t>
+        <w:t xml:space="preserve"> adaptive controller</w:t>
+      </w:r>
+      <w:r>
+        <w:t xml:space="preserve"> optimization consists of a mixture of numerical simulation (GTM aircraft) and analytical calculations (</w:t>
+      </w:r>
+      <w:r>
+        <w:t>adaptive controller</w:t>
+      </w:r>
+      <w:r>
+        <w:t xml:space="preserve"> design and its </w:t>
+      </w:r>
+      <w:r>
+        <w:t xml:space="preserve">performance </w:t>
+      </w:r>
+      <w:r>
+        <w:t>metrics) where there is no easy way of calculating derivatives of the objective functions. Therefore, non-gradient optimization method is a better candidate for the problem</w:t>
+      </w:r>
+      <w:r>
+        <w:t>; another important advantage of these methods is that they are more likely to find global optima and not to be stuck on local one as the gradient methods might do</w:t>
+      </w:r>
+      <w:r>
+        <w:t xml:space="preserve">. The classification of numerous </w:t>
+      </w:r>
+      <w:r>
+        <w:t xml:space="preserve">non-gradient </w:t>
+      </w:r>
+      <w:r>
+        <w:t xml:space="preserve">methods </w:t>
+      </w:r>
+      <w:r>
+        <w:t xml:space="preserve">[XXX] </w:t>
+      </w:r>
+      <w:r>
+        <w:t>designed to tackle this kind of problem is based on the stage when the decision making process applies</w:t>
+      </w:r>
+      <w:r>
+        <w:t xml:space="preserve"> (articulates)</w:t>
+      </w:r>
+      <w:r>
+        <w:t xml:space="preserve"> the preferences on the objectives: never, before, during or after the actual optimization process. In contrast to </w:t>
+      </w:r>
+      <w:r>
+        <w:t>many</w:t>
+      </w:r>
+      <w:r>
+        <w:t xml:space="preserve"> of the existing </w:t>
+      </w:r>
+      <w:r>
+        <w:t xml:space="preserve">approaches the </w:t>
+      </w:r>
+      <w:r>
+        <w:t>PSI</w:t>
+      </w:r>
+      <w:r>
+        <w:t xml:space="preserve"> method enables a very powerful </w:t>
+      </w:r>
+      <w:r>
+        <w:t xml:space="preserve">progressive articulation of preferences that is enabled via a </w:t>
+      </w:r>
+      <w:r>
+        <w:t>“dialog” with the designer thus essentially enabling the combination of best features of all four major categories.</w:t>
+      </w:r>
+      <w:r>
+        <w:t xml:space="preserve"> The key advantages of this approach are: (i) there is no need for ‘a priori’ preference information; (ii) only local preference information is needed; (iii) it is a learning process where the decision making improves the understanding of the problem</w:t>
+      </w:r>
+      <w:r>
+        <w:t xml:space="preserve"> thus</w:t>
+      </w:r>
+      <w:r>
+        <w:t xml:space="preserve"> mak</w:t>
+      </w:r>
+      <w:r>
+        <w:t>ing</w:t>
+      </w:r>
+      <w:r>
+        <w:t xml:space="preserve"> these tradeoffs visible.</w:t>
+      </w:r>
+      <w:r>
+        <w:t xml:space="preserve"> The disadvantages are</w:t>
+      </w:r>
+      <w:r>
+        <w:t xml:space="preserve">: (i) the solutions </w:t>
+      </w:r>
+      <w:r>
+        <w:lastRenderedPageBreak/>
+        <w:t>depend on how well the preferences are articulated; (ii) the required computational effort is high and depends on the complexity of the underlying problem. Another significant advantage that is worth mentioni</w:t>
+      </w:r>
+      <w:r>
+        <w:t xml:space="preserve">ng here is that the PSI method </w:t>
+      </w:r>
+      <w:r>
+        <w:t xml:space="preserve">accounts for a possibility of computational instability of the Pareto-optimal set when even small errors in the criteria </w:t>
+      </w:r>
+      <w:r>
+        <w:rPr>
+          <w:position w:val="-10"/>
+        </w:rPr>
+        <w:object w:dxaOrig="520" w:dyaOrig="320">
+          <v:shape id="_x0000_i1074" type="#_x0000_t75" style="width:26.25pt;height:15.75pt" o:ole="">
+            <v:imagedata r:id="rId28" o:title=""/>
+          </v:shape>
+          <o:OLEObject Type="Embed" ProgID="Equation.DSMT4" ShapeID="_x0000_i1074" DrawAspect="Content" ObjectID="_1407851885" r:id="rId58"/>
+        </w:object>
+      </w:r>
+      <w:r>
+        <w:t xml:space="preserve"> may lead to drastic change of the feasible solution set </w:t>
+      </w:r>
+      <w:r>
+        <w:rPr>
+          <w:position w:val="-4"/>
+        </w:rPr>
+        <w:object w:dxaOrig="260" w:dyaOrig="260">
+          <v:shape id="_x0000_i1075" type="#_x0000_t75" style="width:12.75pt;height:12.75pt" o:ole="">
+            <v:imagedata r:id="rId46" o:title=""/>
+          </v:shape>
+          <o:OLEObject Type="Embed" ProgID="Equation.DSMT4" ShapeID="_x0000_i1075" DrawAspect="Content" ObjectID="_1407851886" r:id="rId59"/>
+        </w:object>
+      </w:r>
+      <w:r>
+        <w:t>.</w:t>
+      </w:r>
+      <w:r>
+        <w:t xml:space="preserve"> For problems which are neither linear nor concave, the key methods for the Pareto</w:t>
       </w:r>
       <w:r>
         <w:t>-</w:t>
       </w:r>
       <w:r>
-        <w:t xml:space="preserve">fidelity nonlinear simulation, ease of control </w:t>
-      </w:r>
-      <w:r>
-        <w:t xml:space="preserve">design and </w:t>
-      </w:r>
-      <w:r>
-        <w:t>implementation and the vast set of features of the MOVI package implementing the PSI method.</w:t>
+        <w:t>optimality utilize two major approaches: (a) minimization of various function representing specific metrics (</w:t>
+      </w:r>
+      <w:r>
+        <w:t>for example Hausdorf,</w:t>
+      </w:r>
+      <w:r>
+        <w:t xml:space="preserve"> see [7]), and (b) covering of the feasible solution set with subsets of a specific shape (cubes, spheres</w:t>
+      </w:r>
+      <w:r>
+        <w:t>, etc</w:t>
+      </w:r>
+      <w:r>
+        <w:t>). PSI method falls within the second category, thus it employs uniformly distributed s</w:t>
+      </w:r>
+      <w:r>
+        <w:t>equences of points which guarantee the fastest convergence to the Pareto optimal approximation. In particular, the LP-tau sequences are used as a sampling mechanism to cover the design variable space. Without delving into details of the PSI realization, an interested reader is referred to [7] for the essential information about the approach. In turn, a</w:t>
+      </w:r>
+      <w:r>
+        <w:t xml:space="preserve"> cho</w:t>
+      </w:r>
+      <w:r>
+        <w:t>ice of</w:t>
+      </w:r>
+      <w:r>
+        <w:t xml:space="preserve"> an </w:t>
+      </w:r>
+      <w:r>
+        <w:t xml:space="preserve">appropriate </w:t>
+      </w:r>
+      <w:r>
+        <w:t>method</w:t>
+      </w:r>
+      <w:r>
+        <w:t xml:space="preserve"> of the multi-objective optimization for both the gradient based and non-gradient based approaches is </w:t>
+      </w:r>
+      <w:r>
+        <w:t>discussed in</w:t>
+      </w:r>
+      <w:r>
+        <w:t xml:space="preserve"> the most recent </w:t>
+      </w:r>
+      <w:r>
+        <w:t xml:space="preserve">survey publications </w:t>
+      </w:r>
+      <w:r>
+        <w:t xml:space="preserve">[]. Along with the monograph [7] they provide a comprehensive review of the development in the field as well as provide </w:t>
+      </w:r>
+      <w:r>
+        <w:t xml:space="preserve">some explicit </w:t>
+      </w:r>
+      <w:r>
+        <w:t>formal guidelines on the choice of the most suitable method.</w:t>
       </w:r>
     </w:p>
     <w:p>
       <w:pPr>
+        <w:pStyle w:val="Text"/>
+        <w:spacing w:line="480" w:lineRule="auto"/>
+      </w:pPr>
+      <w:r>
+        <w:t xml:space="preserve">The </w:t>
+      </w:r>
+      <w:r>
+        <w:t xml:space="preserve">PSI-based </w:t>
+      </w:r>
+      <w:r>
+        <w:t>optimization methodology proposed in this work contains t</w:t>
+      </w:r>
+      <w:r>
+        <w:t xml:space="preserve">wo steps. First, taking the prototype solution as a reference design, the PSI method is used for the construction of the </w:t>
+      </w:r>
+      <w:r>
+        <w:rPr>
+          <w:i/>
+        </w:rPr>
+        <w:t>feasible solution set</w:t>
+      </w:r>
+      <w:r>
+        <w:t xml:space="preserve"> and for determining a direction of improvement for the design of the FCS.</w:t>
+      </w:r>
+      <w:r>
+        <w:t xml:space="preserve"> This first step is based on a reduced and relaxed set of criteria and constraints.</w:t>
+      </w:r>
+      <w:r>
+        <w:t xml:space="preserve"> Then,</w:t>
+      </w:r>
+      <w:r>
+        <w:t xml:space="preserve"> at a second stage,</w:t>
+      </w:r>
+      <w:r>
+        <w:t xml:space="preserve"> the PSI method is again used to determine an </w:t>
+      </w:r>
+      <w:r>
+        <w:rPr>
+          <w:i/>
+        </w:rPr>
+        <w:t>optimal design</w:t>
+      </w:r>
+      <w:r>
+        <w:t xml:space="preserve"> that satisfies an extended set of performance and robustness constraints and improves the initial reference prototype.</w:t>
+      </w:r>
+    </w:p>
+    <w:p>
+      <w:pPr>
+        <w:spacing w:after="120" w:line="480" w:lineRule="auto"/>
+        <w:ind w:firstLine="288"/>
+      </w:pPr>
+      <w:r>
+        <w:t>The architecture of the optimization framework is presented next in</w:t>
+      </w:r>
+      <w:r>
+        <w:t xml:space="preserve"> </w:t>
+      </w:r>
+      <w:r>
+        <w:fldChar w:fldCharType="begin"/>
+      </w:r>
+      <w:r>
+        <w:instrText xml:space="preserve"> REF _Ref333584776 \h </w:instrText>
+      </w:r>
+      <w:r>
+        <w:fldChar w:fldCharType="separate"/>
+      </w:r>
+      <w:r>
+        <w:t xml:space="preserve">Figure </w:t>
+      </w:r>
+      <w:r>
+        <w:rPr>
+          <w:noProof/>
+        </w:rPr>
+        <w:t>4</w:t>
+      </w:r>
+      <w:r>
+        <w:fldChar w:fldCharType="end"/>
+      </w:r>
+      <w:r>
+        <w:t>. The framework</w:t>
+      </w:r>
+      <w:r>
+        <w:t xml:space="preserve"> </w:t>
+      </w:r>
+      <w:r>
+        <w:t xml:space="preserve">integrates the AirSTAR model and the </w:t>
+      </w:r>
+      <w:r>
+        <w:rPr>
+          <w:rFonts w:ascii="Monotype Corsiva" w:hAnsi="Monotype Corsiva" w:cs="Monotype Corsiva"/>
+          <w:sz w:val="28"/>
+          <w:szCs w:val="28"/>
+        </w:rPr>
+        <w:t>L</w:t>
+      </w:r>
+      <w:r>
+        <w:rPr>
+          <w:vertAlign w:val="subscript"/>
+        </w:rPr>
+        <w:t>1</w:t>
+      </w:r>
+      <w:r>
+        <w:t xml:space="preserve"> adaptive controller both implemented in Simulink, the criteria calculating scripts implemented in MatLab, and the PSI method implemented by the MOVI software. Convenience of the environment enables utilizing the capabilities of the high</w:t>
+      </w:r>
+      <w:r>
+        <w:t>-</w:t>
+      </w:r>
+      <w:r>
+        <w:t xml:space="preserve">fidelity nonlinear simulation, ease of control </w:t>
+      </w:r>
+      <w:r>
+        <w:t xml:space="preserve">design and </w:t>
+      </w:r>
+      <w:r>
+        <w:t>implementation and the vast set of features of the MOVI package implementing the PSI method.</w:t>
+      </w:r>
+    </w:p>
+    <w:p>
+      <w:pPr>
         <w:keepNext/>
         <w:ind w:left="360"/>
       </w:pPr>
@@ -3410,6 +4047,7 @@
         <w:rPr>
           <w:noProof/>
         </w:rPr>
+        <w:lastRenderedPageBreak/>
         <w:drawing>
           <wp:inline distT="0" distB="0" distL="0" distR="0">
             <wp:extent cx="4772025" cy="2085975"/>
@@ -3428,7 +4066,7 @@
                     </pic:cNvPicPr>
                   </pic:nvPicPr>
                   <pic:blipFill>
-                    <a:blip r:embed="rId28"/>
+                    <a:blip r:embed="rId60"/>
                     <a:srcRect/>
                     <a:stretch>
                       <a:fillRect/>
@@ -3529,7 +4167,6 @@
         <w:spacing w:line="480" w:lineRule="auto"/>
       </w:pPr>
       <w:r>
-        <w:lastRenderedPageBreak/>
         <w:t>We note that, a</w:t>
       </w:r>
       <w:r>
@@ -3703,6 +4340,7 @@
         <w:pStyle w:val="Heading5"/>
       </w:pPr>
       <w:r>
+        <w:lastRenderedPageBreak/>
         <w:t>Design Variables</w:t>
       </w:r>
     </w:p>
@@ -4121,7 +4759,6 @@
         <w:ind w:firstLine="288"/>
       </w:pPr>
       <w:r>
-        <w:lastRenderedPageBreak/>
         <w:t>Criteria and Pseudo-Criteria</w:t>
       </w:r>
     </w:p>
@@ -4290,7 +4927,11 @@
         <w:t>1</w:t>
       </w:r>
       <w:r>
-        <w:t xml:space="preserve"> FCS, the set of metrics used in this study are mainly based on the (time-domain) longitudinal response of the GTM with the </w:t>
+        <w:t xml:space="preserve"> FCS, the set of metrics used in this study are mainly based on the (time-domain) longitudinal response of the GTM </w:t>
+      </w:r>
+      <w:r>
+        <w:lastRenderedPageBreak/>
+        <w:t xml:space="preserve">with the </w:t>
       </w:r>
       <w:r>
         <w:rPr>
@@ -4480,9 +5121,9 @@
         </w:rPr>
         <w:object w:dxaOrig="240" w:dyaOrig="220">
           <v:shape id="_x0000_i1033" type="#_x0000_t75" style="width:12.75pt;height:11.25pt" o:ole="">
-            <v:imagedata r:id="rId29" o:title=""/>
+            <v:imagedata r:id="rId61" o:title=""/>
           </v:shape>
-          <o:OLEObject Type="Embed" ProgID="Equation.DSMT4" ShapeID="_x0000_i1033" DrawAspect="Content" ObjectID="_1407755132" r:id="rId30"/>
+          <o:OLEObject Type="Embed" ProgID="Equation.DSMT4" ShapeID="_x0000_i1033" DrawAspect="Content" ObjectID="_1407851887" r:id="rId62"/>
         </w:object>
       </w:r>
       <w:r>
@@ -4500,9 +5141,9 @@
         </w:rPr>
         <w:object w:dxaOrig="420" w:dyaOrig="360">
           <v:shape id="_x0000_i1034" type="#_x0000_t75" style="width:21pt;height:18pt" o:ole="">
-            <v:imagedata r:id="rId31" o:title=""/>
+            <v:imagedata r:id="rId63" o:title=""/>
           </v:shape>
-          <o:OLEObject Type="Embed" ProgID="Equation.DSMT4" ShapeID="_x0000_i1034" DrawAspect="Content" ObjectID="_1407755133" r:id="rId32"/>
+          <o:OLEObject Type="Embed" ProgID="Equation.DSMT4" ShapeID="_x0000_i1034" DrawAspect="Content" ObjectID="_1407851888" r:id="rId64"/>
         </w:object>
       </w:r>
       <w:r>
@@ -4526,9 +5167,9 @@
         </w:rPr>
         <w:object w:dxaOrig="460" w:dyaOrig="360">
           <v:shape id="_x0000_i1035" type="#_x0000_t75" style="width:24pt;height:18pt" o:ole="">
-            <v:imagedata r:id="rId33" o:title=""/>
+            <v:imagedata r:id="rId65" o:title=""/>
           </v:shape>
-          <o:OLEObject Type="Embed" ProgID="Equation.DSMT4" ShapeID="_x0000_i1035" DrawAspect="Content" ObjectID="_1407755134" r:id="rId34"/>
+          <o:OLEObject Type="Embed" ProgID="Equation.DSMT4" ShapeID="_x0000_i1035" DrawAspect="Content" ObjectID="_1407851889" r:id="rId66"/>
         </w:object>
       </w:r>
       <w:r>
@@ -4558,16 +5199,15 @@
         </w:rPr>
         <w:object w:dxaOrig="420" w:dyaOrig="360">
           <v:shape id="_x0000_i1036" type="#_x0000_t75" style="width:21pt;height:18pt" o:ole="">
-            <v:imagedata r:id="rId35" o:title=""/>
+            <v:imagedata r:id="rId67" o:title=""/>
           </v:shape>
-          <o:OLEObject Type="Embed" ProgID="Equation.DSMT4" ShapeID="_x0000_i1036" DrawAspect="Content" ObjectID="_1407755135" r:id="rId36"/>
+          <o:OLEObject Type="Embed" ProgID="Equation.DSMT4" ShapeID="_x0000_i1036" DrawAspect="Content" ObjectID="_1407851890" r:id="rId68"/>
         </w:object>
       </w:r>
       <w:r>
         <w:t xml:space="preserve">is the </w:t>
       </w:r>
       <w:r>
-        <w:lastRenderedPageBreak/>
         <w:t>AOSS</w:t>
       </w:r>
       <w:r>
@@ -4579,9 +5219,9 @@
         </w:rPr>
         <w:object w:dxaOrig="420" w:dyaOrig="360">
           <v:shape id="_x0000_i1037" type="#_x0000_t75" style="width:21pt;height:18pt" o:ole="">
-            <v:imagedata r:id="rId37" o:title=""/>
+            <v:imagedata r:id="rId69" o:title=""/>
           </v:shape>
-          <o:OLEObject Type="Embed" ProgID="Equation.DSMT4" ShapeID="_x0000_i1037" DrawAspect="Content" ObjectID="_1407755136" r:id="rId38"/>
+          <o:OLEObject Type="Embed" ProgID="Equation.DSMT4" ShapeID="_x0000_i1037" DrawAspect="Content" ObjectID="_1407851891" r:id="rId70"/>
         </w:object>
       </w:r>
       <w:r>
@@ -4630,9 +5270,9 @@
         </w:rPr>
         <w:object w:dxaOrig="260" w:dyaOrig="360">
           <v:shape id="_x0000_i1038" type="#_x0000_t75" style="width:12.75pt;height:18pt" o:ole="">
-            <v:imagedata r:id="rId39" o:title=""/>
+            <v:imagedata r:id="rId71" o:title=""/>
           </v:shape>
-          <o:OLEObject Type="Embed" ProgID="Equation.DSMT4" ShapeID="_x0000_i1038" DrawAspect="Content" ObjectID="_1407755137" r:id="rId40"/>
+          <o:OLEObject Type="Embed" ProgID="Equation.DSMT4" ShapeID="_x0000_i1038" DrawAspect="Content" ObjectID="_1407851892" r:id="rId72"/>
         </w:object>
       </w:r>
       <w:r>
@@ -4653,9 +5293,9 @@
         </w:rPr>
         <w:object w:dxaOrig="220" w:dyaOrig="360">
           <v:shape id="_x0000_i1039" type="#_x0000_t75" style="width:10.5pt;height:21pt" o:ole="">
-            <v:imagedata r:id="rId41" o:title=""/>
+            <v:imagedata r:id="rId73" o:title=""/>
           </v:shape>
-          <o:OLEObject Type="Embed" ProgID="Equation.DSMT4" ShapeID="_x0000_i1039" DrawAspect="Content" ObjectID="_1407755138" r:id="rId42"/>
+          <o:OLEObject Type="Embed" ProgID="Equation.DSMT4" ShapeID="_x0000_i1039" DrawAspect="Content" ObjectID="_1407851893" r:id="rId74"/>
         </w:object>
       </w:r>
       <w:r>
@@ -4667,9 +5307,9 @@
         </w:rPr>
         <w:object w:dxaOrig="240" w:dyaOrig="380">
           <v:shape id="_x0000_i1040" type="#_x0000_t75" style="width:13.5pt;height:21pt" o:ole="">
-            <v:imagedata r:id="rId43" o:title=""/>
+            <v:imagedata r:id="rId75" o:title=""/>
           </v:shape>
-          <o:OLEObject Type="Embed" ProgID="Equation.DSMT4" ShapeID="_x0000_i1040" DrawAspect="Content" ObjectID="_1407755139" r:id="rId44"/>
+          <o:OLEObject Type="Embed" ProgID="Equation.DSMT4" ShapeID="_x0000_i1040" DrawAspect="Content" ObjectID="_1407851894" r:id="rId76"/>
         </w:object>
       </w:r>
       <w:r>
@@ -4687,9 +5327,9 @@
         </w:rPr>
         <w:object w:dxaOrig="999" w:dyaOrig="380">
           <v:shape id="_x0000_i1041" type="#_x0000_t75" style="width:48pt;height:21pt" o:ole="">
-            <v:imagedata r:id="rId45" o:title=""/>
+            <v:imagedata r:id="rId77" o:title=""/>
           </v:shape>
-          <o:OLEObject Type="Embed" ProgID="Equation.DSMT4" ShapeID="_x0000_i1041" DrawAspect="Content" ObjectID="_1407755140" r:id="rId46"/>
+          <o:OLEObject Type="Embed" ProgID="Equation.DSMT4" ShapeID="_x0000_i1041" DrawAspect="Content" ObjectID="_1407851895" r:id="rId78"/>
         </w:object>
       </w:r>
       <w:r>
@@ -4791,9 +5431,9 @@
         </w:rPr>
         <w:object w:dxaOrig="4800" w:dyaOrig="840">
           <v:shape id="_x0000_i1042" type="#_x0000_t75" style="width:238.5pt;height:42.75pt" o:ole="">
-            <v:imagedata r:id="rId47" o:title=""/>
+            <v:imagedata r:id="rId79" o:title=""/>
           </v:shape>
-          <o:OLEObject Type="Embed" ProgID="Equation.DSMT4" ShapeID="_x0000_i1042" DrawAspect="Content" ObjectID="_1407755141" r:id="rId48"/>
+          <o:OLEObject Type="Embed" ProgID="Equation.DSMT4" ShapeID="_x0000_i1042" DrawAspect="Content" ObjectID="_1407851896" r:id="rId80"/>
         </w:object>
       </w:r>
     </w:p>
@@ -4857,6 +5497,7 @@
           <w:szCs w:val="20"/>
           <w:lang w:val="en-US"/>
         </w:rPr>
+        <w:lastRenderedPageBreak/>
         <w:t>P2. Maximum deviation from desired AOA response:</w:t>
       </w:r>
       <w:r>
@@ -4891,9 +5532,9 @@
         </w:rPr>
         <w:object w:dxaOrig="2420" w:dyaOrig="520">
           <v:shape id="_x0000_i1043" type="#_x0000_t75" style="width:120pt;height:26.25pt" o:ole="">
-            <v:imagedata r:id="rId49" o:title=""/>
+            <v:imagedata r:id="rId81" o:title=""/>
           </v:shape>
-          <o:OLEObject Type="Embed" ProgID="Equation.DSMT4" ShapeID="_x0000_i1043" DrawAspect="Content" ObjectID="_1407755142" r:id="rId50"/>
+          <o:OLEObject Type="Embed" ProgID="Equation.DSMT4" ShapeID="_x0000_i1043" DrawAspect="Content" ObjectID="_1407851897" r:id="rId82"/>
         </w:object>
       </w:r>
     </w:p>
@@ -4994,9 +5635,9 @@
         </w:rPr>
         <w:object w:dxaOrig="2280" w:dyaOrig="800">
           <v:shape id="_x0000_i1044" type="#_x0000_t75" style="width:112.5pt;height:42.75pt" o:ole="">
-            <v:imagedata r:id="rId51" o:title=""/>
+            <v:imagedata r:id="rId83" o:title=""/>
           </v:shape>
-          <o:OLEObject Type="Embed" ProgID="Equation.DSMT4" ShapeID="_x0000_i1044" DrawAspect="Content" ObjectID="_1407755143" r:id="rId52"/>
+          <o:OLEObject Type="Embed" ProgID="Equation.DSMT4" ShapeID="_x0000_i1044" DrawAspect="Content" ObjectID="_1407851898" r:id="rId84"/>
         </w:object>
       </w:r>
     </w:p>
@@ -5060,9 +5701,9 @@
         </w:rPr>
         <w:object w:dxaOrig="5480" w:dyaOrig="840">
           <v:shape id="_x0000_i1045" type="#_x0000_t75" style="width:270.75pt;height:42.75pt" o:ole="">
-            <v:imagedata r:id="rId53" o:title=""/>
+            <v:imagedata r:id="rId85" o:title=""/>
           </v:shape>
-          <o:OLEObject Type="Embed" ProgID="Equation.DSMT4" ShapeID="_x0000_i1045" DrawAspect="Content" ObjectID="_1407755144" r:id="rId54"/>
+          <o:OLEObject Type="Embed" ProgID="Equation.DSMT4" ShapeID="_x0000_i1045" DrawAspect="Content" ObjectID="_1407851899" r:id="rId86"/>
         </w:object>
       </w:r>
     </w:p>
@@ -5085,7 +5726,6 @@
           <w:szCs w:val="20"/>
           <w:lang w:val="en-US"/>
         </w:rPr>
-        <w:lastRenderedPageBreak/>
         <w:t>P5</w:t>
       </w:r>
       <w:r>
@@ -5130,9 +5770,9 @@
         </w:rPr>
         <w:object w:dxaOrig="2420" w:dyaOrig="520">
           <v:shape id="_x0000_i1046" type="#_x0000_t75" style="width:120pt;height:26.25pt" o:ole="">
-            <v:imagedata r:id="rId55" o:title=""/>
+            <v:imagedata r:id="rId87" o:title=""/>
           </v:shape>
-          <o:OLEObject Type="Embed" ProgID="Equation.DSMT4" ShapeID="_x0000_i1046" DrawAspect="Content" ObjectID="_1407755145" r:id="rId56"/>
+          <o:OLEObject Type="Embed" ProgID="Equation.DSMT4" ShapeID="_x0000_i1046" DrawAspect="Content" ObjectID="_1407851900" r:id="rId88"/>
         </w:object>
       </w:r>
     </w:p>
@@ -5200,9 +5840,9 @@
         </w:rPr>
         <w:object w:dxaOrig="2299" w:dyaOrig="800">
           <v:shape id="_x0000_i1047" type="#_x0000_t75" style="width:114pt;height:42.75pt" o:ole="">
-            <v:imagedata r:id="rId57" o:title=""/>
+            <v:imagedata r:id="rId89" o:title=""/>
           </v:shape>
-          <o:OLEObject Type="Embed" ProgID="Equation.DSMT4" ShapeID="_x0000_i1047" DrawAspect="Content" ObjectID="_1407755146" r:id="rId58"/>
+          <o:OLEObject Type="Embed" ProgID="Equation.DSMT4" ShapeID="_x0000_i1047" DrawAspect="Content" ObjectID="_1407851901" r:id="rId90"/>
         </w:object>
       </w:r>
     </w:p>
@@ -5266,6 +5906,7 @@
           <w:szCs w:val="20"/>
           <w:lang w:val="en-US"/>
         </w:rPr>
+        <w:lastRenderedPageBreak/>
         <w:t>P7</w:t>
       </w:r>
       <w:r>
@@ -5315,9 +5956,9 @@
         </w:rPr>
         <w:object w:dxaOrig="1700" w:dyaOrig="520">
           <v:shape id="_x0000_i1048" type="#_x0000_t75" style="width:82.5pt;height:26.25pt" o:ole="">
-            <v:imagedata r:id="rId59" o:title=""/>
+            <v:imagedata r:id="rId91" o:title=""/>
           </v:shape>
-          <o:OLEObject Type="Embed" ProgID="Equation.DSMT4" ShapeID="_x0000_i1048" DrawAspect="Content" ObjectID="_1407755147" r:id="rId60"/>
+          <o:OLEObject Type="Embed" ProgID="Equation.DSMT4" ShapeID="_x0000_i1048" DrawAspect="Content" ObjectID="_1407851902" r:id="rId92"/>
         </w:object>
       </w:r>
     </w:p>
@@ -5410,9 +6051,9 @@
         </w:rPr>
         <w:object w:dxaOrig="1520" w:dyaOrig="800">
           <v:shape id="_x0000_i1049" type="#_x0000_t75" style="width:75.75pt;height:42.75pt" o:ole="">
-            <v:imagedata r:id="rId61" o:title=""/>
+            <v:imagedata r:id="rId93" o:title=""/>
           </v:shape>
-          <o:OLEObject Type="Embed" ProgID="Equation.DSMT4" ShapeID="_x0000_i1049" DrawAspect="Content" ObjectID="_1407755148" r:id="rId62"/>
+          <o:OLEObject Type="Embed" ProgID="Equation.DSMT4" ShapeID="_x0000_i1049" DrawAspect="Content" ObjectID="_1407851903" r:id="rId94"/>
         </w:object>
       </w:r>
     </w:p>
@@ -5536,9 +6177,9 @@
         </w:rPr>
         <w:object w:dxaOrig="1660" w:dyaOrig="540">
           <v:shape id="_x0000_i1050" type="#_x0000_t75" style="width:80.25pt;height:25.5pt" o:ole="">
-            <v:imagedata r:id="rId63" o:title=""/>
+            <v:imagedata r:id="rId95" o:title=""/>
           </v:shape>
-          <o:OLEObject Type="Embed" ProgID="Equation.DSMT4" ShapeID="_x0000_i1050" DrawAspect="Content" ObjectID="_1407755149" r:id="rId64"/>
+          <o:OLEObject Type="Embed" ProgID="Equation.DSMT4" ShapeID="_x0000_i1050" DrawAspect="Content" ObjectID="_1407851904" r:id="rId96"/>
         </w:object>
       </w:r>
     </w:p>
@@ -5547,7 +6188,6 @@
         <w:spacing w:after="120" w:line="480" w:lineRule="auto"/>
       </w:pPr>
       <w:r>
-        <w:lastRenderedPageBreak/>
         <w:t>This metric</w:t>
       </w:r>
       <w:r>
@@ -5646,9 +6286,9 @@
         </w:rPr>
         <w:object w:dxaOrig="1780" w:dyaOrig="540">
           <v:shape id="_x0000_i1051" type="#_x0000_t75" style="width:90.75pt;height:25.5pt" o:ole="">
-            <v:imagedata r:id="rId65" o:title=""/>
+            <v:imagedata r:id="rId97" o:title=""/>
           </v:shape>
-          <o:OLEObject Type="Embed" ProgID="Equation.DSMT4" ShapeID="_x0000_i1051" DrawAspect="Content" ObjectID="_1407755150" r:id="rId66"/>
+          <o:OLEObject Type="Embed" ProgID="Equation.DSMT4" ShapeID="_x0000_i1051" DrawAspect="Content" ObjectID="_1407851905" r:id="rId98"/>
         </w:object>
       </w:r>
     </w:p>
@@ -5775,9 +6415,9 @@
         </w:rPr>
         <w:object w:dxaOrig="440" w:dyaOrig="320">
           <v:shape id="_x0000_i1052" type="#_x0000_t75" style="width:21pt;height:18pt" o:ole="">
-            <v:imagedata r:id="rId67" o:title=""/>
+            <v:imagedata r:id="rId99" o:title=""/>
           </v:shape>
-          <o:OLEObject Type="Embed" ProgID="Equation.DSMT4" ShapeID="_x0000_i1052" DrawAspect="Content" ObjectID="_1407755151" r:id="rId68"/>
+          <o:OLEObject Type="Embed" ProgID="Equation.DSMT4" ShapeID="_x0000_i1052" DrawAspect="Content" ObjectID="_1407851906" r:id="rId100"/>
         </w:object>
       </w:r>
       <w:r>
@@ -5804,9 +6444,9 @@
         </w:rPr>
         <w:object w:dxaOrig="1840" w:dyaOrig="520">
           <v:shape id="_x0000_i1053" type="#_x0000_t75" style="width:89.25pt;height:26.25pt" o:ole="">
-            <v:imagedata r:id="rId69" o:title=""/>
+            <v:imagedata r:id="rId101" o:title=""/>
           </v:shape>
-          <o:OLEObject Type="Embed" ProgID="Equation.DSMT4" ShapeID="_x0000_i1053" DrawAspect="Content" ObjectID="_1407755152" r:id="rId70"/>
+          <o:OLEObject Type="Embed" ProgID="Equation.DSMT4" ShapeID="_x0000_i1053" DrawAspect="Content" ObjectID="_1407851907" r:id="rId102"/>
         </w:object>
       </w:r>
     </w:p>
@@ -5840,9 +6480,9 @@
         </w:rPr>
         <w:object w:dxaOrig="440" w:dyaOrig="320">
           <v:shape id="_x0000_i1054" type="#_x0000_t75" style="width:21pt;height:18pt" o:ole="">
-            <v:imagedata r:id="rId67" o:title=""/>
+            <v:imagedata r:id="rId99" o:title=""/>
           </v:shape>
-          <o:OLEObject Type="Embed" ProgID="Equation.DSMT4" ShapeID="_x0000_i1054" DrawAspect="Content" ObjectID="_1407755153" r:id="rId71"/>
+          <o:OLEObject Type="Embed" ProgID="Equation.DSMT4" ShapeID="_x0000_i1054" DrawAspect="Content" ObjectID="_1407851908" r:id="rId103"/>
         </w:object>
       </w:r>
       <w:r>
@@ -5943,9 +6583,9 @@
         </w:rPr>
         <w:object w:dxaOrig="5360" w:dyaOrig="540">
           <v:shape id="_x0000_i1055" type="#_x0000_t75" style="width:267.75pt;height:27pt" o:ole="">
-            <v:imagedata r:id="rId72" o:title=""/>
+            <v:imagedata r:id="rId104" o:title=""/>
           </v:shape>
-          <o:OLEObject Type="Embed" ProgID="Equation.DSMT4" ShapeID="_x0000_i1055" DrawAspect="Content" ObjectID="_1407755154" r:id="rId73"/>
+          <o:OLEObject Type="Embed" ProgID="Equation.DSMT4" ShapeID="_x0000_i1055" DrawAspect="Content" ObjectID="_1407851909" r:id="rId105"/>
         </w:object>
       </w:r>
     </w:p>
@@ -6037,9 +6677,9 @@
         </w:rPr>
         <w:object w:dxaOrig="4980" w:dyaOrig="800">
           <v:shape id="_x0000_i1056" type="#_x0000_t75" style="width:246pt;height:42.75pt" o:ole="">
-            <v:imagedata r:id="rId74" o:title=""/>
+            <v:imagedata r:id="rId106" o:title=""/>
           </v:shape>
-          <o:OLEObject Type="Embed" ProgID="Equation.DSMT4" ShapeID="_x0000_i1056" DrawAspect="Content" ObjectID="_1407755155" r:id="rId75"/>
+          <o:OLEObject Type="Embed" ProgID="Equation.DSMT4" ShapeID="_x0000_i1056" DrawAspect="Content" ObjectID="_1407851910" r:id="rId107"/>
         </w:object>
       </w:r>
     </w:p>
@@ -6173,7 +6813,11 @@
         <w:t>.</w:t>
       </w:r>
       <w:r>
-        <w:t xml:space="preserve"> Note</w:t>
+        <w:t xml:space="preserve"> </w:t>
+      </w:r>
+      <w:r>
+        <w:lastRenderedPageBreak/>
+        <w:t>Note</w:t>
       </w:r>
       <w:r>
         <w:t xml:space="preserve"> that the time delay introduced in the elevator control channel is in addition to </w:t>
@@ -6458,7 +7102,6 @@
           <w:szCs w:val="20"/>
           <w:lang w:val="en-US"/>
         </w:rPr>
-        <w:lastRenderedPageBreak/>
         <w:t>FQ2</w:t>
       </w:r>
       <w:r>
@@ -6717,7 +7360,11 @@
         <w:t xml:space="preserve"> FCS</w:t>
       </w:r>
       <w:r>
-        <w:t xml:space="preserve">. For the first stage of the design –extension of the feasibility set–, only a subset of these metrics will be used. The </w:t>
+        <w:t xml:space="preserve">. For the first stage of the design –extension of the feasibility set–, </w:t>
+      </w:r>
+      <w:r>
+        <w:lastRenderedPageBreak/>
+        <w:t xml:space="preserve">only a subset of these metrics will be used. The </w:t>
       </w:r>
       <w:r>
         <w:t>complete</w:t>
@@ -7113,11 +7760,7 @@
         <w:t>the desired, and the predicted L</w:t>
       </w:r>
       <w:r>
-        <w:t xml:space="preserve">evel 1 FQ. The third inequality imposes a 20% constraint on the overshoot in the step response, establishing thus a (loose) bound on the acceptable transient performance characteristics of the actual AOA response. Due to significant difficulty of defining </w:t>
-      </w:r>
-      <w:r>
-        <w:lastRenderedPageBreak/>
-        <w:t xml:space="preserve">all criteria constraints consistent with feasibility of the solution, the rest of the constraints </w:t>
+        <w:t xml:space="preserve">evel 1 FQ. The third inequality imposes a 20% constraint on the overshoot in the step response, establishing thus a (loose) bound on the acceptable transient performance characteristics of the actual AOA response. Due to significant difficulty of defining all criteria constraints consistent with feasibility of the solution, the rest of the constraints </w:t>
       </w:r>
       <w:r>
         <w:t>will be</w:t>
@@ -7264,6 +7907,7 @@
           <w:sz w:val="26"/>
           <w:szCs w:val="26"/>
         </w:rPr>
+        <w:lastRenderedPageBreak/>
         <w:t>IV.A. First iteration</w:t>
       </w:r>
       <w:r>
@@ -7944,11 +8588,7 @@
         <w:t>) that would provide L</w:t>
       </w:r>
       <w:r>
-        <w:t xml:space="preserve">evel 1 FQ and would not deviate from the desired response </w:t>
-      </w:r>
-      <w:r>
-        <w:lastRenderedPageBreak/>
-        <w:t xml:space="preserve">defined previously. To this end, the design is to be minimized with respect to the following reduced number of </w:t>
+        <w:t xml:space="preserve">evel 1 FQ and would not deviate from the desired response defined previously. To this end, the design is to be minimized with respect to the following reduced number of </w:t>
       </w:r>
       <w:r>
         <w:rPr>
@@ -8159,7 +8799,11 @@
         <w:t>1</w:t>
       </w:r>
       <w:r>
-        <w:t xml:space="preserve"> adaptive controller, does not need to be minimized as long as it remains a couple of orders of magnitude below the system state (truncated) </w:t>
+        <w:t xml:space="preserve"> adaptive controller, does not need to be minimized as </w:t>
+      </w:r>
+      <w:r>
+        <w:lastRenderedPageBreak/>
+        <w:t xml:space="preserve">long as it remains a couple of orders of magnitude below the system state (truncated) </w:t>
       </w:r>
       <w:r>
         <w:rPr>
@@ -8343,7 +8987,6 @@
       </w:pPr>
       <w:proofErr w:type="gramStart"/>
       <w:r>
-        <w:lastRenderedPageBreak/>
         <w:t>Table 2.</w:t>
       </w:r>
       <w:proofErr w:type="gramEnd"/>
@@ -9204,6 +9847,7 @@
                 <w:sz w:val="18"/>
                 <w:szCs w:val="18"/>
               </w:rPr>
+              <w:lastRenderedPageBreak/>
               <w:t>Criteria</w:t>
             </w:r>
           </w:p>
@@ -13281,14 +13925,7 @@
         <w:rPr>
           <w:i/>
         </w:rPr>
-        <w:t xml:space="preserve">P2, P3, P6, </w:t>
-      </w:r>
-      <w:r>
-        <w:rPr>
-          <w:i/>
-        </w:rPr>
-        <w:lastRenderedPageBreak/>
-        <w:t>FQ1, FQ2</w:t>
+        <w:t>P2, P3, P6, FQ1, FQ2</w:t>
       </w:r>
       <w:r>
         <w:t xml:space="preserve">} and is weaker than the prototype only with respect to the criterion </w:t>
@@ -13624,7 +14261,16 @@
           <w:szCs w:val="20"/>
           <w:lang w:val="en-US"/>
         </w:rPr>
-        <w:t xml:space="preserve"> im</w:t>
+        <w:t xml:space="preserve"> </w:t>
+      </w:r>
+      <w:r>
+        <w:rPr>
+          <w:sz w:val="20"/>
+          <w:szCs w:val="20"/>
+          <w:lang w:val="en-US"/>
+        </w:rPr>
+        <w:lastRenderedPageBreak/>
+        <w:t>im</w:t>
       </w:r>
       <w:r>
         <w:rPr>
@@ -13751,7 +14397,7 @@
                     </pic:cNvPicPr>
                   </pic:nvPicPr>
                   <pic:blipFill>
-                    <a:blip r:embed="rId76"/>
+                    <a:blip r:embed="rId108"/>
                     <a:srcRect/>
                     <a:stretch>
                       <a:fillRect/>
@@ -14151,7 +14797,6 @@
               <w:rPr>
                 <w:i/>
               </w:rPr>
-              <w:lastRenderedPageBreak/>
               <w:t>DV1</w:t>
             </w:r>
           </w:p>
@@ -14705,6 +15350,7 @@
         <w:rPr>
           <w:noProof/>
         </w:rPr>
+        <w:lastRenderedPageBreak/>
         <w:drawing>
           <wp:inline distT="0" distB="0" distL="0" distR="0">
             <wp:extent cx="5400675" cy="1639490"/>
@@ -14723,7 +15369,7 @@
                     </pic:cNvPicPr>
                   </pic:nvPicPr>
                   <pic:blipFill>
-                    <a:blip r:embed="rId77"/>
+                    <a:blip r:embed="rId109"/>
                     <a:srcRect/>
                     <a:stretch>
                       <a:fillRect/>
@@ -14792,7 +15438,7 @@
                     </pic:cNvPicPr>
                   </pic:nvPicPr>
                   <pic:blipFill>
-                    <a:blip r:embed="rId78"/>
+                    <a:blip r:embed="rId110"/>
                     <a:srcRect/>
                     <a:stretch>
                       <a:fillRect/>
@@ -14919,7 +15565,6 @@
         <w:ind w:firstLine="288"/>
       </w:pPr>
       <w:r>
-        <w:lastRenderedPageBreak/>
         <w:t>As a result</w:t>
       </w:r>
       <w:r>
@@ -15528,6 +16173,7 @@
                 <w:i/>
                 <w:iCs/>
               </w:rPr>
+              <w:lastRenderedPageBreak/>
               <w:t xml:space="preserve">P6 ≤ 0.25 </w:t>
             </w:r>
           </w:p>
@@ -18017,7 +18663,6 @@
                 <w:sz w:val="18"/>
                 <w:szCs w:val="18"/>
               </w:rPr>
-              <w:lastRenderedPageBreak/>
               <w:t>P3</w:t>
             </w:r>
           </w:p>
@@ -21463,6 +22108,7 @@
                 <w:sz w:val="18"/>
                 <w:szCs w:val="18"/>
               </w:rPr>
+              <w:lastRenderedPageBreak/>
               <w:t>FQ4</w:t>
             </w:r>
           </w:p>
@@ -22374,16 +23020,7 @@
           <w:szCs w:val="20"/>
           <w:lang w:val="en-US"/>
         </w:rPr>
-        <w:t xml:space="preserve">delay </w:t>
-      </w:r>
-      <w:r>
-        <w:rPr>
-          <w:sz w:val="20"/>
-          <w:szCs w:val="20"/>
-          <w:lang w:val="en-US"/>
-        </w:rPr>
-        <w:lastRenderedPageBreak/>
-        <w:t>margin of the augmented aircraft</w:t>
+        <w:t>delay margin of the augmented aircraft</w:t>
       </w:r>
       <w:r>
         <w:rPr>
@@ -22778,6 +23415,7 @@
         <w:rPr>
           <w:noProof/>
         </w:rPr>
+        <w:lastRenderedPageBreak/>
         <w:drawing>
           <wp:inline distT="0" distB="0" distL="0" distR="0">
             <wp:extent cx="5305425" cy="1761392"/>
@@ -22796,7 +23434,7 @@
                     </pic:cNvPicPr>
                   </pic:nvPicPr>
                   <pic:blipFill>
-                    <a:blip r:embed="rId79"/>
+                    <a:blip r:embed="rId111"/>
                     <a:srcRect/>
                     <a:stretch>
                       <a:fillRect/>
@@ -22916,7 +23554,7 @@
                     </pic:cNvPicPr>
                   </pic:nvPicPr>
                   <pic:blipFill>
-                    <a:blip r:embed="rId80"/>
+                    <a:blip r:embed="rId112"/>
                     <a:srcRect/>
                     <a:stretch>
                       <a:fillRect/>
@@ -23106,7 +23744,6 @@
           <w:noProof/>
           <w:lang w:val="en-US" w:eastAsia="en-US"/>
         </w:rPr>
-        <w:lastRenderedPageBreak/>
         <w:drawing>
           <wp:inline distT="0" distB="0" distL="0" distR="0">
             <wp:extent cx="5492115" cy="1797419"/>
@@ -23125,7 +23762,7 @@
                     </pic:cNvPicPr>
                   </pic:nvPicPr>
                   <pic:blipFill>
-                    <a:blip r:embed="rId81"/>
+                    <a:blip r:embed="rId113"/>
                     <a:srcRect/>
                     <a:stretch>
                       <a:fillRect/>
@@ -23258,6 +23895,7 @@
           <w:szCs w:val="20"/>
           <w:lang w:val="en-US"/>
         </w:rPr>
+        <w:lastRenderedPageBreak/>
         <w:t xml:space="preserve">The dependency of flying qualities criteria </w:t>
       </w:r>
       <w:r>
@@ -23508,7 +24146,7 @@
                     </pic:cNvPicPr>
                   </pic:nvPicPr>
                   <pic:blipFill>
-                    <a:blip r:embed="rId82"/>
+                    <a:blip r:embed="rId114"/>
                     <a:srcRect/>
                     <a:stretch>
                       <a:fillRect/>
@@ -23684,11 +24322,7 @@
         <w:t>preference</w:t>
       </w:r>
       <w:r>
-        <w:t xml:space="preserve"> is given to the </w:t>
-      </w:r>
-      <w:r>
-        <w:lastRenderedPageBreak/>
-        <w:t>design vector #202</w:t>
+        <w:t xml:space="preserve"> is given to the design vector #202</w:t>
       </w:r>
       <w:r>
         <w:t>, as</w:t>
@@ -23832,6 +24466,7 @@
         <w:rPr>
           <w:noProof/>
         </w:rPr>
+        <w:lastRenderedPageBreak/>
         <w:drawing>
           <wp:inline distT="0" distB="0" distL="0" distR="0">
             <wp:extent cx="5822315" cy="2098040"/>
@@ -23850,7 +24485,7 @@
                     </pic:cNvPicPr>
                   </pic:nvPicPr>
                   <pic:blipFill>
-                    <a:blip r:embed="rId83"/>
+                    <a:blip r:embed="rId115"/>
                     <a:srcRect/>
                     <a:stretch>
                       <a:fillRect/>
@@ -23921,9 +24556,9 @@
               </w:rPr>
               <w:object w:dxaOrig="240" w:dyaOrig="220">
                 <v:shape id="_x0000_i1057" type="#_x0000_t75" style="width:10.5pt;height:9pt" o:ole="">
-                  <v:imagedata r:id="rId84" o:title=""/>
+                  <v:imagedata r:id="rId116" o:title=""/>
                 </v:shape>
-                <o:OLEObject Type="Embed" ProgID="Equation.DSMT4" ShapeID="_x0000_i1057" DrawAspect="Content" ObjectID="_1407755156" r:id="rId85"/>
+                <o:OLEObject Type="Embed" ProgID="Equation.DSMT4" ShapeID="_x0000_i1057" DrawAspect="Content" ObjectID="_1407851911" r:id="rId117"/>
               </w:object>
             </w:r>
           </w:p>
@@ -23955,9 +24590,9 @@
               </w:rPr>
               <w:object w:dxaOrig="260" w:dyaOrig="360">
                 <v:shape id="_x0000_i1058" type="#_x0000_t75" style="width:13.5pt;height:21pt" o:ole="">
-                  <v:imagedata r:id="rId86" o:title=""/>
+                  <v:imagedata r:id="rId118" o:title=""/>
                 </v:shape>
-                <o:OLEObject Type="Embed" ProgID="Equation.DSMT4" ShapeID="_x0000_i1058" DrawAspect="Content" ObjectID="_1407755157" r:id="rId87"/>
+                <o:OLEObject Type="Embed" ProgID="Equation.DSMT4" ShapeID="_x0000_i1058" DrawAspect="Content" ObjectID="_1407851912" r:id="rId119"/>
               </w:object>
             </w:r>
           </w:p>
@@ -24499,7 +25134,6 @@
           <w:szCs w:val="20"/>
           <w:lang w:val="en-US" w:eastAsia="en-US"/>
         </w:rPr>
-        <w:lastRenderedPageBreak/>
         <w:drawing>
           <wp:inline distT="0" distB="0" distL="0" distR="0">
             <wp:extent cx="2728788" cy="1737360"/>
@@ -24518,7 +25152,7 @@
                     </pic:cNvPicPr>
                   </pic:nvPicPr>
                   <pic:blipFill>
-                    <a:blip r:embed="rId88"/>
+                    <a:blip r:embed="rId120"/>
                     <a:srcRect/>
                     <a:stretch>
                       <a:fillRect/>
@@ -24571,7 +25205,7 @@
                     </pic:cNvPicPr>
                   </pic:nvPicPr>
                   <pic:blipFill>
-                    <a:blip r:embed="rId89"/>
+                    <a:blip r:embed="rId121"/>
                     <a:srcRect/>
                     <a:stretch>
                       <a:fillRect/>
@@ -24645,6 +25279,7 @@
         <w:pStyle w:val="Heading1"/>
       </w:pPr>
       <w:r>
+        <w:lastRenderedPageBreak/>
         <w:t xml:space="preserve">V. </w:t>
       </w:r>
       <w:r>
@@ -24940,7 +25575,6 @@
         <w:rPr>
           <w:rFonts w:eastAsia="Calibri"/>
         </w:rPr>
-        <w:lastRenderedPageBreak/>
         <w:t>Acknowledgments</w:t>
       </w:r>
     </w:p>
@@ -25353,6 +25987,7 @@
         <w:rPr>
           <w:lang w:val="en-US"/>
         </w:rPr>
+        <w:lastRenderedPageBreak/>
         <w:t>3</w:t>
       </w:r>
       <w:r>
@@ -26104,13 +26739,13 @@
         <w:rPr>
           <w:lang w:val="en-US"/>
         </w:rPr>
-        <w:t xml:space="preserve"> “Dynamics Modeling and Simulation of Large Transport Airplanes in Upset Conditions,” </w:t>
-      </w:r>
-      <w:r>
-        <w:rPr>
-          <w:lang w:val="en-US"/>
-        </w:rPr>
-        <w:t xml:space="preserve">,” </w:t>
+        <w:t xml:space="preserve"> “Dynamics Modeling and Simulation of Large Transport Airplanes in Upset Conditions,”</w:t>
+      </w:r>
+      <w:r>
+        <w:rPr>
+          <w:lang w:val="en-US"/>
+        </w:rPr>
+        <w:t xml:space="preserve"> </w:t>
       </w:r>
       <w:r>
         <w:rPr>
@@ -26164,7 +26799,6 @@
         <w:rPr>
           <w:lang w:val="en-US"/>
         </w:rPr>
-        <w:lastRenderedPageBreak/>
         <w:t>12</w:t>
       </w:r>
       <w:r>
@@ -26245,7 +26879,7 @@
         </w:rPr>
         <w:t xml:space="preserve">Stengel, R., </w:t>
       </w:r>
-      <w:hyperlink r:id="rId90" w:history="1">
+      <w:hyperlink r:id="rId122" w:history="1">
         <w:r>
           <w:rPr>
             <w:rStyle w:val="Hyperlink"/>
@@ -26359,6 +26993,36 @@
         <w:rPr>
           <w:lang w:val="en-US"/>
         </w:rPr>
+        <w:t xml:space="preserve">Xargay, E., </w:t>
+      </w:r>
+      <w:r>
+        <w:rPr>
+          <w:lang w:val="en-US"/>
+        </w:rPr>
+        <w:t>Hovakimyan,</w:t>
+      </w:r>
+      <w:r>
+        <w:rPr>
+          <w:lang w:val="en-US"/>
+        </w:rPr>
+        <w:t xml:space="preserve"> N</w:t>
+      </w:r>
+      <w:r>
+        <w:rPr>
+          <w:lang w:val="en-US"/>
+        </w:rPr>
+        <w:t xml:space="preserve">., </w:t>
+      </w:r>
+      <w:r>
+        <w:rPr>
+          <w:lang w:val="en-US"/>
+        </w:rPr>
+        <w:t xml:space="preserve">and </w:t>
+      </w:r>
+      <w:r>
+        <w:rPr>
+          <w:lang w:val="en-US"/>
+        </w:rPr>
         <w:t>Cao</w:t>
       </w:r>
       <w:r>
@@ -26371,24 +27035,6 @@
         <w:rPr>
           <w:lang w:val="en-US"/>
         </w:rPr>
-        <w:t xml:space="preserve"> and Hovakimyan,</w:t>
-      </w:r>
-      <w:r>
-        <w:rPr>
-          <w:lang w:val="en-US"/>
-        </w:rPr>
-        <w:t xml:space="preserve"> N</w:t>
-      </w:r>
-      <w:r>
-        <w:rPr>
-          <w:lang w:val="en-US"/>
-        </w:rPr>
-        <w:t>.,</w:t>
-      </w:r>
-      <w:r>
-        <w:rPr>
-          <w:lang w:val="en-US"/>
-        </w:rPr>
         <w:t xml:space="preserve"> </w:t>
       </w:r>
       <w:r>
@@ -26503,6 +27149,12 @@
         <w:rPr>
           <w:lang w:val="en-US"/>
         </w:rPr>
+        <w:t xml:space="preserve">Nonlinear </w:t>
+      </w:r>
+      <w:r>
+        <w:rPr>
+          <w:lang w:val="en-US"/>
+        </w:rPr>
         <w:t>U</w:t>
       </w:r>
       <w:r>
@@ -26515,13 +27167,13 @@
         <w:rPr>
           <w:lang w:val="en-US"/>
         </w:rPr>
-        <w:t>D</w:t>
-      </w:r>
-      <w:r>
-        <w:rPr>
-          <w:lang w:val="en-US"/>
-        </w:rPr>
-        <w:t>isturbances,</w:t>
+        <w:t>Uncertainties</w:t>
+      </w:r>
+      <w:r>
+        <w:rPr>
+          <w:lang w:val="en-US"/>
+        </w:rPr>
+        <w:t>,</w:t>
       </w:r>
       <w:r>
         <w:rPr>
@@ -26559,31 +27211,13 @@
         <w:rPr>
           <w:lang w:val="en-US"/>
         </w:rPr>
-        <w:t xml:space="preserve"> </w:t>
-      </w:r>
-      <w:r>
-        <w:rPr>
-          <w:lang w:val="en-US"/>
-        </w:rPr>
-        <w:t>issue:</w:t>
-      </w:r>
-      <w:r>
-        <w:rPr>
-          <w:lang w:val="en-US"/>
-        </w:rPr>
-        <w:t xml:space="preserve"> 6</w:t>
-      </w:r>
-      <w:r>
-        <w:rPr>
-          <w:lang w:val="en-US"/>
-        </w:rPr>
-        <w:t>,</w:t>
-      </w:r>
-      <w:r>
-        <w:rPr>
-          <w:lang w:val="en-US"/>
-        </w:rPr>
-        <w:t xml:space="preserve"> IEEE, 2008, pp. 4105-4110.</w:t>
+        <w:t xml:space="preserve"> IEEE, </w:t>
+      </w:r>
+      <w:r>
+        <w:rPr>
+          <w:lang w:val="en-US"/>
+        </w:rPr>
+        <w:t>Baltimore, MD, June-July, 2010.</w:t>
       </w:r>
     </w:p>
     <w:p>
@@ -26683,7 +27317,20 @@
         <w:rPr>
           <w:lang w:val="en-US"/>
         </w:rPr>
-        <w:t xml:space="preserve"> I. M., “L1 Adaptive Control in Flight,” in the book of “Intelligent Systems, Progress in Aeronautics and Astronautics Series,” American Institute </w:t>
+        <w:t xml:space="preserve"> I. M., “L1 Adaptive Control in Flight,” in the book of </w:t>
+      </w:r>
+      <w:r>
+        <w:rPr>
+          <w:i/>
+          <w:lang w:val="en-US"/>
+        </w:rPr>
+        <w:t>Intelligent Systems, Progress in Aeronautics and Astronautics Series</w:t>
+      </w:r>
+      <w:r>
+        <w:rPr>
+          <w:lang w:val="en-US"/>
+        </w:rPr>
+        <w:t xml:space="preserve">, American Institute </w:t>
       </w:r>
       <w:r>
         <w:rPr>
@@ -26706,6 +27353,7 @@
         <w:rPr>
           <w:lang w:val="en-US"/>
         </w:rPr>
+        <w:lastRenderedPageBreak/>
         <w:t>1</w:t>
       </w:r>
       <w:r>
@@ -26889,7 +27537,13 @@
         <w:rPr>
           <w:lang w:val="en-US"/>
         </w:rPr>
-        <w:t xml:space="preserve"> “Stability and performance Metrics for Adaptive Flight Control,” in proceedings of </w:t>
+        <w:t xml:space="preserve"> “Stability and P</w:t>
+      </w:r>
+      <w:r>
+        <w:rPr>
+          <w:lang w:val="en-US"/>
+        </w:rPr>
+        <w:t xml:space="preserve">erformance Metrics for Adaptive Flight Control,” in proceedings of </w:t>
       </w:r>
       <w:r>
         <w:rPr>
@@ -27436,12 +28090,12 @@
         <w:rPr>
           <w:lang w:val="en-US"/>
         </w:rPr>
-      </w:r>
-      <w:r>
-        <w:rPr>
-          <w:lang w:val="en-US"/>
-        </w:rPr>
         <w:instrText xml:space="preserve"> \* MERGEFORMAT </w:instrText>
+      </w:r>
+      <w:r>
+        <w:rPr>
+          <w:lang w:val="en-US"/>
+        </w:rPr>
       </w:r>
       <w:r>
         <w:rPr>
@@ -27519,12 +28173,12 @@
         <w:rPr>
           <w:lang w:val="en-US"/>
         </w:rPr>
-      </w:r>
-      <w:r>
-        <w:rPr>
-          <w:lang w:val="en-US"/>
-        </w:rPr>
         <w:instrText xml:space="preserve"> \* MERGEFORMAT </w:instrText>
+      </w:r>
+      <w:r>
+        <w:rPr>
+          <w:lang w:val="en-US"/>
+        </w:rPr>
       </w:r>
       <w:r>
         <w:rPr>
@@ -27624,12 +28278,12 @@
         <w:rPr>
           <w:lang w:val="en-US"/>
         </w:rPr>
-      </w:r>
-      <w:r>
-        <w:rPr>
-          <w:lang w:val="en-US"/>
-        </w:rPr>
         <w:instrText xml:space="preserve"> \* MERGEFORMAT </w:instrText>
+      </w:r>
+      <w:r>
+        <w:rPr>
+          <w:lang w:val="en-US"/>
+        </w:rPr>
       </w:r>
       <w:r>
         <w:rPr>
@@ -27685,7 +28339,6 @@
         <w:rPr>
           <w:lang w:val="en-US"/>
         </w:rPr>
-        <w:lastRenderedPageBreak/>
         <w:fldChar w:fldCharType="begin"/>
       </w:r>
       <w:r>
@@ -27698,12 +28351,12 @@
         <w:rPr>
           <w:lang w:val="en-US"/>
         </w:rPr>
-      </w:r>
-      <w:r>
-        <w:rPr>
-          <w:lang w:val="en-US"/>
-        </w:rPr>
         <w:instrText xml:space="preserve"> \* MERGEFORMAT </w:instrText>
+      </w:r>
+      <w:r>
+        <w:rPr>
+          <w:lang w:val="en-US"/>
+        </w:rPr>
       </w:r>
       <w:r>
         <w:rPr>
@@ -27783,12 +28436,12 @@
         <w:rPr>
           <w:lang w:val="en-US"/>
         </w:rPr>
-      </w:r>
-      <w:r>
-        <w:rPr>
-          <w:lang w:val="en-US"/>
-        </w:rPr>
         <w:instrText xml:space="preserve"> \* MERGEFORMAT </w:instrText>
+      </w:r>
+      <w:r>
+        <w:rPr>
+          <w:lang w:val="en-US"/>
+        </w:rPr>
       </w:r>
       <w:r>
         <w:rPr>
@@ -27894,12 +28547,12 @@
         <w:rPr>
           <w:lang w:val="en-US"/>
         </w:rPr>
-      </w:r>
-      <w:r>
-        <w:rPr>
-          <w:lang w:val="en-US"/>
-        </w:rPr>
         <w:instrText xml:space="preserve"> \* MERGEFORMAT </w:instrText>
+      </w:r>
+      <w:r>
+        <w:rPr>
+          <w:lang w:val="en-US"/>
+        </w:rPr>
       </w:r>
       <w:r>
         <w:rPr>
@@ -27991,12 +28644,12 @@
         <w:rPr>
           <w:lang w:val="en-US"/>
         </w:rPr>
-      </w:r>
-      <w:r>
-        <w:rPr>
-          <w:lang w:val="en-US"/>
-        </w:rPr>
         <w:instrText xml:space="preserve"> \* MERGEFORMAT </w:instrText>
+      </w:r>
+      <w:r>
+        <w:rPr>
+          <w:lang w:val="en-US"/>
+        </w:rPr>
       </w:r>
       <w:r>
         <w:rPr>
@@ -28066,6 +28719,7 @@
         <w:rPr>
           <w:lang w:val="en-US"/>
         </w:rPr>
+        <w:lastRenderedPageBreak/>
         <w:fldChar w:fldCharType="begin"/>
       </w:r>
       <w:r>
@@ -28078,12 +28732,12 @@
         <w:rPr>
           <w:lang w:val="en-US"/>
         </w:rPr>
-      </w:r>
-      <w:r>
-        <w:rPr>
-          <w:lang w:val="en-US"/>
-        </w:rPr>
         <w:instrText xml:space="preserve"> \* MERGEFORMAT </w:instrText>
+      </w:r>
+      <w:r>
+        <w:rPr>
+          <w:lang w:val="en-US"/>
+        </w:rPr>
       </w:r>
       <w:r>
         <w:rPr>
@@ -28177,12 +28831,12 @@
         <w:rPr>
           <w:lang w:val="en-US"/>
         </w:rPr>
-      </w:r>
-      <w:r>
-        <w:rPr>
-          <w:lang w:val="en-US"/>
-        </w:rPr>
         <w:instrText xml:space="preserve"> \* MERGEFORMAT </w:instrText>
+      </w:r>
+      <w:r>
+        <w:rPr>
+          <w:lang w:val="en-US"/>
+        </w:rPr>
       </w:r>
       <w:r>
         <w:rPr>
@@ -28218,7 +28872,7 @@
       </w:r>
     </w:p>
     <w:sectPr>
-      <w:footerReference w:type="default" r:id="rId91"/>
+      <w:footerReference w:type="default" r:id="rId123"/>
       <w:pgSz w:w="11906" w:h="16838"/>
       <w:pgMar w:top="1890" w:right="1556" w:bottom="2340" w:left="1701" w:header="720" w:footer="720" w:gutter="0"/>
       <w:cols w:space="720"/>
@@ -28301,7 +28955,13 @@
       </w:r>
       <w:proofErr w:type="gramStart"/>
       <w:r>
-        <w:t xml:space="preserve">Associate Professor, Mechanical and Aerospace Engineering dept, </w:t>
+        <w:t xml:space="preserve">Associate Professor, </w:t>
+      </w:r>
+      <w:r>
+        <w:t xml:space="preserve">Department of </w:t>
+      </w:r>
+      <w:r>
+        <w:t xml:space="preserve">Mechanical and Aerospace Engineering </w:t>
       </w:r>
       <w:hyperlink r:id="rId1" w:history="1">
         <w:r>
@@ -28330,7 +28990,13 @@
       </w:r>
       <w:proofErr w:type="gramStart"/>
       <w:r>
-        <w:t xml:space="preserve">Professor, Mechanical and Aerospace Engineering dept, </w:t>
+        <w:t xml:space="preserve">Professor, </w:t>
+      </w:r>
+      <w:r>
+        <w:t xml:space="preserve">Department of </w:t>
+      </w:r>
+      <w:r>
+        <w:t xml:space="preserve">Mechanical and Aerospace Engineering </w:t>
       </w:r>
       <w:hyperlink r:id="rId2" w:history="1">
         <w:r>
@@ -34069,6 +34735,7 @@
   <w:style w:type="character" w:default="1" w:styleId="DefaultParagraphFont">
     <w:name w:val="Default Paragraph Font"/>
     <w:uiPriority w:val="1"/>
+    <w:semiHidden/>
     <w:unhideWhenUsed/>
   </w:style>
   <w:style w:type="table" w:default="1" w:styleId="TableNormal">
@@ -37156,7 +37823,7 @@
 </file>
 
 <file path=customXml/itemProps1.xml><?xml version="1.0" encoding="utf-8"?>
-<ds:datastoreItem xmlns:ds="http://schemas.openxmlformats.org/officeDocument/2006/customXml" ds:itemID="{5C230A0D-8EAA-4A3B-90EB-F25DD89BF440}">
+<ds:datastoreItem xmlns:ds="http://schemas.openxmlformats.org/officeDocument/2006/customXml" ds:itemID="{D58D8381-5112-4736-966C-C404B17D16B6}">
   <ds:schemaRefs>
     <ds:schemaRef ds:uri="http://schemas.openxmlformats.org/officeDocument/2006/bibliography"/>
   </ds:schemaRefs>

</xml_diff>